<commit_message>
Completed "Hello World First Simple JUnit Test Code"
</commit_message>
<xml_diff>
--- a/JUnit-5 Testing.docx
+++ b/JUnit-5 Testing.docx
@@ -40,11 +40,9 @@
       <w:r>
         <w:t xml:space="preserve">Testing in Software </w:t>
       </w:r>
-      <w:proofErr w:type="gramStart"/>
-      <w:r>
-        <w:t>Development, it</w:t>
-      </w:r>
-      <w:proofErr w:type="gramEnd"/>
+      <w:r>
+        <w:t>Development</w:t>
+      </w:r>
       <w:r>
         <w:t xml:space="preserve"> </w:t>
       </w:r>
@@ -114,23 +112,7 @@
         <w:t xml:space="preserve">In method, we implement some behavior/operation to perform </w:t>
       </w:r>
       <w:r>
-        <w:t xml:space="preserve">that method consider as </w:t>
-      </w:r>
-      <w:proofErr w:type="gramStart"/>
-      <w:r>
-        <w:t>an</w:t>
-      </w:r>
-      <w:proofErr w:type="gramEnd"/>
-      <w:r>
-        <w:t xml:space="preserve"> one unit of an application. In small applications, it could be one method considered as one unit and in the bigger application, there could be group of methods or classes considered as </w:t>
-      </w:r>
-      <w:proofErr w:type="gramStart"/>
-      <w:r>
-        <w:t>an</w:t>
-      </w:r>
-      <w:proofErr w:type="gramEnd"/>
-      <w:r>
-        <w:t xml:space="preserve"> one Unit of an application.</w:t>
+        <w:t>that method consider as an one unit of an application. In small applications, it could be one method considered as one unit and in the bigger application, there could be group of methods or classes considered as an one Unit of an application.</w:t>
       </w:r>
     </w:p>
     <w:p>
@@ -181,23 +163,7 @@
         <w:jc w:val="both"/>
       </w:pPr>
       <w:r>
-        <w:t xml:space="preserve">In the Unit testing, first we write a Test, and based on the test we develop specific Unit then will run the test to validate </w:t>
-      </w:r>
-      <w:proofErr w:type="gramStart"/>
-      <w:r>
-        <w:t>is it</w:t>
-      </w:r>
-      <w:proofErr w:type="gramEnd"/>
-      <w:r>
-        <w:t xml:space="preserve"> passing or not. If it </w:t>
-      </w:r>
-      <w:proofErr w:type="gramStart"/>
-      <w:r>
-        <w:t>pass</w:t>
-      </w:r>
-      <w:proofErr w:type="gramEnd"/>
-      <w:r>
-        <w:t xml:space="preserve"> successfully then we have developed </w:t>
+        <w:t xml:space="preserve">In the Unit testing, first we write a Test, and based on the test we develop specific Unit then will run the test to validate is it passing or not. If it pass successfully then we have developed </w:t>
       </w:r>
       <w:r>
         <w:t xml:space="preserve">Unit </w:t>
@@ -225,47 +191,7 @@
         <w:jc w:val="both"/>
       </w:pPr>
       <w:r>
-        <w:t xml:space="preserve">While we write </w:t>
-      </w:r>
-      <w:proofErr w:type="gramStart"/>
-      <w:r>
-        <w:t>an</w:t>
-      </w:r>
-      <w:proofErr w:type="gramEnd"/>
-      <w:r>
-        <w:t xml:space="preserve"> Unit test, it </w:t>
-      </w:r>
-      <w:proofErr w:type="gramStart"/>
-      <w:r>
-        <w:t>has to</w:t>
-      </w:r>
-      <w:proofErr w:type="gramEnd"/>
-      <w:r>
-        <w:t xml:space="preserve"> work during that implementation time as well, also in future when new features will </w:t>
-      </w:r>
-      <w:proofErr w:type="gramStart"/>
-      <w:r>
-        <w:t>add</w:t>
-      </w:r>
-      <w:proofErr w:type="gramEnd"/>
-      <w:r>
-        <w:t xml:space="preserve">, at that </w:t>
-      </w:r>
-      <w:proofErr w:type="gramStart"/>
-      <w:r>
-        <w:t>particular time</w:t>
-      </w:r>
-      <w:proofErr w:type="gramEnd"/>
-      <w:r>
-        <w:t xml:space="preserve"> also it </w:t>
-      </w:r>
-      <w:proofErr w:type="gramStart"/>
-      <w:r>
-        <w:t>has to</w:t>
-      </w:r>
-      <w:proofErr w:type="gramEnd"/>
-      <w:r>
-        <w:t xml:space="preserve"> work.</w:t>
+        <w:t>While we write an Unit test, it has to work during that implementation time as well, also in future when new features will add, at that particular time also it has to work.</w:t>
       </w:r>
     </w:p>
     <w:p>
@@ -335,10 +261,7 @@
         <w:t>J</w:t>
       </w:r>
       <w:r>
-        <w:t>upiter</w:t>
-      </w:r>
-      <w:r>
-        <w:t xml:space="preserve"> </w:t>
+        <w:t xml:space="preserve">upiter </w:t>
       </w:r>
       <w:r>
         <w:t>T</w:t>
@@ -466,21 +389,7 @@
         <w:jc w:val="both"/>
       </w:pPr>
       <w:r>
-        <w:t xml:space="preserve">Testing in Software Development, </w:t>
-      </w:r>
-      <w:r>
-        <w:t>it</w:t>
-      </w:r>
-      <w:r>
-        <w:t xml:space="preserve"> </w:t>
-      </w:r>
-      <w:proofErr w:type="gramStart"/>
-      <w:r>
-        <w:t>refer</w:t>
-      </w:r>
-      <w:proofErr w:type="gramEnd"/>
-      <w:r>
-        <w:t xml:space="preserve"> to something which is done post/after the development, and which is done by a separate dedicated tester team/QA Engineers/Tester in the industry.</w:t>
+        <w:t>Testing in Software Development, it refer to something which is done post/after the development, and which is done by a separate dedicated tester team/QA Engineers/Tester in the industry.</w:t>
       </w:r>
     </w:p>
     <w:p>
@@ -493,23 +402,7 @@
         <w:jc w:val="both"/>
       </w:pPr>
       <w:r>
-        <w:t xml:space="preserve">Unit testing also tests the application and </w:t>
-      </w:r>
-      <w:proofErr w:type="gramStart"/>
-      <w:r>
-        <w:t>testing</w:t>
-      </w:r>
-      <w:proofErr w:type="gramEnd"/>
-      <w:r>
-        <w:t xml:space="preserve"> the functionality of the application which is done by Software Developer itself. The one who </w:t>
-      </w:r>
-      <w:proofErr w:type="gramStart"/>
-      <w:r>
-        <w:t>write</w:t>
-      </w:r>
-      <w:proofErr w:type="gramEnd"/>
-      <w:r>
-        <w:t xml:space="preserve"> or develop the code, he will only perform the Unit testing.</w:t>
+        <w:t>Unit testing also tests the application and testing the functionality of the application which is done by Software Developer itself. The one who write or develop the code, he will only perform the Unit testing.</w:t>
       </w:r>
     </w:p>
     <w:p>
@@ -597,15 +490,7 @@
         <w:t>is done</w:t>
       </w:r>
       <w:r>
-        <w:t xml:space="preserve">, then in Development stage, the actual code writing and implementation will </w:t>
-      </w:r>
-      <w:proofErr w:type="gramStart"/>
-      <w:r>
-        <w:t>done</w:t>
-      </w:r>
-      <w:proofErr w:type="gramEnd"/>
-      <w:r>
-        <w:t xml:space="preserve"> in Development stage</w:t>
+        <w:t>, then in Development stage, the actual code writing and implementation will done in Development stage</w:t>
       </w:r>
       <w:r>
         <w:t>.</w:t>
@@ -640,13 +525,8 @@
       <w:r>
         <w:t xml:space="preserve">will </w:t>
       </w:r>
-      <w:proofErr w:type="gramStart"/>
-      <w:r>
-        <w:t>done</w:t>
-      </w:r>
-      <w:proofErr w:type="gramEnd"/>
-      <w:r>
-        <w:t xml:space="preserve"> post the development.</w:t>
+      <w:r>
+        <w:t>done post the development.</w:t>
       </w:r>
     </w:p>
     <w:p>
@@ -664,23 +544,7 @@
           <w:b/>
           <w:bCs/>
         </w:rPr>
-        <w:t xml:space="preserve">(This testing stage is different from the Unit Testing. In this stage, testing will </w:t>
-      </w:r>
-      <w:proofErr w:type="gramStart"/>
-      <w:r>
-        <w:rPr>
-          <w:b/>
-          <w:bCs/>
-        </w:rPr>
-        <w:t>done</w:t>
-      </w:r>
-      <w:proofErr w:type="gramEnd"/>
-      <w:r>
-        <w:rPr>
-          <w:b/>
-          <w:bCs/>
-        </w:rPr>
-        <w:t xml:space="preserve"> by Testing team/QA Team)</w:t>
+        <w:t>(This testing stage is different from the Unit Testing. In this stage, testing will done by Testing team/QA Team)</w:t>
       </w:r>
     </w:p>
     <w:p>
@@ -698,55 +562,7 @@
           <w:b/>
           <w:bCs/>
         </w:rPr>
-        <w:t xml:space="preserve">(While Unit test </w:t>
-      </w:r>
-      <w:proofErr w:type="gramStart"/>
-      <w:r>
-        <w:rPr>
-          <w:b/>
-          <w:bCs/>
-        </w:rPr>
-        <w:t>done</w:t>
-      </w:r>
-      <w:proofErr w:type="gramEnd"/>
-      <w:r>
-        <w:rPr>
-          <w:b/>
-          <w:bCs/>
-        </w:rPr>
-        <w:t xml:space="preserve"> during we write a </w:t>
-      </w:r>
-      <w:proofErr w:type="gramStart"/>
-      <w:r>
-        <w:rPr>
-          <w:b/>
-          <w:bCs/>
-        </w:rPr>
-        <w:t>code</w:t>
-      </w:r>
-      <w:proofErr w:type="gramEnd"/>
-      <w:r>
-        <w:rPr>
-          <w:b/>
-          <w:bCs/>
-        </w:rPr>
-        <w:t xml:space="preserve"> and it is done by Software Developer Team/Software Developer who are responsible </w:t>
-      </w:r>
-      <w:proofErr w:type="gramStart"/>
-      <w:r>
-        <w:rPr>
-          <w:b/>
-          <w:bCs/>
-        </w:rPr>
-        <w:t>to develop</w:t>
-      </w:r>
-      <w:proofErr w:type="gramEnd"/>
-      <w:r>
-        <w:rPr>
-          <w:b/>
-          <w:bCs/>
-        </w:rPr>
-        <w:t xml:space="preserve"> the application)</w:t>
+        <w:t>(While Unit test done during we write a code and it is done by Software Developer Team/Software Developer who are responsible to develop the application)</w:t>
       </w:r>
     </w:p>
     <w:p>
@@ -1411,7 +1227,6 @@
       <w:r>
         <w:t xml:space="preserve">Use </w:t>
       </w:r>
-      <w:proofErr w:type="spellStart"/>
       <w:r>
         <w:rPr>
           <w:b/>
@@ -1421,11 +1236,9 @@
         </w:rPr>
         <w:t>assertEquals</w:t>
       </w:r>
-      <w:proofErr w:type="spellEnd"/>
       <w:r>
         <w:t xml:space="preserve">, </w:t>
       </w:r>
-      <w:proofErr w:type="spellStart"/>
       <w:r>
         <w:rPr>
           <w:b/>
@@ -1435,11 +1248,9 @@
         </w:rPr>
         <w:t>assertTrue</w:t>
       </w:r>
-      <w:proofErr w:type="spellEnd"/>
       <w:r>
         <w:t xml:space="preserve">, </w:t>
       </w:r>
-      <w:proofErr w:type="spellStart"/>
       <w:r>
         <w:rPr>
           <w:b/>
@@ -1449,7 +1260,6 @@
         </w:rPr>
         <w:t>assertThrows</w:t>
       </w:r>
-      <w:proofErr w:type="spellEnd"/>
       <w:r>
         <w:t>, include helpful messages</w:t>
       </w:r>
@@ -1577,34 +1387,10 @@
         <w:jc w:val="both"/>
       </w:pPr>
       <w:r>
-        <w:t xml:space="preserve">In the place of manually testing unit, while we use Junit-5 testing framework, we just </w:t>
-      </w:r>
-      <w:proofErr w:type="gramStart"/>
-      <w:r>
-        <w:t>have to</w:t>
-      </w:r>
-      <w:proofErr w:type="gramEnd"/>
-      <w:r>
-        <w:t xml:space="preserve"> do Prepare step, </w:t>
-      </w:r>
-      <w:proofErr w:type="gramStart"/>
-      <w:r>
-        <w:t>have to</w:t>
-      </w:r>
-      <w:proofErr w:type="gramEnd"/>
-      <w:r>
-        <w:t xml:space="preserve"> provide Input to the test</w:t>
-      </w:r>
-      <w:r>
-        <w:t xml:space="preserve"> method, and just </w:t>
-      </w:r>
-      <w:proofErr w:type="gramStart"/>
-      <w:r>
-        <w:t>have to</w:t>
-      </w:r>
-      <w:proofErr w:type="gramEnd"/>
-      <w:r>
-        <w:t xml:space="preserve"> provide an Expected output of the method. After that Junit will take care of running the test cases, perform the assertion and verify that is that actual test matching with actual expected results and Junit will use own way to alert the developers whether test case is pass or fail.</w:t>
+        <w:t>In the place of manually testing unit, while we use Junit-5 testing framework, we just have to do Prepare step, have to provide Input to the test</w:t>
+      </w:r>
+      <w:r>
+        <w:t xml:space="preserve"> method, and just have to provide an Expected output of the method. After that Junit will take care of running the test cases, perform the assertion and verify that is that actual test matching with actual expected results and Junit will use own way to alert the developers whether test case is pass or fail.</w:t>
       </w:r>
       <w:r>
         <w:t xml:space="preserve"> </w:t>
@@ -1823,15 +1609,7 @@
         </w:rPr>
       </w:pPr>
       <w:r>
-        <w:t xml:space="preserve">Developers do not directly </w:t>
-      </w:r>
-      <w:proofErr w:type="gramStart"/>
-      <w:r>
-        <w:t>works</w:t>
-      </w:r>
-      <w:proofErr w:type="gramEnd"/>
-      <w:r>
-        <w:t xml:space="preserve"> with platform even though it is core of Junit 5 architecture.</w:t>
+        <w:t>Developers do not directly works with platform even though it is core of Junit 5 architecture.</w:t>
       </w:r>
     </w:p>
     <w:p>
@@ -1883,15 +1661,7 @@
         </w:rPr>
       </w:pPr>
       <w:r>
-        <w:t xml:space="preserve">Platform is responsible for </w:t>
-      </w:r>
-      <w:proofErr w:type="gramStart"/>
-      <w:r>
-        <w:t>run</w:t>
-      </w:r>
-      <w:proofErr w:type="gramEnd"/>
-      <w:r>
-        <w:t xml:space="preserve"> your test cases.</w:t>
+        <w:t>Platform is responsible for run your test cases.</w:t>
       </w:r>
     </w:p>
     <w:p>
@@ -1952,31 +1722,7 @@
         <w:jc w:val="both"/>
       </w:pPr>
       <w:r>
-        <w:t xml:space="preserve">JUnit Jupiter API contains all the methods to perform an </w:t>
-      </w:r>
-      <w:proofErr w:type="gramStart"/>
-      <w:r>
-        <w:t>Assertion / verify test results</w:t>
-      </w:r>
-      <w:proofErr w:type="gramEnd"/>
-      <w:r>
-        <w:t xml:space="preserve">, all the annotations, which we will going to use </w:t>
-      </w:r>
-      <w:proofErr w:type="gramStart"/>
-      <w:r>
-        <w:t>in order to</w:t>
-      </w:r>
-      <w:proofErr w:type="gramEnd"/>
-      <w:r>
-        <w:t xml:space="preserve"> write a </w:t>
-      </w:r>
-      <w:proofErr w:type="gramStart"/>
-      <w:r>
-        <w:t>test</w:t>
-      </w:r>
-      <w:proofErr w:type="gramEnd"/>
-      <w:r>
-        <w:t xml:space="preserve"> and platform will be able to run the test which we have written.</w:t>
+        <w:t>JUnit Jupiter API contains all the methods to perform an Assertion / verify test results, all the annotations, which we will going to use in order to write a test and platform will be able to run the test which we have written.</w:t>
       </w:r>
     </w:p>
     <w:p>
@@ -2069,10 +1815,7 @@
         <w:t xml:space="preserve">JUnit 5 does not have direct </w:t>
       </w:r>
       <w:r>
-        <w:t xml:space="preserve">backward </w:t>
-      </w:r>
-      <w:r>
-        <w:t>compatibility,</w:t>
+        <w:t>backward compatibility,</w:t>
       </w:r>
       <w:r>
         <w:t xml:space="preserve"> but we need to use JUnit Vintage API for it.</w:t>
@@ -2144,31 +1887,7 @@
         <w:jc w:val="both"/>
       </w:pPr>
       <w:r>
-        <w:t xml:space="preserve">Extension is the </w:t>
-      </w:r>
-      <w:proofErr w:type="gramStart"/>
-      <w:r>
-        <w:t>enhance</w:t>
-      </w:r>
-      <w:proofErr w:type="gramEnd"/>
-      <w:r>
-        <w:t xml:space="preserve"> the capability of JUnit 5 means we can have our own </w:t>
-      </w:r>
-      <w:proofErr w:type="gramStart"/>
-      <w:r>
-        <w:t>API</w:t>
-      </w:r>
-      <w:proofErr w:type="gramEnd"/>
-      <w:r>
-        <w:t xml:space="preserve"> and we make platform </w:t>
-      </w:r>
-      <w:proofErr w:type="gramStart"/>
-      <w:r>
-        <w:t>works</w:t>
-      </w:r>
-      <w:proofErr w:type="gramEnd"/>
-      <w:r>
-        <w:t xml:space="preserve"> for it without having to use Jupiter.</w:t>
+        <w:t>Extension is the enhance the capability of JUnit 5 means we can have our own API and we make platform works for it without having to use Jupiter.</w:t>
       </w:r>
     </w:p>
     <w:p>
@@ -2181,15 +1900,7 @@
         <w:jc w:val="both"/>
       </w:pPr>
       <w:r>
-        <w:t xml:space="preserve">Usually we mainly use Jupiter libraries / API whenever we are working with JUnit 5 and all the annotations and methods for assertions  which are associated </w:t>
-      </w:r>
-      <w:proofErr w:type="gramStart"/>
-      <w:r>
-        <w:t>in order to</w:t>
-      </w:r>
-      <w:proofErr w:type="gramEnd"/>
-      <w:r>
-        <w:t xml:space="preserve"> write </w:t>
+        <w:t xml:space="preserve">Usually we mainly use Jupiter libraries / API whenever we are working with JUnit 5 and all the annotations and methods for assertions  which are associated in order to write </w:t>
       </w:r>
       <w:r>
         <w:lastRenderedPageBreak/>
@@ -2219,15 +1930,7 @@
         <w:jc w:val="both"/>
       </w:pPr>
       <w:r>
-        <w:t xml:space="preserve">When we want to run a Test, we can use any of the IDEs such as Eclipse, VS Code, IntelliJ etc.., all are integrated with JUnit 5 </w:t>
-      </w:r>
-      <w:proofErr w:type="gramStart"/>
-      <w:r>
-        <w:t>framework</w:t>
-      </w:r>
-      <w:proofErr w:type="gramEnd"/>
-      <w:r>
-        <w:t xml:space="preserve"> and we can run a test by just right-clicking on the test case.</w:t>
+        <w:t>When we want to run a Test, we can use any of the IDEs such as Eclipse, VS Code, IntelliJ etc.., all are integrated with JUnit 5 framework and we can run a test by just right-clicking on the test case.</w:t>
       </w:r>
     </w:p>
     <w:p>
@@ -2290,6 +1993,3369 @@
         </w:drawing>
       </w:r>
     </w:p>
+    <w:p>
+      <w:pPr>
+        <w:pStyle w:val="ListParagraph"/>
+        <w:numPr>
+          <w:ilvl w:val="0"/>
+          <w:numId w:val="1"/>
+        </w:numPr>
+        <w:jc w:val="both"/>
+        <w:rPr>
+          <w:b/>
+          <w:bCs/>
+        </w:rPr>
+      </w:pPr>
+      <w:r>
+        <w:rPr>
+          <w:b/>
+          <w:bCs/>
+        </w:rPr>
+        <w:lastRenderedPageBreak/>
+        <w:t xml:space="preserve">Implementation of </w:t>
+      </w:r>
+      <w:r>
+        <w:rPr>
+          <w:b/>
+          <w:bCs/>
+        </w:rPr>
+        <w:t>Unit Testing</w:t>
+      </w:r>
+      <w:r>
+        <w:rPr>
+          <w:b/>
+          <w:bCs/>
+        </w:rPr>
+        <w:t xml:space="preserve"> code for application</w:t>
+      </w:r>
+      <w:r>
+        <w:rPr>
+          <w:b/>
+          <w:bCs/>
+        </w:rPr>
+        <w:t>:</w:t>
+      </w:r>
+    </w:p>
+    <w:p>
+      <w:pPr>
+        <w:pStyle w:val="ListParagraph"/>
+        <w:numPr>
+          <w:ilvl w:val="1"/>
+          <w:numId w:val="1"/>
+        </w:numPr>
+        <w:jc w:val="both"/>
+        <w:rPr>
+          <w:b/>
+          <w:bCs/>
+        </w:rPr>
+      </w:pPr>
+      <w:r>
+        <w:t xml:space="preserve">To start with writing a code for unit testing, we will need an IDE. We can use any IDEs such as Eclipse, VS Code, IntelliJ, etc. but make sure it can create a Maven project. </w:t>
+      </w:r>
+    </w:p>
+    <w:p>
+      <w:pPr>
+        <w:pStyle w:val="ListParagraph"/>
+        <w:numPr>
+          <w:ilvl w:val="1"/>
+          <w:numId w:val="1"/>
+        </w:numPr>
+        <w:jc w:val="both"/>
+        <w:rPr>
+          <w:b/>
+          <w:bCs/>
+        </w:rPr>
+      </w:pPr>
+      <w:r>
+        <w:rPr>
+          <w:b/>
+          <w:bCs/>
+        </w:rPr>
+        <w:t>Why Maven Project?</w:t>
+      </w:r>
+      <w:r>
+        <w:rPr>
+          <w:b/>
+          <w:bCs/>
+        </w:rPr>
+        <w:t xml:space="preserve"> Maven is a build tool:</w:t>
+      </w:r>
+    </w:p>
+    <w:p>
+      <w:pPr>
+        <w:pStyle w:val="ListParagraph"/>
+        <w:numPr>
+          <w:ilvl w:val="2"/>
+          <w:numId w:val="1"/>
+        </w:numPr>
+        <w:jc w:val="both"/>
+        <w:rPr>
+          <w:b/>
+          <w:bCs/>
+        </w:rPr>
+      </w:pPr>
+      <w:r>
+        <w:t>Because Maven provide a specific structure in which we can easily write test by using JUnit.</w:t>
+      </w:r>
+    </w:p>
+    <w:p>
+      <w:pPr>
+        <w:pStyle w:val="ListParagraph"/>
+        <w:numPr>
+          <w:ilvl w:val="2"/>
+          <w:numId w:val="1"/>
+        </w:numPr>
+        <w:jc w:val="both"/>
+        <w:rPr>
+          <w:b/>
+          <w:bCs/>
+        </w:rPr>
+      </w:pPr>
+      <w:r>
+        <w:t xml:space="preserve">To write JUnit test, it expected us to follow specific structure and Maven will provide that structure automatically and also in the </w:t>
+      </w:r>
+      <w:r>
+        <w:t>real-world</w:t>
+      </w:r>
+      <w:r>
+        <w:t xml:space="preserve"> industry we use a build tool Maven.</w:t>
+      </w:r>
+    </w:p>
+    <w:p>
+      <w:pPr>
+        <w:pStyle w:val="ListParagraph"/>
+        <w:numPr>
+          <w:ilvl w:val="1"/>
+          <w:numId w:val="1"/>
+        </w:numPr>
+        <w:jc w:val="both"/>
+        <w:rPr>
+          <w:b/>
+          <w:bCs/>
+        </w:rPr>
+      </w:pPr>
+      <w:r>
+        <w:rPr>
+          <w:b/>
+          <w:bCs/>
+        </w:rPr>
+        <w:t>Steps to create a Maven Project for JUnit test in Eclipse:</w:t>
+      </w:r>
+    </w:p>
+    <w:p>
+      <w:pPr>
+        <w:pStyle w:val="ListParagraph"/>
+        <w:numPr>
+          <w:ilvl w:val="2"/>
+          <w:numId w:val="1"/>
+        </w:numPr>
+        <w:jc w:val="both"/>
+        <w:rPr>
+          <w:b/>
+          <w:bCs/>
+        </w:rPr>
+      </w:pPr>
+      <w:r>
+        <w:rPr>
+          <w:b/>
+          <w:bCs/>
+        </w:rPr>
+        <w:t>Step 1: File &gt; New &gt; Maven Project</w:t>
+      </w:r>
+    </w:p>
+    <w:p>
+      <w:pPr>
+        <w:pStyle w:val="ListParagraph"/>
+        <w:ind w:left="2160"/>
+        <w:jc w:val="both"/>
+        <w:rPr>
+          <w:b/>
+          <w:bCs/>
+        </w:rPr>
+      </w:pPr>
+      <w:r>
+        <w:rPr>
+          <w:b/>
+          <w:bCs/>
+        </w:rPr>
+        <w:drawing>
+          <wp:inline distT="0" distB="0" distL="0" distR="0" wp14:anchorId="0DADBE2C" wp14:editId="797D7BBE">
+            <wp:extent cx="3797300" cy="3242638"/>
+            <wp:effectExtent l="0" t="0" r="0" b="0"/>
+            <wp:docPr id="332887494" name="Picture 1" descr="A screenshot of a computer&#10;&#10;AI-generated content may be incorrect."/>
+            <wp:cNvGraphicFramePr>
+              <a:graphicFrameLocks xmlns:a="http://schemas.openxmlformats.org/drawingml/2006/main" noChangeAspect="1"/>
+            </wp:cNvGraphicFramePr>
+            <a:graphic xmlns:a="http://schemas.openxmlformats.org/drawingml/2006/main">
+              <a:graphicData uri="http://schemas.openxmlformats.org/drawingml/2006/picture">
+                <pic:pic xmlns:pic="http://schemas.openxmlformats.org/drawingml/2006/picture">
+                  <pic:nvPicPr>
+                    <pic:cNvPr id="332887494" name="Picture 1" descr="A screenshot of a computer&#10;&#10;AI-generated content may be incorrect."/>
+                    <pic:cNvPicPr/>
+                  </pic:nvPicPr>
+                  <pic:blipFill>
+                    <a:blip r:embed="rId6"/>
+                    <a:stretch>
+                      <a:fillRect/>
+                    </a:stretch>
+                  </pic:blipFill>
+                  <pic:spPr>
+                    <a:xfrm>
+                      <a:off x="0" y="0"/>
+                      <a:ext cx="3803378" cy="3247829"/>
+                    </a:xfrm>
+                    <a:prstGeom prst="rect">
+                      <a:avLst/>
+                    </a:prstGeom>
+                  </pic:spPr>
+                </pic:pic>
+              </a:graphicData>
+            </a:graphic>
+          </wp:inline>
+        </w:drawing>
+      </w:r>
+    </w:p>
+    <w:p>
+      <w:pPr>
+        <w:pStyle w:val="ListParagraph"/>
+        <w:ind w:left="2160"/>
+        <w:jc w:val="both"/>
+        <w:rPr>
+          <w:b/>
+          <w:bCs/>
+        </w:rPr>
+      </w:pPr>
+      <w:r>
+        <w:rPr>
+          <w:b/>
+          <w:bCs/>
+        </w:rPr>
+        <w:t>Or File &gt; New &gt; Other and In the Dialog Box Select Maven &gt; Maven Project</w:t>
+      </w:r>
+    </w:p>
+    <w:p>
+      <w:pPr>
+        <w:pStyle w:val="ListParagraph"/>
+        <w:ind w:left="2160"/>
+        <w:jc w:val="both"/>
+        <w:rPr>
+          <w:b/>
+          <w:bCs/>
+        </w:rPr>
+      </w:pPr>
+      <w:r>
+        <w:rPr>
+          <w:b/>
+          <w:bCs/>
+        </w:rPr>
+        <w:drawing>
+          <wp:inline distT="0" distB="0" distL="0" distR="0" wp14:anchorId="0B612E33" wp14:editId="3B8EE6E6">
+            <wp:extent cx="3797300" cy="3280021"/>
+            <wp:effectExtent l="0" t="0" r="0" b="0"/>
+            <wp:docPr id="1149973527" name="Picture 1" descr="A screenshot of a computer&#10;&#10;AI-generated content may be incorrect."/>
+            <wp:cNvGraphicFramePr>
+              <a:graphicFrameLocks xmlns:a="http://schemas.openxmlformats.org/drawingml/2006/main" noChangeAspect="1"/>
+            </wp:cNvGraphicFramePr>
+            <a:graphic xmlns:a="http://schemas.openxmlformats.org/drawingml/2006/main">
+              <a:graphicData uri="http://schemas.openxmlformats.org/drawingml/2006/picture">
+                <pic:pic xmlns:pic="http://schemas.openxmlformats.org/drawingml/2006/picture">
+                  <pic:nvPicPr>
+                    <pic:cNvPr id="1149973527" name="Picture 1" descr="A screenshot of a computer&#10;&#10;AI-generated content may be incorrect."/>
+                    <pic:cNvPicPr/>
+                  </pic:nvPicPr>
+                  <pic:blipFill>
+                    <a:blip r:embed="rId7"/>
+                    <a:stretch>
+                      <a:fillRect/>
+                    </a:stretch>
+                  </pic:blipFill>
+                  <pic:spPr>
+                    <a:xfrm>
+                      <a:off x="0" y="0"/>
+                      <a:ext cx="3806906" cy="3288319"/>
+                    </a:xfrm>
+                    <a:prstGeom prst="rect">
+                      <a:avLst/>
+                    </a:prstGeom>
+                  </pic:spPr>
+                </pic:pic>
+              </a:graphicData>
+            </a:graphic>
+          </wp:inline>
+        </w:drawing>
+      </w:r>
+    </w:p>
+    <w:p>
+      <w:pPr>
+        <w:pStyle w:val="ListParagraph"/>
+        <w:ind w:left="2160"/>
+        <w:jc w:val="both"/>
+        <w:rPr>
+          <w:b/>
+          <w:bCs/>
+        </w:rPr>
+      </w:pPr>
+      <w:r>
+        <w:rPr>
+          <w:b/>
+          <w:bCs/>
+        </w:rPr>
+        <w:lastRenderedPageBreak/>
+        <w:drawing>
+          <wp:inline distT="0" distB="0" distL="0" distR="0" wp14:anchorId="5290B19C" wp14:editId="316BBCDB">
+            <wp:extent cx="4921678" cy="4057650"/>
+            <wp:effectExtent l="0" t="0" r="0" b="0"/>
+            <wp:docPr id="1017634902" name="Picture 1" descr="A screenshot of a computer program&#10;&#10;AI-generated content may be incorrect."/>
+            <wp:cNvGraphicFramePr>
+              <a:graphicFrameLocks xmlns:a="http://schemas.openxmlformats.org/drawingml/2006/main" noChangeAspect="1"/>
+            </wp:cNvGraphicFramePr>
+            <a:graphic xmlns:a="http://schemas.openxmlformats.org/drawingml/2006/main">
+              <a:graphicData uri="http://schemas.openxmlformats.org/drawingml/2006/picture">
+                <pic:pic xmlns:pic="http://schemas.openxmlformats.org/drawingml/2006/picture">
+                  <pic:nvPicPr>
+                    <pic:cNvPr id="1017634902" name="Picture 1" descr="A screenshot of a computer program&#10;&#10;AI-generated content may be incorrect."/>
+                    <pic:cNvPicPr/>
+                  </pic:nvPicPr>
+                  <pic:blipFill>
+                    <a:blip r:embed="rId8"/>
+                    <a:stretch>
+                      <a:fillRect/>
+                    </a:stretch>
+                  </pic:blipFill>
+                  <pic:spPr>
+                    <a:xfrm>
+                      <a:off x="0" y="0"/>
+                      <a:ext cx="4927375" cy="4062347"/>
+                    </a:xfrm>
+                    <a:prstGeom prst="rect">
+                      <a:avLst/>
+                    </a:prstGeom>
+                  </pic:spPr>
+                </pic:pic>
+              </a:graphicData>
+            </a:graphic>
+          </wp:inline>
+        </w:drawing>
+      </w:r>
+    </w:p>
+    <w:p>
+      <w:pPr>
+        <w:pStyle w:val="ListParagraph"/>
+        <w:numPr>
+          <w:ilvl w:val="2"/>
+          <w:numId w:val="1"/>
+        </w:numPr>
+        <w:jc w:val="both"/>
+        <w:rPr>
+          <w:b/>
+          <w:bCs/>
+        </w:rPr>
+      </w:pPr>
+      <w:r>
+        <w:rPr>
+          <w:b/>
+          <w:bCs/>
+        </w:rPr>
+        <w:t xml:space="preserve">Step </w:t>
+      </w:r>
+      <w:r>
+        <w:rPr>
+          <w:b/>
+          <w:bCs/>
+        </w:rPr>
+        <w:t>2</w:t>
+      </w:r>
+      <w:r>
+        <w:rPr>
+          <w:b/>
+          <w:bCs/>
+        </w:rPr>
+        <w:t xml:space="preserve">: </w:t>
+      </w:r>
+      <w:r>
+        <w:rPr>
+          <w:b/>
+          <w:bCs/>
+        </w:rPr>
+        <w:t>Select checkbox “Create a simple project (skip archetype selection)” and “Use default Workspace location” &gt; click on “Next”</w:t>
+      </w:r>
+    </w:p>
+    <w:p>
+      <w:pPr>
+        <w:pStyle w:val="ListParagraph"/>
+        <w:ind w:left="2160"/>
+        <w:jc w:val="both"/>
+        <w:rPr>
+          <w:b/>
+          <w:bCs/>
+        </w:rPr>
+      </w:pPr>
+      <w:r>
+        <w:rPr>
+          <w:b/>
+          <w:bCs/>
+        </w:rPr>
+        <w:drawing>
+          <wp:inline distT="0" distB="0" distL="0" distR="0" wp14:anchorId="37BE4C35" wp14:editId="0F4A4382">
+            <wp:extent cx="5100537" cy="4591050"/>
+            <wp:effectExtent l="0" t="0" r="5080" b="0"/>
+            <wp:docPr id="1557830576" name="Picture 1" descr="A screenshot of a computer program&#10;&#10;AI-generated content may be incorrect."/>
+            <wp:cNvGraphicFramePr>
+              <a:graphicFrameLocks xmlns:a="http://schemas.openxmlformats.org/drawingml/2006/main" noChangeAspect="1"/>
+            </wp:cNvGraphicFramePr>
+            <a:graphic xmlns:a="http://schemas.openxmlformats.org/drawingml/2006/main">
+              <a:graphicData uri="http://schemas.openxmlformats.org/drawingml/2006/picture">
+                <pic:pic xmlns:pic="http://schemas.openxmlformats.org/drawingml/2006/picture">
+                  <pic:nvPicPr>
+                    <pic:cNvPr id="1557830576" name="Picture 1" descr="A screenshot of a computer program&#10;&#10;AI-generated content may be incorrect."/>
+                    <pic:cNvPicPr/>
+                  </pic:nvPicPr>
+                  <pic:blipFill>
+                    <a:blip r:embed="rId9"/>
+                    <a:stretch>
+                      <a:fillRect/>
+                    </a:stretch>
+                  </pic:blipFill>
+                  <pic:spPr>
+                    <a:xfrm>
+                      <a:off x="0" y="0"/>
+                      <a:ext cx="5121485" cy="4609905"/>
+                    </a:xfrm>
+                    <a:prstGeom prst="rect">
+                      <a:avLst/>
+                    </a:prstGeom>
+                  </pic:spPr>
+                </pic:pic>
+              </a:graphicData>
+            </a:graphic>
+          </wp:inline>
+        </w:drawing>
+      </w:r>
+    </w:p>
+    <w:p>
+      <w:pPr>
+        <w:pStyle w:val="ListParagraph"/>
+        <w:numPr>
+          <w:ilvl w:val="2"/>
+          <w:numId w:val="1"/>
+        </w:numPr>
+        <w:jc w:val="both"/>
+        <w:rPr>
+          <w:b/>
+          <w:bCs/>
+        </w:rPr>
+      </w:pPr>
+      <w:r>
+        <w:rPr>
+          <w:b/>
+          <w:bCs/>
+        </w:rPr>
+        <w:lastRenderedPageBreak/>
+        <w:t xml:space="preserve">Step </w:t>
+      </w:r>
+      <w:r>
+        <w:rPr>
+          <w:b/>
+          <w:bCs/>
+        </w:rPr>
+        <w:t>3</w:t>
+      </w:r>
+      <w:r>
+        <w:rPr>
+          <w:b/>
+          <w:bCs/>
+        </w:rPr>
+        <w:t xml:space="preserve">: </w:t>
+      </w:r>
+      <w:r>
+        <w:rPr>
+          <w:b/>
+          <w:bCs/>
+        </w:rPr>
+        <w:t xml:space="preserve">Provide </w:t>
+      </w:r>
+      <w:r>
+        <w:rPr>
+          <w:b/>
+          <w:bCs/>
+        </w:rPr>
+        <w:t>the details below and click on “Finish” button</w:t>
+      </w:r>
+      <w:r>
+        <w:rPr>
+          <w:b/>
+          <w:bCs/>
+        </w:rPr>
+        <w:t>:</w:t>
+      </w:r>
+    </w:p>
+    <w:p>
+      <w:pPr>
+        <w:pStyle w:val="ListParagraph"/>
+        <w:numPr>
+          <w:ilvl w:val="3"/>
+          <w:numId w:val="1"/>
+        </w:numPr>
+        <w:jc w:val="both"/>
+        <w:rPr>
+          <w:b/>
+          <w:bCs/>
+        </w:rPr>
+      </w:pPr>
+      <w:r>
+        <w:rPr>
+          <w:b/>
+          <w:bCs/>
+        </w:rPr>
+        <w:t xml:space="preserve">Group Id: </w:t>
+      </w:r>
+      <w:r>
+        <w:t>It is whatever we give convention for the package / folder name. We create a packages and inside that package we create multiple class.</w:t>
+      </w:r>
+    </w:p>
+    <w:p>
+      <w:pPr>
+        <w:pStyle w:val="ListParagraph"/>
+        <w:numPr>
+          <w:ilvl w:val="4"/>
+          <w:numId w:val="1"/>
+        </w:numPr>
+        <w:jc w:val="both"/>
+      </w:pPr>
+      <w:r>
+        <w:rPr>
+          <w:b/>
+          <w:bCs/>
+        </w:rPr>
+        <w:t>Ex</w:t>
+      </w:r>
+      <w:r>
+        <w:rPr>
+          <w:b/>
+          <w:bCs/>
+        </w:rPr>
+        <w:t>.: com.JavaJUnitTest.</w:t>
+      </w:r>
+      <w:bookmarkStart w:id="0" w:name="_Hlk199422666"/>
+      <w:r>
+        <w:rPr>
+          <w:b/>
+          <w:bCs/>
+        </w:rPr>
+        <w:t>Learning</w:t>
+      </w:r>
+      <w:bookmarkEnd w:id="0"/>
+    </w:p>
+    <w:p>
+      <w:pPr>
+        <w:pStyle w:val="ListParagraph"/>
+        <w:numPr>
+          <w:ilvl w:val="4"/>
+          <w:numId w:val="1"/>
+        </w:numPr>
+        <w:jc w:val="both"/>
+      </w:pPr>
+      <w:r>
+        <w:t>While we pass package name with “.”, each “.” Consider as go inside package and create another package in it. For above example, we have written com.JavaJUnitTest.</w:t>
+      </w:r>
+      <w:r>
+        <w:t>Learning</w:t>
+      </w:r>
+      <w:r>
+        <w:t>, so it will create “com” package/folder inside that will create “JavaJUnitTest” package and inside that it will create “</w:t>
+      </w:r>
+      <w:r>
+        <w:t>Learning</w:t>
+      </w:r>
+      <w:r>
+        <w:t>” package</w:t>
+      </w:r>
+    </w:p>
+    <w:p>
+      <w:pPr>
+        <w:pStyle w:val="ListParagraph"/>
+        <w:numPr>
+          <w:ilvl w:val="4"/>
+          <w:numId w:val="1"/>
+        </w:numPr>
+        <w:jc w:val="both"/>
+        <w:rPr>
+          <w:b/>
+          <w:bCs/>
+        </w:rPr>
+      </w:pPr>
+      <w:r>
+        <w:rPr>
+          <w:b/>
+          <w:bCs/>
+        </w:rPr>
+        <w:t xml:space="preserve">com &gt; JavaJUnitTest &gt; </w:t>
+      </w:r>
+      <w:r>
+        <w:rPr>
+          <w:b/>
+          <w:bCs/>
+        </w:rPr>
+        <w:t>Learning</w:t>
+      </w:r>
+    </w:p>
+    <w:p>
+      <w:pPr>
+        <w:pStyle w:val="ListParagraph"/>
+        <w:numPr>
+          <w:ilvl w:val="3"/>
+          <w:numId w:val="1"/>
+        </w:numPr>
+        <w:jc w:val="both"/>
+        <w:rPr>
+          <w:b/>
+          <w:bCs/>
+        </w:rPr>
+      </w:pPr>
+      <w:r>
+        <w:rPr>
+          <w:b/>
+          <w:bCs/>
+        </w:rPr>
+        <w:t>Artifact Id:</w:t>
+      </w:r>
+      <w:r>
+        <w:rPr>
+          <w:b/>
+          <w:bCs/>
+        </w:rPr>
+        <w:t xml:space="preserve"> </w:t>
+      </w:r>
+      <w:r>
+        <w:t>It is a name of the project. Whatever the name we will provide, it will be the project build output.</w:t>
+      </w:r>
+    </w:p>
+    <w:p>
+      <w:pPr>
+        <w:pStyle w:val="ListParagraph"/>
+        <w:numPr>
+          <w:ilvl w:val="4"/>
+          <w:numId w:val="1"/>
+        </w:numPr>
+        <w:jc w:val="both"/>
+        <w:rPr>
+          <w:b/>
+          <w:bCs/>
+        </w:rPr>
+      </w:pPr>
+      <w:r>
+        <w:rPr>
+          <w:b/>
+          <w:bCs/>
+        </w:rPr>
+        <w:t>Ex.: employment-management</w:t>
+      </w:r>
+    </w:p>
+    <w:p>
+      <w:pPr>
+        <w:pStyle w:val="ListParagraph"/>
+        <w:numPr>
+          <w:ilvl w:val="4"/>
+          <w:numId w:val="1"/>
+        </w:numPr>
+        <w:jc w:val="both"/>
+        <w:rPr>
+          <w:b/>
+          <w:bCs/>
+        </w:rPr>
+      </w:pPr>
+      <w:r>
+        <w:t>For the Artifact ID: employment-management, it will create a JAR or WAR file with the name employment-management.jar file</w:t>
+      </w:r>
+      <w:r>
+        <w:t>.</w:t>
+      </w:r>
+    </w:p>
+    <w:p>
+      <w:pPr>
+        <w:pStyle w:val="ListParagraph"/>
+        <w:numPr>
+          <w:ilvl w:val="3"/>
+          <w:numId w:val="1"/>
+        </w:numPr>
+        <w:jc w:val="both"/>
+        <w:rPr>
+          <w:b/>
+          <w:bCs/>
+        </w:rPr>
+      </w:pPr>
+      <w:r>
+        <w:rPr>
+          <w:b/>
+          <w:bCs/>
+        </w:rPr>
+        <w:t>Version:</w:t>
+      </w:r>
+      <w:r>
+        <w:rPr>
+          <w:b/>
+          <w:bCs/>
+        </w:rPr>
+        <w:t xml:space="preserve"> </w:t>
+      </w:r>
+      <w:r>
+        <w:t>It is a version of the project. We can keep its default value.</w:t>
+      </w:r>
+    </w:p>
+    <w:p>
+      <w:pPr>
+        <w:pStyle w:val="ListParagraph"/>
+        <w:numPr>
+          <w:ilvl w:val="4"/>
+          <w:numId w:val="1"/>
+        </w:numPr>
+        <w:jc w:val="both"/>
+        <w:rPr>
+          <w:b/>
+          <w:bCs/>
+        </w:rPr>
+      </w:pPr>
+      <w:r>
+        <w:rPr>
+          <w:b/>
+          <w:bCs/>
+        </w:rPr>
+        <w:t>Ex.: 0.0.1 SNAPSHOT</w:t>
+      </w:r>
+    </w:p>
+    <w:p>
+      <w:pPr>
+        <w:pStyle w:val="ListParagraph"/>
+        <w:numPr>
+          <w:ilvl w:val="3"/>
+          <w:numId w:val="1"/>
+        </w:numPr>
+        <w:jc w:val="both"/>
+        <w:rPr>
+          <w:b/>
+          <w:bCs/>
+        </w:rPr>
+      </w:pPr>
+      <w:r>
+        <w:rPr>
+          <w:b/>
+          <w:bCs/>
+        </w:rPr>
+        <w:t>Packaging:</w:t>
+      </w:r>
+      <w:r>
+        <w:rPr>
+          <w:b/>
+          <w:bCs/>
+        </w:rPr>
+        <w:t xml:space="preserve"> </w:t>
+      </w:r>
+      <w:r>
+        <w:t>Select JAR, WAR or POM based upon our application type.</w:t>
+      </w:r>
+    </w:p>
+    <w:p>
+      <w:pPr>
+        <w:pStyle w:val="ListParagraph"/>
+        <w:numPr>
+          <w:ilvl w:val="4"/>
+          <w:numId w:val="1"/>
+        </w:numPr>
+        <w:jc w:val="both"/>
+        <w:rPr>
+          <w:b/>
+          <w:bCs/>
+        </w:rPr>
+      </w:pPr>
+      <w:r>
+        <w:rPr>
+          <w:b/>
+          <w:bCs/>
+        </w:rPr>
+        <w:t xml:space="preserve">jar: </w:t>
+      </w:r>
+      <w:r>
+        <w:t>Default. Creates a Java Archive file. Used for libraries and standalone Java apps.</w:t>
+      </w:r>
+    </w:p>
+    <w:p>
+      <w:pPr>
+        <w:pStyle w:val="ListParagraph"/>
+        <w:numPr>
+          <w:ilvl w:val="4"/>
+          <w:numId w:val="1"/>
+        </w:numPr>
+        <w:jc w:val="both"/>
+        <w:rPr>
+          <w:b/>
+          <w:bCs/>
+        </w:rPr>
+      </w:pPr>
+      <w:r>
+        <w:rPr>
+          <w:b/>
+          <w:bCs/>
+        </w:rPr>
+        <w:t xml:space="preserve">war: </w:t>
+      </w:r>
+      <w:r>
+        <w:t>Web Application Archive. Used for Java web applications (runs in servlet containers like Tomcat).</w:t>
+      </w:r>
+    </w:p>
+    <w:p>
+      <w:pPr>
+        <w:pStyle w:val="ListParagraph"/>
+        <w:numPr>
+          <w:ilvl w:val="4"/>
+          <w:numId w:val="1"/>
+        </w:numPr>
+        <w:jc w:val="both"/>
+      </w:pPr>
+      <w:r>
+        <w:rPr>
+          <w:b/>
+          <w:bCs/>
+        </w:rPr>
+        <w:t xml:space="preserve">pom: </w:t>
+      </w:r>
+      <w:r>
+        <w:t>Used for parent or aggregator projects that manage dependencies but don’t generate code/artifacts.</w:t>
+      </w:r>
+    </w:p>
+    <w:p>
+      <w:pPr>
+        <w:pStyle w:val="ListParagraph"/>
+        <w:numPr>
+          <w:ilvl w:val="4"/>
+          <w:numId w:val="1"/>
+        </w:numPr>
+        <w:jc w:val="both"/>
+      </w:pPr>
+      <w:r>
+        <w:rPr>
+          <w:b/>
+          <w:bCs/>
+        </w:rPr>
+        <w:t xml:space="preserve">ear: </w:t>
+      </w:r>
+      <w:r>
+        <w:t>Enterprise Archive. Used for Java EE applications (contains JARs + WARs).</w:t>
+      </w:r>
+    </w:p>
+    <w:p>
+      <w:pPr>
+        <w:pStyle w:val="ListParagraph"/>
+        <w:numPr>
+          <w:ilvl w:val="4"/>
+          <w:numId w:val="1"/>
+        </w:numPr>
+        <w:jc w:val="both"/>
+      </w:pPr>
+      <w:r>
+        <w:rPr>
+          <w:b/>
+          <w:bCs/>
+        </w:rPr>
+        <w:t xml:space="preserve">maven-plugin: </w:t>
+      </w:r>
+      <w:r>
+        <w:t>Used to build Maven plugins.</w:t>
+      </w:r>
+    </w:p>
+    <w:p>
+      <w:pPr>
+        <w:pStyle w:val="ListParagraph"/>
+        <w:numPr>
+          <w:ilvl w:val="3"/>
+          <w:numId w:val="1"/>
+        </w:numPr>
+        <w:jc w:val="both"/>
+        <w:rPr>
+          <w:b/>
+          <w:bCs/>
+        </w:rPr>
+      </w:pPr>
+      <w:r>
+        <w:rPr>
+          <w:b/>
+          <w:bCs/>
+        </w:rPr>
+        <w:t>Name:</w:t>
+      </w:r>
+      <w:r>
+        <w:rPr>
+          <w:b/>
+          <w:bCs/>
+        </w:rPr>
+        <w:t xml:space="preserve"> </w:t>
+      </w:r>
+      <w:r>
+        <w:t>It’s mainly used for display purposes (e.g., in logs, documentation, or Maven UIs like Jenkins, IntelliJ, or Maven Central).</w:t>
+      </w:r>
+      <w:r>
+        <w:t xml:space="preserve"> </w:t>
+      </w:r>
+      <w:r>
+        <w:t>It does not affect the artifact's filename or Maven’s build process.</w:t>
+      </w:r>
+    </w:p>
+    <w:p>
+      <w:pPr>
+        <w:pStyle w:val="ListParagraph"/>
+        <w:numPr>
+          <w:ilvl w:val="4"/>
+          <w:numId w:val="1"/>
+        </w:numPr>
+        <w:jc w:val="both"/>
+        <w:rPr>
+          <w:b/>
+          <w:bCs/>
+        </w:rPr>
+      </w:pPr>
+      <w:r>
+        <w:rPr>
+          <w:b/>
+          <w:bCs/>
+        </w:rPr>
+        <w:t>We can leave it empty as well.</w:t>
+      </w:r>
+    </w:p>
+    <w:p>
+      <w:pPr>
+        <w:pStyle w:val="ListParagraph"/>
+        <w:ind w:left="1440"/>
+        <w:jc w:val="both"/>
+        <w:rPr>
+          <w:b/>
+          <w:bCs/>
+        </w:rPr>
+      </w:pPr>
+      <w:r>
+        <w:rPr>
+          <w:b/>
+          <w:bCs/>
+        </w:rPr>
+        <w:lastRenderedPageBreak/>
+        <w:drawing>
+          <wp:inline distT="0" distB="0" distL="0" distR="0" wp14:anchorId="1CE359BA" wp14:editId="2EBDF7E4">
+            <wp:extent cx="5530873" cy="4978400"/>
+            <wp:effectExtent l="0" t="0" r="0" b="0"/>
+            <wp:docPr id="1172637374" name="Picture 1" descr="A screenshot of a computer&#10;&#10;AI-generated content may be incorrect."/>
+            <wp:cNvGraphicFramePr>
+              <a:graphicFrameLocks xmlns:a="http://schemas.openxmlformats.org/drawingml/2006/main" noChangeAspect="1"/>
+            </wp:cNvGraphicFramePr>
+            <a:graphic xmlns:a="http://schemas.openxmlformats.org/drawingml/2006/main">
+              <a:graphicData uri="http://schemas.openxmlformats.org/drawingml/2006/picture">
+                <pic:pic xmlns:pic="http://schemas.openxmlformats.org/drawingml/2006/picture">
+                  <pic:nvPicPr>
+                    <pic:cNvPr id="1172637374" name="Picture 1" descr="A screenshot of a computer&#10;&#10;AI-generated content may be incorrect."/>
+                    <pic:cNvPicPr/>
+                  </pic:nvPicPr>
+                  <pic:blipFill>
+                    <a:blip r:embed="rId10"/>
+                    <a:stretch>
+                      <a:fillRect/>
+                    </a:stretch>
+                  </pic:blipFill>
+                  <pic:spPr>
+                    <a:xfrm>
+                      <a:off x="0" y="0"/>
+                      <a:ext cx="5571261" cy="5014754"/>
+                    </a:xfrm>
+                    <a:prstGeom prst="rect">
+                      <a:avLst/>
+                    </a:prstGeom>
+                  </pic:spPr>
+                </pic:pic>
+              </a:graphicData>
+            </a:graphic>
+          </wp:inline>
+        </w:drawing>
+      </w:r>
+    </w:p>
+    <w:p>
+      <w:pPr>
+        <w:pStyle w:val="ListParagraph"/>
+        <w:numPr>
+          <w:ilvl w:val="2"/>
+          <w:numId w:val="1"/>
+        </w:numPr>
+        <w:jc w:val="both"/>
+        <w:rPr>
+          <w:b/>
+          <w:bCs/>
+        </w:rPr>
+      </w:pPr>
+      <w:r>
+        <w:rPr>
+          <w:b/>
+          <w:bCs/>
+        </w:rPr>
+        <w:t>Once you</w:t>
+      </w:r>
+      <w:r>
+        <w:rPr>
+          <w:b/>
+          <w:bCs/>
+        </w:rPr>
+        <w:t xml:space="preserve"> provide all the required details, it will create below empty Java-Maven project with below file structure</w:t>
+      </w:r>
+    </w:p>
+    <w:p>
+      <w:pPr>
+        <w:pStyle w:val="ListParagraph"/>
+        <w:ind w:left="2160"/>
+        <w:jc w:val="both"/>
+        <w:rPr>
+          <w:b/>
+          <w:bCs/>
+        </w:rPr>
+      </w:pPr>
+      <w:r>
+        <w:rPr>
+          <w:b/>
+          <w:bCs/>
+        </w:rPr>
+        <w:drawing>
+          <wp:inline distT="0" distB="0" distL="0" distR="0" wp14:anchorId="264C56FA" wp14:editId="73AF3D30">
+            <wp:extent cx="3652084" cy="3689350"/>
+            <wp:effectExtent l="0" t="0" r="5715" b="6350"/>
+            <wp:docPr id="1611022152" name="Picture 1" descr="A screenshot of a computer&#10;&#10;AI-generated content may be incorrect."/>
+            <wp:cNvGraphicFramePr>
+              <a:graphicFrameLocks xmlns:a="http://schemas.openxmlformats.org/drawingml/2006/main" noChangeAspect="1"/>
+            </wp:cNvGraphicFramePr>
+            <a:graphic xmlns:a="http://schemas.openxmlformats.org/drawingml/2006/main">
+              <a:graphicData uri="http://schemas.openxmlformats.org/drawingml/2006/picture">
+                <pic:pic xmlns:pic="http://schemas.openxmlformats.org/drawingml/2006/picture">
+                  <pic:nvPicPr>
+                    <pic:cNvPr id="1611022152" name="Picture 1" descr="A screenshot of a computer&#10;&#10;AI-generated content may be incorrect."/>
+                    <pic:cNvPicPr/>
+                  </pic:nvPicPr>
+                  <pic:blipFill>
+                    <a:blip r:embed="rId11"/>
+                    <a:stretch>
+                      <a:fillRect/>
+                    </a:stretch>
+                  </pic:blipFill>
+                  <pic:spPr>
+                    <a:xfrm>
+                      <a:off x="0" y="0"/>
+                      <a:ext cx="3664340" cy="3701731"/>
+                    </a:xfrm>
+                    <a:prstGeom prst="rect">
+                      <a:avLst/>
+                    </a:prstGeom>
+                  </pic:spPr>
+                </pic:pic>
+              </a:graphicData>
+            </a:graphic>
+          </wp:inline>
+        </w:drawing>
+      </w:r>
+    </w:p>
+    <w:p>
+      <w:pPr>
+        <w:pStyle w:val="ListParagraph"/>
+        <w:numPr>
+          <w:ilvl w:val="1"/>
+          <w:numId w:val="1"/>
+        </w:numPr>
+        <w:jc w:val="both"/>
+        <w:rPr>
+          <w:b/>
+          <w:bCs/>
+        </w:rPr>
+      </w:pPr>
+      <w:r>
+        <w:rPr>
+          <w:b/>
+          <w:bCs/>
+        </w:rPr>
+        <w:lastRenderedPageBreak/>
+        <w:t>File Structure of Java-Maven Project</w:t>
+      </w:r>
+      <w:r>
+        <w:rPr>
+          <w:b/>
+          <w:bCs/>
+        </w:rPr>
+        <w:t>:</w:t>
+      </w:r>
+    </w:p>
+    <w:p>
+      <w:pPr>
+        <w:pStyle w:val="ListParagraph"/>
+        <w:ind w:left="1440"/>
+        <w:jc w:val="both"/>
+        <w:rPr>
+          <w:b/>
+          <w:bCs/>
+        </w:rPr>
+      </w:pPr>
+      <w:r>
+        <w:rPr>
+          <w:b/>
+          <w:bCs/>
+        </w:rPr>
+        <w:drawing>
+          <wp:inline distT="0" distB="0" distL="0" distR="0" wp14:anchorId="2D7DF270" wp14:editId="218EBD3B">
+            <wp:extent cx="3174359" cy="3206750"/>
+            <wp:effectExtent l="0" t="0" r="7620" b="0"/>
+            <wp:docPr id="237369681" name="Picture 1" descr="A screenshot of a computer&#10;&#10;AI-generated content may be incorrect."/>
+            <wp:cNvGraphicFramePr>
+              <a:graphicFrameLocks xmlns:a="http://schemas.openxmlformats.org/drawingml/2006/main" noChangeAspect="1"/>
+            </wp:cNvGraphicFramePr>
+            <a:graphic xmlns:a="http://schemas.openxmlformats.org/drawingml/2006/main">
+              <a:graphicData uri="http://schemas.openxmlformats.org/drawingml/2006/picture">
+                <pic:pic xmlns:pic="http://schemas.openxmlformats.org/drawingml/2006/picture">
+                  <pic:nvPicPr>
+                    <pic:cNvPr id="1611022152" name="Picture 1" descr="A screenshot of a computer&#10;&#10;AI-generated content may be incorrect."/>
+                    <pic:cNvPicPr/>
+                  </pic:nvPicPr>
+                  <pic:blipFill>
+                    <a:blip r:embed="rId11"/>
+                    <a:stretch>
+                      <a:fillRect/>
+                    </a:stretch>
+                  </pic:blipFill>
+                  <pic:spPr>
+                    <a:xfrm>
+                      <a:off x="0" y="0"/>
+                      <a:ext cx="3194462" cy="3227058"/>
+                    </a:xfrm>
+                    <a:prstGeom prst="rect">
+                      <a:avLst/>
+                    </a:prstGeom>
+                  </pic:spPr>
+                </pic:pic>
+              </a:graphicData>
+            </a:graphic>
+          </wp:inline>
+        </w:drawing>
+      </w:r>
+    </w:p>
+    <w:p>
+      <w:pPr>
+        <w:pStyle w:val="ListParagraph"/>
+        <w:numPr>
+          <w:ilvl w:val="2"/>
+          <w:numId w:val="1"/>
+        </w:numPr>
+        <w:jc w:val="both"/>
+        <w:rPr>
+          <w:b/>
+          <w:bCs/>
+        </w:rPr>
+      </w:pPr>
+      <w:r>
+        <w:rPr>
+          <w:b/>
+          <w:bCs/>
+        </w:rPr>
+        <w:t>src/main/java</w:t>
+      </w:r>
+      <w:r>
+        <w:rPr>
+          <w:b/>
+          <w:bCs/>
+        </w:rPr>
+        <w:t>:</w:t>
+      </w:r>
+      <w:r>
+        <w:rPr>
+          <w:b/>
+          <w:bCs/>
+        </w:rPr>
+        <w:t xml:space="preserve"> </w:t>
+      </w:r>
+      <w:r>
+        <w:t>On this location, we actually write code for our application. Means for our application, whatever classes are needed, whatever files are needed, will be located to this location.</w:t>
+      </w:r>
+    </w:p>
+    <w:p>
+      <w:pPr>
+        <w:pStyle w:val="ListParagraph"/>
+        <w:numPr>
+          <w:ilvl w:val="2"/>
+          <w:numId w:val="1"/>
+        </w:numPr>
+        <w:jc w:val="both"/>
+        <w:rPr>
+          <w:b/>
+          <w:bCs/>
+        </w:rPr>
+      </w:pPr>
+      <w:r>
+        <w:rPr>
+          <w:b/>
+          <w:bCs/>
+        </w:rPr>
+        <w:t>src/main/resources:</w:t>
+      </w:r>
+      <w:r>
+        <w:rPr>
+          <w:b/>
+          <w:bCs/>
+        </w:rPr>
+        <w:t xml:space="preserve"> </w:t>
+      </w:r>
+      <w:r>
+        <w:t>On this location, we store resources such as configuration files (application.properties file, .yaml, .xml files) , data files (.CSV, JSON, XML), database scripts, Images, fonts ect.</w:t>
+      </w:r>
+    </w:p>
+    <w:p>
+      <w:pPr>
+        <w:pStyle w:val="ListParagraph"/>
+        <w:numPr>
+          <w:ilvl w:val="2"/>
+          <w:numId w:val="1"/>
+        </w:numPr>
+        <w:jc w:val="both"/>
+        <w:rPr>
+          <w:b/>
+          <w:bCs/>
+        </w:rPr>
+      </w:pPr>
+      <w:r>
+        <w:rPr>
+          <w:b/>
+          <w:bCs/>
+        </w:rPr>
+        <w:t xml:space="preserve">src/test/java: </w:t>
+      </w:r>
+      <w:r>
+        <w:t>On this location, we will write the test cases for our application.</w:t>
+      </w:r>
+    </w:p>
+    <w:p>
+      <w:pPr>
+        <w:pStyle w:val="ListParagraph"/>
+        <w:numPr>
+          <w:ilvl w:val="2"/>
+          <w:numId w:val="1"/>
+        </w:numPr>
+        <w:jc w:val="both"/>
+        <w:rPr>
+          <w:b/>
+          <w:bCs/>
+        </w:rPr>
+      </w:pPr>
+      <w:r>
+        <w:rPr>
+          <w:b/>
+          <w:bCs/>
+        </w:rPr>
+        <w:t>src/</w:t>
+      </w:r>
+      <w:r>
+        <w:rPr>
+          <w:b/>
+          <w:bCs/>
+        </w:rPr>
+        <w:t>test</w:t>
+      </w:r>
+      <w:r>
+        <w:rPr>
+          <w:b/>
+          <w:bCs/>
+        </w:rPr>
+        <w:t>/resources:</w:t>
+      </w:r>
+      <w:r>
+        <w:rPr>
+          <w:b/>
+          <w:bCs/>
+        </w:rPr>
+        <w:t xml:space="preserve"> </w:t>
+      </w:r>
+      <w:r>
+        <w:t>On this location</w:t>
+      </w:r>
+      <w:r>
+        <w:t xml:space="preserve">, </w:t>
+      </w:r>
+      <w:r>
+        <w:t xml:space="preserve">It holds </w:t>
+      </w:r>
+      <w:r>
+        <w:rPr>
+          <w:b/>
+          <w:bCs/>
+        </w:rPr>
+        <w:t>resources needed only during testing</w:t>
+      </w:r>
+      <w:r>
+        <w:t>, not during regular application runtime.</w:t>
+      </w:r>
+      <w:r>
+        <w:t xml:space="preserve"> </w:t>
+      </w:r>
+      <w:r>
+        <w:t xml:space="preserve">These resources are included in the </w:t>
+      </w:r>
+      <w:r>
+        <w:rPr>
+          <w:b/>
+          <w:bCs/>
+        </w:rPr>
+        <w:t>test classpath</w:t>
+      </w:r>
+      <w:r>
+        <w:t>, not in the final JAR/WAR.</w:t>
+      </w:r>
+    </w:p>
+    <w:p>
+      <w:pPr>
+        <w:pStyle w:val="ListParagraph"/>
+        <w:numPr>
+          <w:ilvl w:val="3"/>
+          <w:numId w:val="1"/>
+        </w:numPr>
+        <w:jc w:val="both"/>
+        <w:rPr>
+          <w:b/>
+          <w:bCs/>
+        </w:rPr>
+      </w:pPr>
+      <w:r>
+        <w:rPr>
+          <w:b/>
+          <w:bCs/>
+        </w:rPr>
+        <w:t xml:space="preserve">Below are the </w:t>
+      </w:r>
+      <w:r>
+        <w:rPr>
+          <w:b/>
+          <w:bCs/>
+        </w:rPr>
+        <w:t>Typical contents</w:t>
+      </w:r>
+      <w:r>
+        <w:rPr>
+          <w:b/>
+          <w:bCs/>
+        </w:rPr>
+        <w:t xml:space="preserve">: </w:t>
+      </w:r>
+    </w:p>
+    <w:p>
+      <w:pPr>
+        <w:pStyle w:val="ListParagraph"/>
+        <w:numPr>
+          <w:ilvl w:val="4"/>
+          <w:numId w:val="1"/>
+        </w:numPr>
+        <w:jc w:val="both"/>
+      </w:pPr>
+      <w:r>
+        <w:t>Test configuration files (e.g., test-config.properties)</w:t>
+      </w:r>
+    </w:p>
+    <w:p>
+      <w:pPr>
+        <w:pStyle w:val="ListParagraph"/>
+        <w:numPr>
+          <w:ilvl w:val="4"/>
+          <w:numId w:val="1"/>
+        </w:numPr>
+        <w:jc w:val="both"/>
+      </w:pPr>
+      <w:r>
+        <w:t>Mock data files (e.g., test-data.json, sample-input.csv)</w:t>
+      </w:r>
+    </w:p>
+    <w:p>
+      <w:pPr>
+        <w:pStyle w:val="ListParagraph"/>
+        <w:numPr>
+          <w:ilvl w:val="4"/>
+          <w:numId w:val="1"/>
+        </w:numPr>
+        <w:jc w:val="both"/>
+      </w:pPr>
+      <w:r>
+        <w:t>XML or YAML files for unit test inputs</w:t>
+      </w:r>
+    </w:p>
+    <w:p>
+      <w:pPr>
+        <w:pStyle w:val="ListParagraph"/>
+        <w:numPr>
+          <w:ilvl w:val="4"/>
+          <w:numId w:val="1"/>
+        </w:numPr>
+        <w:jc w:val="both"/>
+      </w:pPr>
+      <w:r>
+        <w:t>Test templates or scripts</w:t>
+      </w:r>
+    </w:p>
+    <w:p>
+      <w:pPr>
+        <w:pStyle w:val="ListParagraph"/>
+        <w:numPr>
+          <w:ilvl w:val="2"/>
+          <w:numId w:val="1"/>
+        </w:numPr>
+        <w:jc w:val="both"/>
+        <w:rPr>
+          <w:b/>
+          <w:bCs/>
+        </w:rPr>
+      </w:pPr>
+      <w:r>
+        <w:rPr>
+          <w:b/>
+          <w:bCs/>
+        </w:rPr>
+        <w:t xml:space="preserve">pom.xml:  </w:t>
+      </w:r>
+      <w:r>
+        <w:t>In this file, we actually write our dependencies requirements that will use for our application. There are several dependencies code available on the internet, we need to use as per our requirement.</w:t>
+      </w:r>
+    </w:p>
+    <w:p>
+      <w:pPr>
+        <w:pStyle w:val="ListParagraph"/>
+        <w:numPr>
+          <w:ilvl w:val="3"/>
+          <w:numId w:val="1"/>
+        </w:numPr>
+        <w:jc w:val="both"/>
+        <w:rPr>
+          <w:b/>
+          <w:bCs/>
+        </w:rPr>
+      </w:pPr>
+      <w:r>
+        <w:rPr>
+          <w:b/>
+          <w:bCs/>
+        </w:rPr>
+        <w:t>When we want to add more dependencies, we need to write dependencies code between &lt;dependencies&gt;&lt;/</w:t>
+      </w:r>
+      <w:r>
+        <w:rPr>
+          <w:b/>
+          <w:bCs/>
+        </w:rPr>
+        <w:t xml:space="preserve"> </w:t>
+      </w:r>
+      <w:r>
+        <w:rPr>
+          <w:b/>
+          <w:bCs/>
+        </w:rPr>
+        <w:t>dependencies</w:t>
+      </w:r>
+      <w:r>
+        <w:rPr>
+          <w:b/>
+          <w:bCs/>
+        </w:rPr>
+        <w:t>&gt;  tag.</w:t>
+      </w:r>
+    </w:p>
+    <w:p>
+      <w:pPr>
+        <w:pStyle w:val="ListParagraph"/>
+        <w:numPr>
+          <w:ilvl w:val="3"/>
+          <w:numId w:val="1"/>
+        </w:numPr>
+        <w:jc w:val="both"/>
+        <w:rPr>
+          <w:b/>
+          <w:bCs/>
+        </w:rPr>
+      </w:pPr>
+      <w:r>
+        <w:rPr>
+          <w:b/>
+          <w:bCs/>
+        </w:rPr>
+        <w:t xml:space="preserve">We can get most of the dependencies on </w:t>
+      </w:r>
+      <w:hyperlink r:id="rId12" w:history="1">
+        <w:r>
+          <w:rPr>
+            <w:rStyle w:val="Hyperlink"/>
+            <w:b/>
+            <w:bCs/>
+          </w:rPr>
+          <w:t>https://mvnrepository.com/</w:t>
+        </w:r>
+      </w:hyperlink>
+      <w:r>
+        <w:rPr>
+          <w:b/>
+          <w:bCs/>
+        </w:rPr>
+        <w:t xml:space="preserve"> website for personal projects. </w:t>
+      </w:r>
+    </w:p>
+    <w:p>
+      <w:pPr>
+        <w:pStyle w:val="ListParagraph"/>
+        <w:numPr>
+          <w:ilvl w:val="3"/>
+          <w:numId w:val="1"/>
+        </w:numPr>
+        <w:jc w:val="both"/>
+        <w:rPr>
+          <w:b/>
+          <w:bCs/>
+        </w:rPr>
+      </w:pPr>
+      <w:r>
+        <w:rPr>
+          <w:b/>
+          <w:bCs/>
+        </w:rPr>
+        <w:t>For industry projects, we need to pass industries’ private environment code.</w:t>
+      </w:r>
+    </w:p>
+    <w:p>
+      <w:pPr>
+        <w:rPr>
+          <w:b/>
+          <w:bCs/>
+        </w:rPr>
+      </w:pPr>
+      <w:r>
+        <w:rPr>
+          <w:b/>
+          <w:bCs/>
+        </w:rPr>
+        <w:br w:type="page"/>
+      </w:r>
+    </w:p>
+    <w:p>
+      <w:pPr>
+        <w:pStyle w:val="ListParagraph"/>
+        <w:numPr>
+          <w:ilvl w:val="1"/>
+          <w:numId w:val="1"/>
+        </w:numPr>
+        <w:jc w:val="both"/>
+        <w:rPr>
+          <w:b/>
+          <w:bCs/>
+        </w:rPr>
+      </w:pPr>
+      <w:r>
+        <w:rPr>
+          <w:b/>
+          <w:bCs/>
+        </w:rPr>
+        <w:lastRenderedPageBreak/>
+        <w:t xml:space="preserve">Steps to </w:t>
+      </w:r>
+      <w:r>
+        <w:rPr>
+          <w:b/>
+          <w:bCs/>
+        </w:rPr>
+        <w:t>add Test Case for Application</w:t>
+      </w:r>
+      <w:r>
+        <w:rPr>
+          <w:b/>
+          <w:bCs/>
+        </w:rPr>
+        <w:t>:</w:t>
+      </w:r>
+      <w:r>
+        <w:rPr>
+          <w:b/>
+          <w:bCs/>
+        </w:rPr>
+        <w:t xml:space="preserve"> Add Manually</w:t>
+      </w:r>
+    </w:p>
+    <w:p>
+      <w:pPr>
+        <w:pStyle w:val="ListParagraph"/>
+        <w:numPr>
+          <w:ilvl w:val="2"/>
+          <w:numId w:val="1"/>
+        </w:numPr>
+        <w:jc w:val="both"/>
+        <w:rPr>
+          <w:b/>
+          <w:bCs/>
+        </w:rPr>
+      </w:pPr>
+      <w:r>
+        <w:rPr>
+          <w:b/>
+          <w:bCs/>
+        </w:rPr>
+        <w:t xml:space="preserve">Step 1: </w:t>
+      </w:r>
+      <w:r>
+        <w:t>Add Java class file in src/main/java location. For that “Right-click-on src/main/java package &gt; Select “New” &gt; Select “Class””</w:t>
+      </w:r>
+    </w:p>
+    <w:p>
+      <w:pPr>
+        <w:pStyle w:val="ListParagraph"/>
+        <w:ind w:left="2160"/>
+        <w:jc w:val="both"/>
+        <w:rPr>
+          <w:b/>
+          <w:bCs/>
+        </w:rPr>
+      </w:pPr>
+      <w:r>
+        <w:rPr>
+          <w:b/>
+          <w:bCs/>
+        </w:rPr>
+        <w:drawing>
+          <wp:inline distT="0" distB="0" distL="0" distR="0" wp14:anchorId="2E557F8F" wp14:editId="105D81B3">
+            <wp:extent cx="5359399" cy="3033965"/>
+            <wp:effectExtent l="0" t="0" r="0" b="0"/>
+            <wp:docPr id="914724142" name="Picture 1" descr="A screenshot of a computer&#10;&#10;AI-generated content may be incorrect."/>
+            <wp:cNvGraphicFramePr>
+              <a:graphicFrameLocks xmlns:a="http://schemas.openxmlformats.org/drawingml/2006/main" noChangeAspect="1"/>
+            </wp:cNvGraphicFramePr>
+            <a:graphic xmlns:a="http://schemas.openxmlformats.org/drawingml/2006/main">
+              <a:graphicData uri="http://schemas.openxmlformats.org/drawingml/2006/picture">
+                <pic:pic xmlns:pic="http://schemas.openxmlformats.org/drawingml/2006/picture">
+                  <pic:nvPicPr>
+                    <pic:cNvPr id="914724142" name="Picture 1" descr="A screenshot of a computer&#10;&#10;AI-generated content may be incorrect."/>
+                    <pic:cNvPicPr/>
+                  </pic:nvPicPr>
+                  <pic:blipFill>
+                    <a:blip r:embed="rId13"/>
+                    <a:stretch>
+                      <a:fillRect/>
+                    </a:stretch>
+                  </pic:blipFill>
+                  <pic:spPr>
+                    <a:xfrm>
+                      <a:off x="0" y="0"/>
+                      <a:ext cx="5367162" cy="3038360"/>
+                    </a:xfrm>
+                    <a:prstGeom prst="rect">
+                      <a:avLst/>
+                    </a:prstGeom>
+                  </pic:spPr>
+                </pic:pic>
+              </a:graphicData>
+            </a:graphic>
+          </wp:inline>
+        </w:drawing>
+      </w:r>
+    </w:p>
+    <w:p>
+      <w:pPr>
+        <w:pStyle w:val="ListParagraph"/>
+        <w:numPr>
+          <w:ilvl w:val="2"/>
+          <w:numId w:val="1"/>
+        </w:numPr>
+        <w:jc w:val="both"/>
+        <w:rPr>
+          <w:b/>
+          <w:bCs/>
+        </w:rPr>
+      </w:pPr>
+      <w:r>
+        <w:rPr>
+          <w:b/>
+          <w:bCs/>
+        </w:rPr>
+        <w:t xml:space="preserve">Step 2: </w:t>
+      </w:r>
+      <w:r>
+        <w:t>Provide the details below and click on “</w:t>
+      </w:r>
+      <w:r>
+        <w:rPr>
+          <w:b/>
+          <w:bCs/>
+        </w:rPr>
+        <w:t>Finish</w:t>
+      </w:r>
+      <w:r>
+        <w:t>”</w:t>
+      </w:r>
+    </w:p>
+    <w:p>
+      <w:pPr>
+        <w:pStyle w:val="ListParagraph"/>
+        <w:numPr>
+          <w:ilvl w:val="3"/>
+          <w:numId w:val="1"/>
+        </w:numPr>
+        <w:jc w:val="both"/>
+        <w:rPr>
+          <w:b/>
+          <w:bCs/>
+        </w:rPr>
+      </w:pPr>
+      <w:r>
+        <w:rPr>
+          <w:b/>
+          <w:bCs/>
+        </w:rPr>
+        <w:t>Package:</w:t>
+      </w:r>
+      <w:r>
+        <w:t xml:space="preserve"> </w:t>
+      </w:r>
+      <w:r>
+        <w:rPr>
+          <w:b/>
+          <w:bCs/>
+        </w:rPr>
+        <w:t>Ex.:</w:t>
+      </w:r>
+      <w:r>
+        <w:t xml:space="preserve"> </w:t>
+      </w:r>
+      <w:r>
+        <w:t>com.JavaJUnitTest.Learning</w:t>
+      </w:r>
+    </w:p>
+    <w:p>
+      <w:pPr>
+        <w:pStyle w:val="ListParagraph"/>
+        <w:numPr>
+          <w:ilvl w:val="3"/>
+          <w:numId w:val="1"/>
+        </w:numPr>
+        <w:jc w:val="both"/>
+        <w:rPr>
+          <w:b/>
+          <w:bCs/>
+        </w:rPr>
+      </w:pPr>
+      <w:r>
+        <w:rPr>
+          <w:b/>
+          <w:bCs/>
+        </w:rPr>
+        <w:t>Name:</w:t>
+      </w:r>
+      <w:r>
+        <w:t xml:space="preserve"> Provide class name. </w:t>
+      </w:r>
+      <w:r>
+        <w:rPr>
+          <w:b/>
+          <w:bCs/>
+        </w:rPr>
+        <w:t>Ex.:</w:t>
+      </w:r>
+      <w:r>
+        <w:t xml:space="preserve"> Calc</w:t>
+      </w:r>
+    </w:p>
+    <w:p>
+      <w:pPr>
+        <w:pStyle w:val="ListParagraph"/>
+        <w:ind w:left="2880"/>
+        <w:jc w:val="both"/>
+        <w:rPr>
+          <w:b/>
+          <w:bCs/>
+        </w:rPr>
+      </w:pPr>
+      <w:r>
+        <w:rPr>
+          <w:b/>
+          <w:bCs/>
+        </w:rPr>
+        <w:drawing>
+          <wp:inline distT="0" distB="0" distL="0" distR="0" wp14:anchorId="3B3856F5" wp14:editId="68D0E2E8">
+            <wp:extent cx="4509557" cy="4749800"/>
+            <wp:effectExtent l="0" t="0" r="5715" b="0"/>
+            <wp:docPr id="988875291" name="Picture 1" descr="A screenshot of a computer&#10;&#10;AI-generated content may be incorrect."/>
+            <wp:cNvGraphicFramePr>
+              <a:graphicFrameLocks xmlns:a="http://schemas.openxmlformats.org/drawingml/2006/main" noChangeAspect="1"/>
+            </wp:cNvGraphicFramePr>
+            <a:graphic xmlns:a="http://schemas.openxmlformats.org/drawingml/2006/main">
+              <a:graphicData uri="http://schemas.openxmlformats.org/drawingml/2006/picture">
+                <pic:pic xmlns:pic="http://schemas.openxmlformats.org/drawingml/2006/picture">
+                  <pic:nvPicPr>
+                    <pic:cNvPr id="988875291" name="Picture 1" descr="A screenshot of a computer&#10;&#10;AI-generated content may be incorrect."/>
+                    <pic:cNvPicPr/>
+                  </pic:nvPicPr>
+                  <pic:blipFill>
+                    <a:blip r:embed="rId14"/>
+                    <a:stretch>
+                      <a:fillRect/>
+                    </a:stretch>
+                  </pic:blipFill>
+                  <pic:spPr>
+                    <a:xfrm>
+                      <a:off x="0" y="0"/>
+                      <a:ext cx="4519774" cy="4760561"/>
+                    </a:xfrm>
+                    <a:prstGeom prst="rect">
+                      <a:avLst/>
+                    </a:prstGeom>
+                  </pic:spPr>
+                </pic:pic>
+              </a:graphicData>
+            </a:graphic>
+          </wp:inline>
+        </w:drawing>
+      </w:r>
+    </w:p>
+    <w:p>
+      <w:pPr>
+        <w:pStyle w:val="ListParagraph"/>
+        <w:numPr>
+          <w:ilvl w:val="2"/>
+          <w:numId w:val="1"/>
+        </w:numPr>
+        <w:jc w:val="both"/>
+        <w:rPr>
+          <w:b/>
+          <w:bCs/>
+        </w:rPr>
+      </w:pPr>
+      <w:r>
+        <w:rPr>
+          <w:b/>
+          <w:bCs/>
+        </w:rPr>
+        <w:lastRenderedPageBreak/>
+        <w:t xml:space="preserve">Step </w:t>
+      </w:r>
+      <w:r>
+        <w:rPr>
+          <w:b/>
+          <w:bCs/>
+        </w:rPr>
+        <w:t>3</w:t>
+      </w:r>
+      <w:r>
+        <w:rPr>
+          <w:b/>
+          <w:bCs/>
+        </w:rPr>
+        <w:t>:</w:t>
+      </w:r>
+      <w:r>
+        <w:rPr>
+          <w:b/>
+          <w:bCs/>
+        </w:rPr>
+        <w:t xml:space="preserve"> </w:t>
+      </w:r>
+      <w:r>
+        <w:t>After we implement and add the application code to the class files in “src/main/java”, we need to write a test cases for each of the units/methods. That we have to add in the “src/test/java” location.</w:t>
+      </w:r>
+    </w:p>
+    <w:p>
+      <w:pPr>
+        <w:pStyle w:val="ListParagraph"/>
+        <w:ind w:left="2160"/>
+        <w:jc w:val="both"/>
+      </w:pPr>
+      <w:r>
+        <w:rPr>
+          <w:b/>
+          <w:bCs/>
+        </w:rPr>
+        <w:t xml:space="preserve">To add the test case first </w:t>
+      </w:r>
+      <w:r>
+        <w:t>“Right-click-on src/</w:t>
+      </w:r>
+      <w:r>
+        <w:t>test</w:t>
+      </w:r>
+      <w:r>
+        <w:t>/java package &gt; Select “New” &gt;</w:t>
+      </w:r>
+      <w:r>
+        <w:t xml:space="preserve"> Select “JUnit Test Case”</w:t>
+      </w:r>
+    </w:p>
+    <w:p>
+      <w:pPr>
+        <w:pStyle w:val="ListParagraph"/>
+        <w:ind w:left="2160"/>
+        <w:jc w:val="both"/>
+        <w:rPr>
+          <w:b/>
+          <w:bCs/>
+        </w:rPr>
+      </w:pPr>
+      <w:r>
+        <w:rPr>
+          <w:b/>
+          <w:bCs/>
+        </w:rPr>
+        <w:drawing>
+          <wp:inline distT="0" distB="0" distL="0" distR="0" wp14:anchorId="4708B0D3" wp14:editId="53E65D2D">
+            <wp:extent cx="4984332" cy="3079750"/>
+            <wp:effectExtent l="0" t="0" r="6985" b="6350"/>
+            <wp:docPr id="680612188" name="Picture 1" descr="A screenshot of a computer&#10;&#10;AI-generated content may be incorrect."/>
+            <wp:cNvGraphicFramePr>
+              <a:graphicFrameLocks xmlns:a="http://schemas.openxmlformats.org/drawingml/2006/main" noChangeAspect="1"/>
+            </wp:cNvGraphicFramePr>
+            <a:graphic xmlns:a="http://schemas.openxmlformats.org/drawingml/2006/main">
+              <a:graphicData uri="http://schemas.openxmlformats.org/drawingml/2006/picture">
+                <pic:pic xmlns:pic="http://schemas.openxmlformats.org/drawingml/2006/picture">
+                  <pic:nvPicPr>
+                    <pic:cNvPr id="680612188" name="Picture 1" descr="A screenshot of a computer&#10;&#10;AI-generated content may be incorrect."/>
+                    <pic:cNvPicPr/>
+                  </pic:nvPicPr>
+                  <pic:blipFill>
+                    <a:blip r:embed="rId15"/>
+                    <a:stretch>
+                      <a:fillRect/>
+                    </a:stretch>
+                  </pic:blipFill>
+                  <pic:spPr>
+                    <a:xfrm>
+                      <a:off x="0" y="0"/>
+                      <a:ext cx="4991003" cy="3083872"/>
+                    </a:xfrm>
+                    <a:prstGeom prst="rect">
+                      <a:avLst/>
+                    </a:prstGeom>
+                  </pic:spPr>
+                </pic:pic>
+              </a:graphicData>
+            </a:graphic>
+          </wp:inline>
+        </w:drawing>
+      </w:r>
+    </w:p>
+    <w:p>
+      <w:pPr>
+        <w:pStyle w:val="ListParagraph"/>
+        <w:ind w:left="2160"/>
+        <w:jc w:val="both"/>
+      </w:pPr>
+      <w:r>
+        <w:rPr>
+          <w:b/>
+          <w:bCs/>
+        </w:rPr>
+        <w:t xml:space="preserve">If “JUnit Test Case” option is not available in the list then </w:t>
+      </w:r>
+      <w:r>
+        <w:t>“Right-click-on src/test/java package &gt; Select “New” &gt; Select “</w:t>
+      </w:r>
+      <w:r>
+        <w:t>Other…”</w:t>
+      </w:r>
+    </w:p>
+    <w:p>
+      <w:pPr>
+        <w:pStyle w:val="ListParagraph"/>
+        <w:ind w:left="2160"/>
+        <w:jc w:val="both"/>
+        <w:rPr>
+          <w:b/>
+          <w:bCs/>
+        </w:rPr>
+      </w:pPr>
+      <w:r>
+        <w:rPr>
+          <w:b/>
+          <w:bCs/>
+        </w:rPr>
+        <w:drawing>
+          <wp:inline distT="0" distB="0" distL="0" distR="0" wp14:anchorId="42815BA9" wp14:editId="3C901BEE">
+            <wp:extent cx="5410478" cy="3416476"/>
+            <wp:effectExtent l="0" t="0" r="0" b="0"/>
+            <wp:docPr id="265830712" name="Picture 1" descr="A screenshot of a computer program&#10;&#10;AI-generated content may be incorrect."/>
+            <wp:cNvGraphicFramePr>
+              <a:graphicFrameLocks xmlns:a="http://schemas.openxmlformats.org/drawingml/2006/main" noChangeAspect="1"/>
+            </wp:cNvGraphicFramePr>
+            <a:graphic xmlns:a="http://schemas.openxmlformats.org/drawingml/2006/main">
+              <a:graphicData uri="http://schemas.openxmlformats.org/drawingml/2006/picture">
+                <pic:pic xmlns:pic="http://schemas.openxmlformats.org/drawingml/2006/picture">
+                  <pic:nvPicPr>
+                    <pic:cNvPr id="265830712" name="Picture 1" descr="A screenshot of a computer program&#10;&#10;AI-generated content may be incorrect."/>
+                    <pic:cNvPicPr/>
+                  </pic:nvPicPr>
+                  <pic:blipFill>
+                    <a:blip r:embed="rId16"/>
+                    <a:stretch>
+                      <a:fillRect/>
+                    </a:stretch>
+                  </pic:blipFill>
+                  <pic:spPr>
+                    <a:xfrm>
+                      <a:off x="0" y="0"/>
+                      <a:ext cx="5410478" cy="3416476"/>
+                    </a:xfrm>
+                    <a:prstGeom prst="rect">
+                      <a:avLst/>
+                    </a:prstGeom>
+                  </pic:spPr>
+                </pic:pic>
+              </a:graphicData>
+            </a:graphic>
+          </wp:inline>
+        </w:drawing>
+      </w:r>
+    </w:p>
+    <w:p>
+      <w:pPr>
+        <w:rPr>
+          <w:b/>
+          <w:bCs/>
+        </w:rPr>
+      </w:pPr>
+      <w:r>
+        <w:rPr>
+          <w:b/>
+          <w:bCs/>
+        </w:rPr>
+        <w:br w:type="page"/>
+      </w:r>
+    </w:p>
+    <w:p>
+      <w:pPr>
+        <w:pStyle w:val="ListParagraph"/>
+        <w:ind w:left="2160"/>
+        <w:jc w:val="both"/>
+        <w:rPr>
+          <w:b/>
+          <w:bCs/>
+        </w:rPr>
+      </w:pPr>
+      <w:r>
+        <w:rPr>
+          <w:b/>
+          <w:bCs/>
+        </w:rPr>
+        <w:lastRenderedPageBreak/>
+        <w:t>In the dialog box, search “JUnit Test Case” or Select "Java &gt; JUnit &gt; JUnit Test Case</w:t>
+      </w:r>
+      <w:r>
+        <w:rPr>
+          <w:b/>
+          <w:bCs/>
+        </w:rPr>
+        <w:t xml:space="preserve"> and click on “Next”</w:t>
+      </w:r>
+    </w:p>
+    <w:p>
+      <w:pPr>
+        <w:pStyle w:val="ListParagraph"/>
+        <w:ind w:left="2160"/>
+        <w:jc w:val="both"/>
+        <w:rPr>
+          <w:b/>
+          <w:bCs/>
+        </w:rPr>
+      </w:pPr>
+      <w:r>
+        <w:rPr>
+          <w:b/>
+          <w:bCs/>
+        </w:rPr>
+        <w:drawing>
+          <wp:inline distT="0" distB="0" distL="0" distR="0" wp14:anchorId="685AC079" wp14:editId="2B8C0E24">
+            <wp:extent cx="5373900" cy="4419600"/>
+            <wp:effectExtent l="0" t="0" r="0" b="0"/>
+            <wp:docPr id="2140085642" name="Picture 1" descr="A screenshot of a computer&#10;&#10;AI-generated content may be incorrect."/>
+            <wp:cNvGraphicFramePr>
+              <a:graphicFrameLocks xmlns:a="http://schemas.openxmlformats.org/drawingml/2006/main" noChangeAspect="1"/>
+            </wp:cNvGraphicFramePr>
+            <a:graphic xmlns:a="http://schemas.openxmlformats.org/drawingml/2006/main">
+              <a:graphicData uri="http://schemas.openxmlformats.org/drawingml/2006/picture">
+                <pic:pic xmlns:pic="http://schemas.openxmlformats.org/drawingml/2006/picture">
+                  <pic:nvPicPr>
+                    <pic:cNvPr id="2140085642" name="Picture 1" descr="A screenshot of a computer&#10;&#10;AI-generated content may be incorrect."/>
+                    <pic:cNvPicPr/>
+                  </pic:nvPicPr>
+                  <pic:blipFill>
+                    <a:blip r:embed="rId17"/>
+                    <a:stretch>
+                      <a:fillRect/>
+                    </a:stretch>
+                  </pic:blipFill>
+                  <pic:spPr>
+                    <a:xfrm>
+                      <a:off x="0" y="0"/>
+                      <a:ext cx="5375681" cy="4421065"/>
+                    </a:xfrm>
+                    <a:prstGeom prst="rect">
+                      <a:avLst/>
+                    </a:prstGeom>
+                  </pic:spPr>
+                </pic:pic>
+              </a:graphicData>
+            </a:graphic>
+          </wp:inline>
+        </w:drawing>
+      </w:r>
+    </w:p>
+    <w:p>
+      <w:pPr>
+        <w:pStyle w:val="ListParagraph"/>
+        <w:numPr>
+          <w:ilvl w:val="2"/>
+          <w:numId w:val="1"/>
+        </w:numPr>
+        <w:jc w:val="both"/>
+        <w:rPr>
+          <w:b/>
+          <w:bCs/>
+        </w:rPr>
+      </w:pPr>
+      <w:r>
+        <w:rPr>
+          <w:b/>
+          <w:bCs/>
+        </w:rPr>
+        <w:t xml:space="preserve">Step 4: </w:t>
+      </w:r>
+      <w:r>
+        <w:t>In the next step, click on “</w:t>
+      </w:r>
+      <w:r>
+        <w:rPr>
+          <w:b/>
+          <w:bCs/>
+        </w:rPr>
+        <w:t>Brows</w:t>
+      </w:r>
+      <w:r>
+        <w:t>” button next to the “</w:t>
+      </w:r>
+      <w:r>
+        <w:rPr>
+          <w:b/>
+          <w:bCs/>
+        </w:rPr>
+        <w:t>Class under the test</w:t>
+      </w:r>
+      <w:r>
+        <w:t>” and Search for class name on which you want to write test case &gt; select it &gt; Press “</w:t>
+      </w:r>
+      <w:r>
+        <w:rPr>
+          <w:b/>
+          <w:bCs/>
+        </w:rPr>
+        <w:t>OK</w:t>
+      </w:r>
+      <w:r>
+        <w:t xml:space="preserve">” button. </w:t>
+      </w:r>
+      <w:r>
+        <w:rPr>
+          <w:b/>
+          <w:bCs/>
+        </w:rPr>
+        <w:t>Ex.</w:t>
+      </w:r>
+      <w:r>
+        <w:t xml:space="preserve"> Calc.</w:t>
+      </w:r>
+    </w:p>
+    <w:p>
+      <w:pPr>
+        <w:pStyle w:val="ListParagraph"/>
+        <w:ind w:left="0"/>
+        <w:jc w:val="both"/>
+        <w:rPr>
+          <w:b/>
+          <w:bCs/>
+        </w:rPr>
+      </w:pPr>
+      <w:r>
+        <w:rPr>
+          <w:b/>
+          <w:bCs/>
+        </w:rPr>
+        <w:drawing>
+          <wp:inline distT="0" distB="0" distL="0" distR="0" wp14:anchorId="3DFB4770" wp14:editId="2CB57B7F">
+            <wp:extent cx="7159625" cy="3594100"/>
+            <wp:effectExtent l="0" t="0" r="3175" b="6350"/>
+            <wp:docPr id="395752358" name="Picture 1" descr="A screenshot of a computer&#10;&#10;AI-generated content may be incorrect."/>
+            <wp:cNvGraphicFramePr>
+              <a:graphicFrameLocks xmlns:a="http://schemas.openxmlformats.org/drawingml/2006/main" noChangeAspect="1"/>
+            </wp:cNvGraphicFramePr>
+            <a:graphic xmlns:a="http://schemas.openxmlformats.org/drawingml/2006/main">
+              <a:graphicData uri="http://schemas.openxmlformats.org/drawingml/2006/picture">
+                <pic:pic xmlns:pic="http://schemas.openxmlformats.org/drawingml/2006/picture">
+                  <pic:nvPicPr>
+                    <pic:cNvPr id="395752358" name="Picture 1" descr="A screenshot of a computer&#10;&#10;AI-generated content may be incorrect."/>
+                    <pic:cNvPicPr/>
+                  </pic:nvPicPr>
+                  <pic:blipFill>
+                    <a:blip r:embed="rId18"/>
+                    <a:stretch>
+                      <a:fillRect/>
+                    </a:stretch>
+                  </pic:blipFill>
+                  <pic:spPr>
+                    <a:xfrm>
+                      <a:off x="0" y="0"/>
+                      <a:ext cx="7162436" cy="3595511"/>
+                    </a:xfrm>
+                    <a:prstGeom prst="rect">
+                      <a:avLst/>
+                    </a:prstGeom>
+                  </pic:spPr>
+                </pic:pic>
+              </a:graphicData>
+            </a:graphic>
+          </wp:inline>
+        </w:drawing>
+      </w:r>
+    </w:p>
+    <w:p>
+      <w:pPr>
+        <w:pStyle w:val="ListParagraph"/>
+        <w:numPr>
+          <w:ilvl w:val="2"/>
+          <w:numId w:val="1"/>
+        </w:numPr>
+        <w:jc w:val="both"/>
+        <w:rPr>
+          <w:b/>
+          <w:bCs/>
+        </w:rPr>
+      </w:pPr>
+      <w:r>
+        <w:rPr>
+          <w:b/>
+          <w:bCs/>
+        </w:rPr>
+        <w:lastRenderedPageBreak/>
+        <w:t xml:space="preserve">Step 5: </w:t>
+      </w:r>
+      <w:r>
+        <w:t>In the “</w:t>
+      </w:r>
+      <w:r>
+        <w:rPr>
+          <w:b/>
+          <w:bCs/>
+        </w:rPr>
+        <w:t>New JUnit Test Case</w:t>
+      </w:r>
+      <w:r>
+        <w:t>” window, provide below details</w:t>
+      </w:r>
+      <w:r>
+        <w:t xml:space="preserve"> &gt; Click on “</w:t>
+      </w:r>
+      <w:r>
+        <w:rPr>
+          <w:b/>
+          <w:bCs/>
+        </w:rPr>
+        <w:t>Finish</w:t>
+      </w:r>
+      <w:r>
+        <w:t>” button</w:t>
+      </w:r>
+      <w:r>
+        <w:t>:</w:t>
+      </w:r>
+    </w:p>
+    <w:p>
+      <w:pPr>
+        <w:pStyle w:val="ListParagraph"/>
+        <w:numPr>
+          <w:ilvl w:val="3"/>
+          <w:numId w:val="1"/>
+        </w:numPr>
+        <w:jc w:val="both"/>
+        <w:rPr>
+          <w:b/>
+          <w:bCs/>
+        </w:rPr>
+      </w:pPr>
+      <w:r>
+        <w:rPr>
+          <w:b/>
+          <w:bCs/>
+        </w:rPr>
+        <w:t>Package:</w:t>
+      </w:r>
+      <w:r>
+        <w:t xml:space="preserve"> Provide package name same as “</w:t>
+      </w:r>
+      <w:r>
+        <w:rPr>
+          <w:b/>
+          <w:bCs/>
+        </w:rPr>
+        <w:t>Class under test</w:t>
+      </w:r>
+      <w:r>
+        <w:t xml:space="preserve">” and do not add class name. </w:t>
+      </w:r>
+    </w:p>
+    <w:p>
+      <w:pPr>
+        <w:pStyle w:val="ListParagraph"/>
+        <w:ind w:left="2880"/>
+        <w:jc w:val="both"/>
+      </w:pPr>
+      <w:r>
+        <w:rPr>
+          <w:b/>
+          <w:bCs/>
+        </w:rPr>
+        <w:t>Ex:</w:t>
+      </w:r>
+      <w:r>
+        <w:t xml:space="preserve"> If we have “</w:t>
+      </w:r>
+      <w:r>
+        <w:rPr>
+          <w:b/>
+          <w:bCs/>
+        </w:rPr>
+        <w:t>com.JavaJUnitTest.Learning.Calc</w:t>
+      </w:r>
+      <w:r>
+        <w:t>” then copy only “</w:t>
+      </w:r>
+      <w:r>
+        <w:rPr>
+          <w:b/>
+          <w:bCs/>
+        </w:rPr>
+        <w:t>com.JavaJUnitTest.Learning</w:t>
+      </w:r>
+      <w:r>
+        <w:t>”</w:t>
+      </w:r>
+    </w:p>
+    <w:p>
+      <w:pPr>
+        <w:pStyle w:val="ListParagraph"/>
+        <w:numPr>
+          <w:ilvl w:val="3"/>
+          <w:numId w:val="1"/>
+        </w:numPr>
+        <w:jc w:val="both"/>
+        <w:rPr>
+          <w:b/>
+          <w:bCs/>
+        </w:rPr>
+      </w:pPr>
+      <w:r>
+        <w:rPr>
+          <w:b/>
+          <w:bCs/>
+        </w:rPr>
+        <w:t xml:space="preserve">Name: </w:t>
+      </w:r>
+      <w:r>
+        <w:t xml:space="preserve">We can pass any name as per our </w:t>
+      </w:r>
+      <w:r>
+        <w:t>convenience but for better convenience, write ClassName followed by Test.</w:t>
+      </w:r>
+    </w:p>
+    <w:p>
+      <w:pPr>
+        <w:pStyle w:val="ListParagraph"/>
+        <w:ind w:left="2880"/>
+        <w:jc w:val="both"/>
+      </w:pPr>
+      <w:r>
+        <w:rPr>
+          <w:b/>
+          <w:bCs/>
+        </w:rPr>
+        <w:t>Ex.</w:t>
+      </w:r>
+      <w:r>
+        <w:t>: If we have class name “Calc” then our test case name will be “CalcTest”</w:t>
+      </w:r>
+    </w:p>
+    <w:p>
+      <w:pPr>
+        <w:pStyle w:val="ListParagraph"/>
+        <w:ind w:left="2880"/>
+        <w:jc w:val="both"/>
+        <w:rPr>
+          <w:b/>
+          <w:bCs/>
+        </w:rPr>
+      </w:pPr>
+      <w:r>
+        <w:rPr>
+          <w:b/>
+          <w:bCs/>
+        </w:rPr>
+        <w:drawing>
+          <wp:inline distT="0" distB="0" distL="0" distR="0" wp14:anchorId="2345DFFE" wp14:editId="77AEA955">
+            <wp:extent cx="4519930" cy="4339334"/>
+            <wp:effectExtent l="0" t="0" r="0" b="4445"/>
+            <wp:docPr id="1732777028" name="Picture 1" descr="A screenshot of a computer&#10;&#10;AI-generated content may be incorrect."/>
+            <wp:cNvGraphicFramePr>
+              <a:graphicFrameLocks xmlns:a="http://schemas.openxmlformats.org/drawingml/2006/main" noChangeAspect="1"/>
+            </wp:cNvGraphicFramePr>
+            <a:graphic xmlns:a="http://schemas.openxmlformats.org/drawingml/2006/main">
+              <a:graphicData uri="http://schemas.openxmlformats.org/drawingml/2006/picture">
+                <pic:pic xmlns:pic="http://schemas.openxmlformats.org/drawingml/2006/picture">
+                  <pic:nvPicPr>
+                    <pic:cNvPr id="1732777028" name="Picture 1" descr="A screenshot of a computer&#10;&#10;AI-generated content may be incorrect."/>
+                    <pic:cNvPicPr/>
+                  </pic:nvPicPr>
+                  <pic:blipFill>
+                    <a:blip r:embed="rId19"/>
+                    <a:stretch>
+                      <a:fillRect/>
+                    </a:stretch>
+                  </pic:blipFill>
+                  <pic:spPr>
+                    <a:xfrm>
+                      <a:off x="0" y="0"/>
+                      <a:ext cx="4530312" cy="4349301"/>
+                    </a:xfrm>
+                    <a:prstGeom prst="rect">
+                      <a:avLst/>
+                    </a:prstGeom>
+                  </pic:spPr>
+                </pic:pic>
+              </a:graphicData>
+            </a:graphic>
+          </wp:inline>
+        </w:drawing>
+      </w:r>
+    </w:p>
+    <w:p>
+      <w:pPr>
+        <w:pStyle w:val="ListParagraph"/>
+        <w:ind w:left="2880"/>
+        <w:jc w:val="both"/>
+        <w:rPr>
+          <w:b/>
+          <w:bCs/>
+        </w:rPr>
+      </w:pPr>
+      <w:r>
+        <w:rPr>
+          <w:b/>
+          <w:bCs/>
+        </w:rPr>
+        <w:t>It will add test file on “src/test/java” location along with the package name we provided.</w:t>
+      </w:r>
+    </w:p>
+    <w:p>
+      <w:pPr>
+        <w:pStyle w:val="ListParagraph"/>
+        <w:ind w:left="2880"/>
+        <w:jc w:val="both"/>
+        <w:rPr>
+          <w:b/>
+          <w:bCs/>
+        </w:rPr>
+      </w:pPr>
+      <w:r>
+        <w:rPr>
+          <w:b/>
+          <w:bCs/>
+        </w:rPr>
+        <w:drawing>
+          <wp:inline distT="0" distB="0" distL="0" distR="0" wp14:anchorId="0B685035" wp14:editId="7AC71C14">
+            <wp:extent cx="1891453" cy="2355850"/>
+            <wp:effectExtent l="0" t="0" r="0" b="6350"/>
+            <wp:docPr id="1091031488" name="Picture 1" descr="A screenshot of a computer&#10;&#10;AI-generated content may be incorrect."/>
+            <wp:cNvGraphicFramePr>
+              <a:graphicFrameLocks xmlns:a="http://schemas.openxmlformats.org/drawingml/2006/main" noChangeAspect="1"/>
+            </wp:cNvGraphicFramePr>
+            <a:graphic xmlns:a="http://schemas.openxmlformats.org/drawingml/2006/main">
+              <a:graphicData uri="http://schemas.openxmlformats.org/drawingml/2006/picture">
+                <pic:pic xmlns:pic="http://schemas.openxmlformats.org/drawingml/2006/picture">
+                  <pic:nvPicPr>
+                    <pic:cNvPr id="1091031488" name="Picture 1" descr="A screenshot of a computer&#10;&#10;AI-generated content may be incorrect."/>
+                    <pic:cNvPicPr/>
+                  </pic:nvPicPr>
+                  <pic:blipFill>
+                    <a:blip r:embed="rId20"/>
+                    <a:stretch>
+                      <a:fillRect/>
+                    </a:stretch>
+                  </pic:blipFill>
+                  <pic:spPr>
+                    <a:xfrm>
+                      <a:off x="0" y="0"/>
+                      <a:ext cx="1904454" cy="2372043"/>
+                    </a:xfrm>
+                    <a:prstGeom prst="rect">
+                      <a:avLst/>
+                    </a:prstGeom>
+                  </pic:spPr>
+                </pic:pic>
+              </a:graphicData>
+            </a:graphic>
+          </wp:inline>
+        </w:drawing>
+      </w:r>
+      <w:r>
+        <w:rPr>
+          <w:b/>
+          <w:bCs/>
+        </w:rPr>
+        <w:t xml:space="preserve"> </w:t>
+      </w:r>
+    </w:p>
+    <w:p>
+      <w:pPr>
+        <w:pStyle w:val="ListParagraph"/>
+        <w:numPr>
+          <w:ilvl w:val="2"/>
+          <w:numId w:val="1"/>
+        </w:numPr>
+        <w:jc w:val="both"/>
+        <w:rPr>
+          <w:b/>
+          <w:bCs/>
+        </w:rPr>
+      </w:pPr>
+      <w:r>
+        <w:rPr>
+          <w:b/>
+          <w:bCs/>
+        </w:rPr>
+        <w:lastRenderedPageBreak/>
+        <w:t xml:space="preserve">Step 6: </w:t>
+      </w:r>
+      <w:r>
+        <w:t>To run the Unit test, right click on test file &gt; Select “Run As” &gt; Select “Junit Test”</w:t>
+      </w:r>
+    </w:p>
+    <w:p>
+      <w:pPr>
+        <w:pStyle w:val="ListParagraph"/>
+        <w:ind w:left="2160"/>
+        <w:jc w:val="both"/>
+        <w:rPr>
+          <w:b/>
+          <w:bCs/>
+        </w:rPr>
+      </w:pPr>
+      <w:r>
+        <w:rPr>
+          <w:b/>
+          <w:bCs/>
+        </w:rPr>
+        <w:drawing>
+          <wp:inline distT="0" distB="0" distL="0" distR="0" wp14:anchorId="2BCC4D8D" wp14:editId="584398E9">
+            <wp:extent cx="3733411" cy="3695700"/>
+            <wp:effectExtent l="0" t="0" r="635" b="0"/>
+            <wp:docPr id="164988611" name="Picture 1" descr="A screenshot of a computer program&#10;&#10;AI-generated content may be incorrect."/>
+            <wp:cNvGraphicFramePr>
+              <a:graphicFrameLocks xmlns:a="http://schemas.openxmlformats.org/drawingml/2006/main" noChangeAspect="1"/>
+            </wp:cNvGraphicFramePr>
+            <a:graphic xmlns:a="http://schemas.openxmlformats.org/drawingml/2006/main">
+              <a:graphicData uri="http://schemas.openxmlformats.org/drawingml/2006/picture">
+                <pic:pic xmlns:pic="http://schemas.openxmlformats.org/drawingml/2006/picture">
+                  <pic:nvPicPr>
+                    <pic:cNvPr id="164988611" name="Picture 1" descr="A screenshot of a computer program&#10;&#10;AI-generated content may be incorrect."/>
+                    <pic:cNvPicPr/>
+                  </pic:nvPicPr>
+                  <pic:blipFill>
+                    <a:blip r:embed="rId21"/>
+                    <a:stretch>
+                      <a:fillRect/>
+                    </a:stretch>
+                  </pic:blipFill>
+                  <pic:spPr>
+                    <a:xfrm>
+                      <a:off x="0" y="0"/>
+                      <a:ext cx="3738173" cy="3700414"/>
+                    </a:xfrm>
+                    <a:prstGeom prst="rect">
+                      <a:avLst/>
+                    </a:prstGeom>
+                  </pic:spPr>
+                </pic:pic>
+              </a:graphicData>
+            </a:graphic>
+          </wp:inline>
+        </w:drawing>
+      </w:r>
+    </w:p>
+    <w:p>
+      <w:pPr>
+        <w:pStyle w:val="ListParagraph"/>
+        <w:ind w:left="2160"/>
+        <w:jc w:val="both"/>
+        <w:rPr>
+          <w:b/>
+          <w:bCs/>
+        </w:rPr>
+      </w:pPr>
+    </w:p>
+    <w:p>
+      <w:pPr>
+        <w:pStyle w:val="ListParagraph"/>
+        <w:ind w:left="2160"/>
+        <w:jc w:val="both"/>
+        <w:rPr>
+          <w:b/>
+          <w:bCs/>
+        </w:rPr>
+      </w:pPr>
+      <w:r>
+        <w:rPr>
+          <w:b/>
+          <w:bCs/>
+        </w:rPr>
+        <w:t>It will display result in Junit tab:</w:t>
+      </w:r>
+      <w:r>
+        <w:rPr>
+          <w:b/>
+          <w:bCs/>
+        </w:rPr>
+        <w:t xml:space="preserve"> for test Fail</w:t>
+      </w:r>
+    </w:p>
+    <w:p>
+      <w:pPr>
+        <w:pStyle w:val="ListParagraph"/>
+        <w:ind w:left="0"/>
+        <w:jc w:val="both"/>
+        <w:rPr>
+          <w:b/>
+          <w:bCs/>
+        </w:rPr>
+      </w:pPr>
+      <w:r>
+        <w:rPr>
+          <w:b/>
+          <w:bCs/>
+        </w:rPr>
+        <w:drawing>
+          <wp:inline distT="0" distB="0" distL="0" distR="0" wp14:anchorId="6D59A002" wp14:editId="7F709DEA">
+            <wp:extent cx="6927850" cy="1212850"/>
+            <wp:effectExtent l="0" t="0" r="6350" b="6350"/>
+            <wp:docPr id="181260905" name="Picture 1" descr="A screenshot of a computer&#10;&#10;AI-generated content may be incorrect."/>
+            <wp:cNvGraphicFramePr>
+              <a:graphicFrameLocks xmlns:a="http://schemas.openxmlformats.org/drawingml/2006/main" noChangeAspect="1"/>
+            </wp:cNvGraphicFramePr>
+            <a:graphic xmlns:a="http://schemas.openxmlformats.org/drawingml/2006/main">
+              <a:graphicData uri="http://schemas.openxmlformats.org/drawingml/2006/picture">
+                <pic:pic xmlns:pic="http://schemas.openxmlformats.org/drawingml/2006/picture">
+                  <pic:nvPicPr>
+                    <pic:cNvPr id="181260905" name="Picture 1" descr="A screenshot of a computer&#10;&#10;AI-generated content may be incorrect."/>
+                    <pic:cNvPicPr/>
+                  </pic:nvPicPr>
+                  <pic:blipFill>
+                    <a:blip r:embed="rId22"/>
+                    <a:stretch>
+                      <a:fillRect/>
+                    </a:stretch>
+                  </pic:blipFill>
+                  <pic:spPr>
+                    <a:xfrm>
+                      <a:off x="0" y="0"/>
+                      <a:ext cx="6960814" cy="1218621"/>
+                    </a:xfrm>
+                    <a:prstGeom prst="rect">
+                      <a:avLst/>
+                    </a:prstGeom>
+                  </pic:spPr>
+                </pic:pic>
+              </a:graphicData>
+            </a:graphic>
+          </wp:inline>
+        </w:drawing>
+      </w:r>
+    </w:p>
+    <w:p>
+      <w:pPr>
+        <w:pStyle w:val="ListParagraph"/>
+        <w:ind w:left="2160"/>
+        <w:jc w:val="both"/>
+        <w:rPr>
+          <w:b/>
+          <w:bCs/>
+        </w:rPr>
+      </w:pPr>
+      <w:r>
+        <w:rPr>
+          <w:b/>
+          <w:bCs/>
+        </w:rPr>
+        <w:t xml:space="preserve">It will display result in Junit tab: for test </w:t>
+      </w:r>
+      <w:r>
+        <w:rPr>
+          <w:b/>
+          <w:bCs/>
+        </w:rPr>
+        <w:t>Success</w:t>
+      </w:r>
+    </w:p>
+    <w:p>
+      <w:pPr>
+        <w:pStyle w:val="ListParagraph"/>
+        <w:ind w:left="0"/>
+        <w:jc w:val="both"/>
+        <w:rPr>
+          <w:b/>
+          <w:bCs/>
+        </w:rPr>
+      </w:pPr>
+      <w:r>
+        <w:rPr>
+          <w:b/>
+          <w:bCs/>
+        </w:rPr>
+        <w:drawing>
+          <wp:inline distT="0" distB="0" distL="0" distR="0" wp14:anchorId="51210C3E" wp14:editId="3625F963">
+            <wp:extent cx="6122035" cy="1695450"/>
+            <wp:effectExtent l="0" t="0" r="0" b="0"/>
+            <wp:docPr id="1908859923" name="Picture 1" descr="A screenshot of a computer&#10;&#10;AI-generated content may be incorrect."/>
+            <wp:cNvGraphicFramePr>
+              <a:graphicFrameLocks xmlns:a="http://schemas.openxmlformats.org/drawingml/2006/main" noChangeAspect="1"/>
+            </wp:cNvGraphicFramePr>
+            <a:graphic xmlns:a="http://schemas.openxmlformats.org/drawingml/2006/main">
+              <a:graphicData uri="http://schemas.openxmlformats.org/drawingml/2006/picture">
+                <pic:pic xmlns:pic="http://schemas.openxmlformats.org/drawingml/2006/picture">
+                  <pic:nvPicPr>
+                    <pic:cNvPr id="1908859923" name="Picture 1" descr="A screenshot of a computer&#10;&#10;AI-generated content may be incorrect."/>
+                    <pic:cNvPicPr/>
+                  </pic:nvPicPr>
+                  <pic:blipFill>
+                    <a:blip r:embed="rId23"/>
+                    <a:stretch>
+                      <a:fillRect/>
+                    </a:stretch>
+                  </pic:blipFill>
+                  <pic:spPr>
+                    <a:xfrm>
+                      <a:off x="0" y="0"/>
+                      <a:ext cx="6130727" cy="1697857"/>
+                    </a:xfrm>
+                    <a:prstGeom prst="rect">
+                      <a:avLst/>
+                    </a:prstGeom>
+                  </pic:spPr>
+                </pic:pic>
+              </a:graphicData>
+            </a:graphic>
+          </wp:inline>
+        </w:drawing>
+      </w:r>
+    </w:p>
+    <w:p>
+      <w:pPr>
+        <w:pStyle w:val="ListParagraph"/>
+        <w:ind w:left="2160"/>
+        <w:jc w:val="both"/>
+        <w:rPr>
+          <w:b/>
+          <w:bCs/>
+        </w:rPr>
+      </w:pPr>
+      <w:r>
+        <w:rPr>
+          <w:b/>
+          <w:bCs/>
+        </w:rPr>
+        <w:t xml:space="preserve">In the concel for above “Hello Test” SOUT </w:t>
+      </w:r>
+    </w:p>
+    <w:p>
+      <w:pPr>
+        <w:pStyle w:val="ListParagraph"/>
+        <w:ind w:left="0"/>
+        <w:jc w:val="both"/>
+        <w:rPr>
+          <w:b/>
+          <w:bCs/>
+        </w:rPr>
+      </w:pPr>
+      <w:r>
+        <w:rPr>
+          <w:b/>
+          <w:bCs/>
+        </w:rPr>
+        <w:drawing>
+          <wp:inline distT="0" distB="0" distL="0" distR="0" wp14:anchorId="68B6E038" wp14:editId="4FAE715C">
+            <wp:extent cx="5600006" cy="1092200"/>
+            <wp:effectExtent l="0" t="0" r="1270" b="0"/>
+            <wp:docPr id="1289310809" name="Picture 1" descr="A screenshot of a computer&#10;&#10;AI-generated content may be incorrect."/>
+            <wp:cNvGraphicFramePr>
+              <a:graphicFrameLocks xmlns:a="http://schemas.openxmlformats.org/drawingml/2006/main" noChangeAspect="1"/>
+            </wp:cNvGraphicFramePr>
+            <a:graphic xmlns:a="http://schemas.openxmlformats.org/drawingml/2006/main">
+              <a:graphicData uri="http://schemas.openxmlformats.org/drawingml/2006/picture">
+                <pic:pic xmlns:pic="http://schemas.openxmlformats.org/drawingml/2006/picture">
+                  <pic:nvPicPr>
+                    <pic:cNvPr id="1289310809" name="Picture 1" descr="A screenshot of a computer&#10;&#10;AI-generated content may be incorrect."/>
+                    <pic:cNvPicPr/>
+                  </pic:nvPicPr>
+                  <pic:blipFill>
+                    <a:blip r:embed="rId24"/>
+                    <a:stretch>
+                      <a:fillRect/>
+                    </a:stretch>
+                  </pic:blipFill>
+                  <pic:spPr>
+                    <a:xfrm>
+                      <a:off x="0" y="0"/>
+                      <a:ext cx="5603690" cy="1092919"/>
+                    </a:xfrm>
+                    <a:prstGeom prst="rect">
+                      <a:avLst/>
+                    </a:prstGeom>
+                  </pic:spPr>
+                </pic:pic>
+              </a:graphicData>
+            </a:graphic>
+          </wp:inline>
+        </w:drawing>
+      </w:r>
+    </w:p>
+    <w:p>
+      <w:pPr>
+        <w:pStyle w:val="ListParagraph"/>
+        <w:numPr>
+          <w:ilvl w:val="1"/>
+          <w:numId w:val="1"/>
+        </w:numPr>
+        <w:jc w:val="both"/>
+        <w:rPr>
+          <w:b/>
+          <w:bCs/>
+        </w:rPr>
+      </w:pPr>
+      <w:r>
+        <w:rPr>
+          <w:b/>
+          <w:bCs/>
+        </w:rPr>
+        <w:lastRenderedPageBreak/>
+        <w:t xml:space="preserve">Steps to </w:t>
+      </w:r>
+      <w:r>
+        <w:rPr>
+          <w:b/>
+          <w:bCs/>
+        </w:rPr>
+        <w:t>add Test Case for Application</w:t>
+      </w:r>
+      <w:r>
+        <w:rPr>
+          <w:b/>
+          <w:bCs/>
+        </w:rPr>
+        <w:t>:</w:t>
+      </w:r>
+      <w:r>
+        <w:rPr>
+          <w:b/>
+          <w:bCs/>
+        </w:rPr>
+        <w:t xml:space="preserve"> Add </w:t>
+      </w:r>
+      <w:r>
+        <w:rPr>
+          <w:b/>
+          <w:bCs/>
+        </w:rPr>
+        <w:t>Automatically using IDE</w:t>
+      </w:r>
+    </w:p>
+    <w:p>
+      <w:pPr>
+        <w:pStyle w:val="ListParagraph"/>
+        <w:numPr>
+          <w:ilvl w:val="2"/>
+          <w:numId w:val="1"/>
+        </w:numPr>
+        <w:jc w:val="both"/>
+        <w:rPr>
+          <w:b/>
+          <w:bCs/>
+        </w:rPr>
+      </w:pPr>
+      <w:r>
+        <w:rPr>
+          <w:b/>
+          <w:bCs/>
+        </w:rPr>
+        <w:t xml:space="preserve">Step 1: </w:t>
+      </w:r>
+      <w:r>
+        <w:t>After we implement and add the application code to the class files in “src/main/java”</w:t>
+      </w:r>
+      <w:r>
+        <w:t>, right click on the class file we have created in “</w:t>
+      </w:r>
+      <w:r>
+        <w:t>src/main/java</w:t>
+      </w:r>
+      <w:r>
+        <w:t xml:space="preserve"> (</w:t>
+      </w:r>
+      <w:r>
+        <w:t xml:space="preserve">EX.: </w:t>
+      </w:r>
+      <w:r>
+        <w:t xml:space="preserve">Calc.java)” &gt; Select “New” &gt; Select “JUnit Test Case”. </w:t>
+      </w:r>
+    </w:p>
+    <w:p>
+      <w:pPr>
+        <w:pStyle w:val="ListParagraph"/>
+        <w:ind w:left="2160"/>
+        <w:jc w:val="both"/>
+        <w:rPr>
+          <w:b/>
+          <w:bCs/>
+        </w:rPr>
+      </w:pPr>
+      <w:r>
+        <w:rPr>
+          <w:b/>
+          <w:bCs/>
+        </w:rPr>
+        <w:drawing>
+          <wp:inline distT="0" distB="0" distL="0" distR="0" wp14:anchorId="62AD31CA" wp14:editId="17D2F4D2">
+            <wp:extent cx="4876800" cy="3164944"/>
+            <wp:effectExtent l="0" t="0" r="0" b="0"/>
+            <wp:docPr id="1264121900" name="Picture 1" descr="A screenshot of a computer&#10;&#10;AI-generated content may be incorrect."/>
+            <wp:cNvGraphicFramePr>
+              <a:graphicFrameLocks xmlns:a="http://schemas.openxmlformats.org/drawingml/2006/main" noChangeAspect="1"/>
+            </wp:cNvGraphicFramePr>
+            <a:graphic xmlns:a="http://schemas.openxmlformats.org/drawingml/2006/main">
+              <a:graphicData uri="http://schemas.openxmlformats.org/drawingml/2006/picture">
+                <pic:pic xmlns:pic="http://schemas.openxmlformats.org/drawingml/2006/picture">
+                  <pic:nvPicPr>
+                    <pic:cNvPr id="1264121900" name="Picture 1" descr="A screenshot of a computer&#10;&#10;AI-generated content may be incorrect."/>
+                    <pic:cNvPicPr/>
+                  </pic:nvPicPr>
+                  <pic:blipFill>
+                    <a:blip r:embed="rId25"/>
+                    <a:stretch>
+                      <a:fillRect/>
+                    </a:stretch>
+                  </pic:blipFill>
+                  <pic:spPr>
+                    <a:xfrm>
+                      <a:off x="0" y="0"/>
+                      <a:ext cx="4880176" cy="3167135"/>
+                    </a:xfrm>
+                    <a:prstGeom prst="rect">
+                      <a:avLst/>
+                    </a:prstGeom>
+                  </pic:spPr>
+                </pic:pic>
+              </a:graphicData>
+            </a:graphic>
+          </wp:inline>
+        </w:drawing>
+      </w:r>
+    </w:p>
+    <w:p>
+      <w:pPr>
+        <w:pStyle w:val="ListParagraph"/>
+        <w:ind w:left="2160"/>
+        <w:jc w:val="both"/>
+      </w:pPr>
+      <w:r>
+        <w:rPr>
+          <w:b/>
+          <w:bCs/>
+        </w:rPr>
+        <w:t>If “JUnit Test Case” option is not available in the list then</w:t>
+      </w:r>
+      <w:r>
+        <w:rPr>
+          <w:b/>
+          <w:bCs/>
+        </w:rPr>
+        <w:t xml:space="preserve"> </w:t>
+      </w:r>
+      <w:r>
+        <w:t>right click on the class file we have created in “src/main/java (EX.: Calc.java)” &gt; Select “New” &gt; Select “</w:t>
+      </w:r>
+      <w:r>
+        <w:t>Other…”</w:t>
+      </w:r>
+    </w:p>
+    <w:p>
+      <w:pPr>
+        <w:pStyle w:val="ListParagraph"/>
+        <w:jc w:val="both"/>
+        <w:rPr>
+          <w:b/>
+          <w:bCs/>
+        </w:rPr>
+      </w:pPr>
+      <w:r>
+        <w:rPr>
+          <w:b/>
+          <w:bCs/>
+        </w:rPr>
+        <w:drawing>
+          <wp:inline distT="0" distB="0" distL="0" distR="0" wp14:anchorId="101B8FB6" wp14:editId="585EB486">
+            <wp:extent cx="6591935" cy="4051300"/>
+            <wp:effectExtent l="0" t="0" r="0" b="6350"/>
+            <wp:docPr id="1584978703" name="Picture 1" descr="A screenshot of a computer&#10;&#10;AI-generated content may be incorrect."/>
+            <wp:cNvGraphicFramePr>
+              <a:graphicFrameLocks xmlns:a="http://schemas.openxmlformats.org/drawingml/2006/main" noChangeAspect="1"/>
+            </wp:cNvGraphicFramePr>
+            <a:graphic xmlns:a="http://schemas.openxmlformats.org/drawingml/2006/main">
+              <a:graphicData uri="http://schemas.openxmlformats.org/drawingml/2006/picture">
+                <pic:pic xmlns:pic="http://schemas.openxmlformats.org/drawingml/2006/picture">
+                  <pic:nvPicPr>
+                    <pic:cNvPr id="1584978703" name="Picture 1" descr="A screenshot of a computer&#10;&#10;AI-generated content may be incorrect."/>
+                    <pic:cNvPicPr/>
+                  </pic:nvPicPr>
+                  <pic:blipFill>
+                    <a:blip r:embed="rId26"/>
+                    <a:stretch>
+                      <a:fillRect/>
+                    </a:stretch>
+                  </pic:blipFill>
+                  <pic:spPr>
+                    <a:xfrm>
+                      <a:off x="0" y="0"/>
+                      <a:ext cx="6596101" cy="4053860"/>
+                    </a:xfrm>
+                    <a:prstGeom prst="rect">
+                      <a:avLst/>
+                    </a:prstGeom>
+                  </pic:spPr>
+                </pic:pic>
+              </a:graphicData>
+            </a:graphic>
+          </wp:inline>
+        </w:drawing>
+      </w:r>
+    </w:p>
+    <w:p>
+      <w:pPr>
+        <w:pStyle w:val="ListParagraph"/>
+        <w:ind w:left="2160"/>
+        <w:jc w:val="both"/>
+        <w:rPr>
+          <w:b/>
+          <w:bCs/>
+        </w:rPr>
+      </w:pPr>
+      <w:r>
+        <w:rPr>
+          <w:b/>
+          <w:bCs/>
+        </w:rPr>
+        <w:lastRenderedPageBreak/>
+        <w:t>In the dialog box, search “JUnit Test Case” or Select "Java &gt; JUnit &gt; JUnit Test Case and click on “Next”</w:t>
+      </w:r>
+    </w:p>
+    <w:p>
+      <w:pPr>
+        <w:pStyle w:val="ListParagraph"/>
+        <w:ind w:left="2160"/>
+        <w:jc w:val="both"/>
+        <w:rPr>
+          <w:b/>
+          <w:bCs/>
+        </w:rPr>
+      </w:pPr>
+      <w:r>
+        <w:rPr>
+          <w:b/>
+          <w:bCs/>
+        </w:rPr>
+        <w:drawing>
+          <wp:inline distT="0" distB="0" distL="0" distR="0" wp14:anchorId="135DB643" wp14:editId="676278CE">
+            <wp:extent cx="3989070" cy="3280689"/>
+            <wp:effectExtent l="0" t="0" r="0" b="0"/>
+            <wp:docPr id="61168535" name="Picture 1" descr="A screenshot of a computer&#10;&#10;AI-generated content may be incorrect."/>
+            <wp:cNvGraphicFramePr>
+              <a:graphicFrameLocks xmlns:a="http://schemas.openxmlformats.org/drawingml/2006/main" noChangeAspect="1"/>
+            </wp:cNvGraphicFramePr>
+            <a:graphic xmlns:a="http://schemas.openxmlformats.org/drawingml/2006/main">
+              <a:graphicData uri="http://schemas.openxmlformats.org/drawingml/2006/picture">
+                <pic:pic xmlns:pic="http://schemas.openxmlformats.org/drawingml/2006/picture">
+                  <pic:nvPicPr>
+                    <pic:cNvPr id="2140085642" name="Picture 1" descr="A screenshot of a computer&#10;&#10;AI-generated content may be incorrect."/>
+                    <pic:cNvPicPr/>
+                  </pic:nvPicPr>
+                  <pic:blipFill>
+                    <a:blip r:embed="rId17"/>
+                    <a:stretch>
+                      <a:fillRect/>
+                    </a:stretch>
+                  </pic:blipFill>
+                  <pic:spPr>
+                    <a:xfrm>
+                      <a:off x="0" y="0"/>
+                      <a:ext cx="4001098" cy="3290581"/>
+                    </a:xfrm>
+                    <a:prstGeom prst="rect">
+                      <a:avLst/>
+                    </a:prstGeom>
+                  </pic:spPr>
+                </pic:pic>
+              </a:graphicData>
+            </a:graphic>
+          </wp:inline>
+        </w:drawing>
+      </w:r>
+    </w:p>
+    <w:p>
+      <w:pPr>
+        <w:pStyle w:val="ListParagraph"/>
+        <w:numPr>
+          <w:ilvl w:val="2"/>
+          <w:numId w:val="1"/>
+        </w:numPr>
+        <w:jc w:val="both"/>
+        <w:rPr>
+          <w:b/>
+          <w:bCs/>
+        </w:rPr>
+      </w:pPr>
+      <w:r>
+        <w:rPr>
+          <w:b/>
+          <w:bCs/>
+        </w:rPr>
+        <w:t xml:space="preserve">Step </w:t>
+      </w:r>
+      <w:r>
+        <w:rPr>
+          <w:b/>
+          <w:bCs/>
+        </w:rPr>
+        <w:t>2</w:t>
+      </w:r>
+      <w:r>
+        <w:rPr>
+          <w:b/>
+          <w:bCs/>
+        </w:rPr>
+        <w:t xml:space="preserve">: </w:t>
+      </w:r>
+      <w:r>
+        <w:t>All the required details will be populated automatically in the next dialog box and we just have to click “</w:t>
+      </w:r>
+      <w:r>
+        <w:rPr>
+          <w:b/>
+          <w:bCs/>
+        </w:rPr>
+        <w:t>Finish</w:t>
+      </w:r>
+      <w:r>
+        <w:t>”</w:t>
+      </w:r>
+    </w:p>
+    <w:p>
+      <w:pPr>
+        <w:pStyle w:val="ListParagraph"/>
+        <w:ind w:left="2160"/>
+        <w:jc w:val="both"/>
+        <w:rPr>
+          <w:b/>
+          <w:bCs/>
+        </w:rPr>
+      </w:pPr>
+      <w:r>
+        <w:rPr>
+          <w:b/>
+          <w:bCs/>
+        </w:rPr>
+        <w:drawing>
+          <wp:inline distT="0" distB="0" distL="0" distR="0" wp14:anchorId="7E27781E" wp14:editId="3F5C3521">
+            <wp:extent cx="5099607" cy="4895850"/>
+            <wp:effectExtent l="0" t="0" r="6350" b="0"/>
+            <wp:docPr id="845665413" name="Picture 1" descr="A screenshot of a computer&#10;&#10;AI-generated content may be incorrect."/>
+            <wp:cNvGraphicFramePr>
+              <a:graphicFrameLocks xmlns:a="http://schemas.openxmlformats.org/drawingml/2006/main" noChangeAspect="1"/>
+            </wp:cNvGraphicFramePr>
+            <a:graphic xmlns:a="http://schemas.openxmlformats.org/drawingml/2006/main">
+              <a:graphicData uri="http://schemas.openxmlformats.org/drawingml/2006/picture">
+                <pic:pic xmlns:pic="http://schemas.openxmlformats.org/drawingml/2006/picture">
+                  <pic:nvPicPr>
+                    <pic:cNvPr id="845665413" name="Picture 1" descr="A screenshot of a computer&#10;&#10;AI-generated content may be incorrect."/>
+                    <pic:cNvPicPr/>
+                  </pic:nvPicPr>
+                  <pic:blipFill>
+                    <a:blip r:embed="rId27"/>
+                    <a:stretch>
+                      <a:fillRect/>
+                    </a:stretch>
+                  </pic:blipFill>
+                  <pic:spPr>
+                    <a:xfrm>
+                      <a:off x="0" y="0"/>
+                      <a:ext cx="5113757" cy="4909434"/>
+                    </a:xfrm>
+                    <a:prstGeom prst="rect">
+                      <a:avLst/>
+                    </a:prstGeom>
+                  </pic:spPr>
+                </pic:pic>
+              </a:graphicData>
+            </a:graphic>
+          </wp:inline>
+        </w:drawing>
+      </w:r>
+    </w:p>
+    <w:p>
+      <w:pPr>
+        <w:pStyle w:val="ListParagraph"/>
+        <w:numPr>
+          <w:ilvl w:val="0"/>
+          <w:numId w:val="1"/>
+        </w:numPr>
+        <w:jc w:val="both"/>
+        <w:rPr>
+          <w:b/>
+          <w:bCs/>
+        </w:rPr>
+      </w:pPr>
+      <w:r>
+        <w:rPr>
+          <w:b/>
+          <w:bCs/>
+        </w:rPr>
+        <w:lastRenderedPageBreak/>
+        <w:t>Methods of JUnit 5 testing:</w:t>
+      </w:r>
+    </w:p>
+    <w:p>
+      <w:pPr>
+        <w:pStyle w:val="ListParagraph"/>
+        <w:numPr>
+          <w:ilvl w:val="1"/>
+          <w:numId w:val="1"/>
+        </w:numPr>
+        <w:jc w:val="both"/>
+        <w:rPr>
+          <w:b/>
+          <w:bCs/>
+        </w:rPr>
+      </w:pPr>
+      <w:r>
+        <w:rPr>
+          <w:b/>
+          <w:bCs/>
+        </w:rPr>
+        <w:t>assertEquals</w:t>
+      </w:r>
+      <w:r>
+        <w:rPr>
+          <w:b/>
+          <w:bCs/>
+        </w:rPr>
+        <w:tab/>
+        <w:t>(</w:t>
+      </w:r>
+      <w:r>
+        <w:t>ExpectedResultValue/Object, ActualResultMethodGeneraedValue/Object</w:t>
+      </w:r>
+      <w:r>
+        <w:rPr>
+          <w:b/>
+          <w:bCs/>
+        </w:rPr>
+        <w:t>);</w:t>
+      </w:r>
+    </w:p>
+    <w:p>
+      <w:pPr>
+        <w:pStyle w:val="ListParagraph"/>
+        <w:numPr>
+          <w:ilvl w:val="2"/>
+          <w:numId w:val="1"/>
+        </w:numPr>
+        <w:jc w:val="both"/>
+        <w:rPr>
+          <w:b/>
+          <w:bCs/>
+        </w:rPr>
+      </w:pPr>
+      <w:r>
+        <w:t>In this method either we can pass expected and actual values directly as a parameter or we can create an object of Class(on which we want to write a test case) in the test file and call the method of the class and store its result in the variable(This will be actual value) and create another variable and store expected result in it. And pass both expected and actual variables to the method parameters.</w:t>
+      </w:r>
+    </w:p>
+    <w:p>
+      <w:pPr>
+        <w:pStyle w:val="ListParagraph"/>
+        <w:numPr>
+          <w:ilvl w:val="2"/>
+          <w:numId w:val="1"/>
+        </w:numPr>
+        <w:jc w:val="both"/>
+        <w:rPr>
+          <w:b/>
+          <w:bCs/>
+        </w:rPr>
+      </w:pPr>
+      <w:r>
+        <w:t>assertEquals(e,a) method is mainly use to compare actual and expected results from the method.</w:t>
+      </w:r>
+    </w:p>
+    <w:p>
+      <w:pPr>
+        <w:pStyle w:val="ListParagraph"/>
+        <w:ind w:left="0"/>
+        <w:jc w:val="both"/>
+        <w:rPr>
+          <w:b/>
+          <w:bCs/>
+        </w:rPr>
+      </w:pPr>
+      <w:r>
+        <w:rPr>
+          <w:b/>
+          <w:bCs/>
+        </w:rPr>
+        <w:drawing>
+          <wp:inline distT="0" distB="0" distL="0" distR="0" wp14:anchorId="02091411" wp14:editId="12E698F6">
+            <wp:extent cx="7054453" cy="3511550"/>
+            <wp:effectExtent l="0" t="0" r="0" b="0"/>
+            <wp:docPr id="995617479" name="Picture 1" descr="A screenshot of a computer&#10;&#10;AI-generated content may be incorrect."/>
+            <wp:cNvGraphicFramePr>
+              <a:graphicFrameLocks xmlns:a="http://schemas.openxmlformats.org/drawingml/2006/main" noChangeAspect="1"/>
+            </wp:cNvGraphicFramePr>
+            <a:graphic xmlns:a="http://schemas.openxmlformats.org/drawingml/2006/main">
+              <a:graphicData uri="http://schemas.openxmlformats.org/drawingml/2006/picture">
+                <pic:pic xmlns:pic="http://schemas.openxmlformats.org/drawingml/2006/picture">
+                  <pic:nvPicPr>
+                    <pic:cNvPr id="995617479" name="Picture 1" descr="A screenshot of a computer&#10;&#10;AI-generated content may be incorrect."/>
+                    <pic:cNvPicPr/>
+                  </pic:nvPicPr>
+                  <pic:blipFill>
+                    <a:blip r:embed="rId28"/>
+                    <a:stretch>
+                      <a:fillRect/>
+                    </a:stretch>
+                  </pic:blipFill>
+                  <pic:spPr>
+                    <a:xfrm>
+                      <a:off x="0" y="0"/>
+                      <a:ext cx="7057100" cy="3512868"/>
+                    </a:xfrm>
+                    <a:prstGeom prst="rect">
+                      <a:avLst/>
+                    </a:prstGeom>
+                  </pic:spPr>
+                </pic:pic>
+              </a:graphicData>
+            </a:graphic>
+          </wp:inline>
+        </w:drawing>
+      </w:r>
+    </w:p>
     <w:sectPr>
       <w:pgSz w:w="12240" w:h="15840"/>
       <w:pgMar w:top="720" w:right="720" w:bottom="720" w:left="720" w:header="720" w:footer="720" w:gutter="0"/>
@@ -2342,7 +5408,7 @@
         <w:rFonts w:ascii="Wingdings" w:hAnsi="Wingdings" w:hint="default"/>
       </w:rPr>
     </w:lvl>
-    <w:lvl w:ilvl="3" w:tplc="04090001" w:tentative="1">
+    <w:lvl w:ilvl="3" w:tplc="04090001">
       <w:start w:val="1"/>
       <w:numFmt w:val="bullet"/>
       <w:lvlText w:val=""/>
@@ -2354,7 +5420,7 @@
         <w:rFonts w:ascii="Symbol" w:hAnsi="Symbol" w:hint="default"/>
       </w:rPr>
     </w:lvl>
-    <w:lvl w:ilvl="4" w:tplc="04090003" w:tentative="1">
+    <w:lvl w:ilvl="4" w:tplc="04090003">
       <w:start w:val="1"/>
       <w:numFmt w:val="bullet"/>
       <w:lvlText w:val="o"/>
@@ -3342,6 +6408,40 @@
       <w:spacing w:val="5"/>
     </w:rPr>
   </w:style>
+  <w:style w:type="paragraph" w:styleId="NormalWeb">
+    <w:name w:val="Normal (Web)"/>
+    <w:basedOn w:val="Normal"/>
+    <w:uiPriority w:val="99"/>
+    <w:semiHidden/>
+    <w:unhideWhenUsed/>
+    <w:rsid w:val="003F7544"/>
+    <w:rPr>
+      <w:rFonts w:ascii="Times New Roman" w:hAnsi="Times New Roman" w:cs="Mangal"/>
+    </w:rPr>
+  </w:style>
+  <w:style w:type="character" w:styleId="Hyperlink">
+    <w:name w:val="Hyperlink"/>
+    <w:basedOn w:val="DefaultParagraphFont"/>
+    <w:uiPriority w:val="99"/>
+    <w:unhideWhenUsed/>
+    <w:rsid w:val="00F87BE7"/>
+    <w:rPr>
+      <w:color w:val="467886" w:themeColor="hyperlink"/>
+      <w:u w:val="single"/>
+    </w:rPr>
+  </w:style>
+  <w:style w:type="character" w:styleId="UnresolvedMention">
+    <w:name w:val="Unresolved Mention"/>
+    <w:basedOn w:val="DefaultParagraphFont"/>
+    <w:uiPriority w:val="99"/>
+    <w:semiHidden/>
+    <w:unhideWhenUsed/>
+    <w:rsid w:val="00F87BE7"/>
+    <w:rPr>
+      <w:color w:val="605E5C"/>
+      <w:shd w:val="clear" w:color="auto" w:fill="E1DFDD"/>
+    </w:rPr>
+  </w:style>
 </w:styles>
 </file>
 

</xml_diff>

<commit_message>
Completed "JUnit Test with String" "Write test code in Simple Empty Java Project"
</commit_message>
<xml_diff>
--- a/JUnit-5 Testing.docx
+++ b/JUnit-5 Testing.docx
@@ -112,7 +112,23 @@
         <w:t xml:space="preserve">In method, we implement some behavior/operation to perform </w:t>
       </w:r>
       <w:r>
-        <w:t>that method consider as an one unit of an application. In small applications, it could be one method considered as one unit and in the bigger application, there could be group of methods or classes considered as an one Unit of an application.</w:t>
+        <w:t xml:space="preserve">that method consider as </w:t>
+      </w:r>
+      <w:proofErr w:type="gramStart"/>
+      <w:r>
+        <w:t>an</w:t>
+      </w:r>
+      <w:proofErr w:type="gramEnd"/>
+      <w:r>
+        <w:t xml:space="preserve"> one unit of an application. In small applications, it could be one method considered as one unit and in the bigger application, there could be group of methods or classes considered as </w:t>
+      </w:r>
+      <w:proofErr w:type="gramStart"/>
+      <w:r>
+        <w:t>an</w:t>
+      </w:r>
+      <w:proofErr w:type="gramEnd"/>
+      <w:r>
+        <w:t xml:space="preserve"> one Unit of an application.</w:t>
       </w:r>
     </w:p>
     <w:p>
@@ -163,7 +179,23 @@
         <w:jc w:val="both"/>
       </w:pPr>
       <w:r>
-        <w:t xml:space="preserve">In the Unit testing, first we write a Test, and based on the test we develop specific Unit then will run the test to validate is it passing or not. If it pass successfully then we have developed </w:t>
+        <w:t xml:space="preserve">In the Unit testing, first we write a Test, and based on the test we develop specific Unit then will run the test to validate </w:t>
+      </w:r>
+      <w:proofErr w:type="gramStart"/>
+      <w:r>
+        <w:t>is it</w:t>
+      </w:r>
+      <w:proofErr w:type="gramEnd"/>
+      <w:r>
+        <w:t xml:space="preserve"> passing or not. If it </w:t>
+      </w:r>
+      <w:proofErr w:type="gramStart"/>
+      <w:r>
+        <w:t>pass</w:t>
+      </w:r>
+      <w:proofErr w:type="gramEnd"/>
+      <w:r>
+        <w:t xml:space="preserve"> successfully then we have developed </w:t>
       </w:r>
       <w:r>
         <w:t xml:space="preserve">Unit </w:t>
@@ -191,7 +223,47 @@
         <w:jc w:val="both"/>
       </w:pPr>
       <w:r>
-        <w:t>While we write an Unit test, it has to work during that implementation time as well, also in future when new features will add, at that particular time also it has to work.</w:t>
+        <w:t xml:space="preserve">While we write </w:t>
+      </w:r>
+      <w:proofErr w:type="gramStart"/>
+      <w:r>
+        <w:t>an</w:t>
+      </w:r>
+      <w:proofErr w:type="gramEnd"/>
+      <w:r>
+        <w:t xml:space="preserve"> Unit test, it </w:t>
+      </w:r>
+      <w:proofErr w:type="gramStart"/>
+      <w:r>
+        <w:t>has to</w:t>
+      </w:r>
+      <w:proofErr w:type="gramEnd"/>
+      <w:r>
+        <w:t xml:space="preserve"> work during that implementation time as well, also in future when new features will </w:t>
+      </w:r>
+      <w:proofErr w:type="gramStart"/>
+      <w:r>
+        <w:t>add</w:t>
+      </w:r>
+      <w:proofErr w:type="gramEnd"/>
+      <w:r>
+        <w:t xml:space="preserve">, at that </w:t>
+      </w:r>
+      <w:proofErr w:type="gramStart"/>
+      <w:r>
+        <w:t>particular time</w:t>
+      </w:r>
+      <w:proofErr w:type="gramEnd"/>
+      <w:r>
+        <w:t xml:space="preserve"> also it </w:t>
+      </w:r>
+      <w:proofErr w:type="gramStart"/>
+      <w:r>
+        <w:t>has to</w:t>
+      </w:r>
+      <w:proofErr w:type="gramEnd"/>
+      <w:r>
+        <w:t xml:space="preserve"> work.</w:t>
       </w:r>
     </w:p>
     <w:p>
@@ -389,7 +461,15 @@
         <w:jc w:val="both"/>
       </w:pPr>
       <w:r>
-        <w:t>Testing in Software Development, it refer to something which is done post/after the development, and which is done by a separate dedicated tester team/QA Engineers/Tester in the industry.</w:t>
+        <w:t xml:space="preserve">Testing in Software Development, it </w:t>
+      </w:r>
+      <w:proofErr w:type="gramStart"/>
+      <w:r>
+        <w:t>refer</w:t>
+      </w:r>
+      <w:proofErr w:type="gramEnd"/>
+      <w:r>
+        <w:t xml:space="preserve"> to something which is done post/after the development, and which is done by a separate dedicated tester team/QA Engineers/Tester in the industry.</w:t>
       </w:r>
     </w:p>
     <w:p>
@@ -402,7 +482,23 @@
         <w:jc w:val="both"/>
       </w:pPr>
       <w:r>
-        <w:t>Unit testing also tests the application and testing the functionality of the application which is done by Software Developer itself. The one who write or develop the code, he will only perform the Unit testing.</w:t>
+        <w:t xml:space="preserve">Unit testing also tests the application and </w:t>
+      </w:r>
+      <w:proofErr w:type="gramStart"/>
+      <w:r>
+        <w:t>testing</w:t>
+      </w:r>
+      <w:proofErr w:type="gramEnd"/>
+      <w:r>
+        <w:t xml:space="preserve"> the functionality of the application which is done by Software Developer itself. The one who </w:t>
+      </w:r>
+      <w:proofErr w:type="gramStart"/>
+      <w:r>
+        <w:t>write</w:t>
+      </w:r>
+      <w:proofErr w:type="gramEnd"/>
+      <w:r>
+        <w:t xml:space="preserve"> or develop the code, he will only perform the Unit testing.</w:t>
       </w:r>
     </w:p>
     <w:p>
@@ -490,7 +586,15 @@
         <w:t>is done</w:t>
       </w:r>
       <w:r>
-        <w:t>, then in Development stage, the actual code writing and implementation will done in Development stage</w:t>
+        <w:t xml:space="preserve">, then in Development stage, the actual code writing and implementation will </w:t>
+      </w:r>
+      <w:proofErr w:type="gramStart"/>
+      <w:r>
+        <w:t>done</w:t>
+      </w:r>
+      <w:proofErr w:type="gramEnd"/>
+      <w:r>
+        <w:t xml:space="preserve"> in Development stage</w:t>
       </w:r>
       <w:r>
         <w:t>.</w:t>
@@ -525,8 +629,13 @@
       <w:r>
         <w:t xml:space="preserve">will </w:t>
       </w:r>
-      <w:r>
-        <w:t>done post the development.</w:t>
+      <w:proofErr w:type="gramStart"/>
+      <w:r>
+        <w:t>done</w:t>
+      </w:r>
+      <w:proofErr w:type="gramEnd"/>
+      <w:r>
+        <w:t xml:space="preserve"> post the development.</w:t>
       </w:r>
     </w:p>
     <w:p>
@@ -544,7 +653,23 @@
           <w:b/>
           <w:bCs/>
         </w:rPr>
-        <w:t>(This testing stage is different from the Unit Testing. In this stage, testing will done by Testing team/QA Team)</w:t>
+        <w:t xml:space="preserve">(This testing stage is different from the Unit Testing. In this stage, testing will </w:t>
+      </w:r>
+      <w:proofErr w:type="gramStart"/>
+      <w:r>
+        <w:rPr>
+          <w:b/>
+          <w:bCs/>
+        </w:rPr>
+        <w:t>done</w:t>
+      </w:r>
+      <w:proofErr w:type="gramEnd"/>
+      <w:r>
+        <w:rPr>
+          <w:b/>
+          <w:bCs/>
+        </w:rPr>
+        <w:t xml:space="preserve"> by Testing team/QA Team)</w:t>
       </w:r>
     </w:p>
     <w:p>
@@ -562,7 +687,55 @@
           <w:b/>
           <w:bCs/>
         </w:rPr>
-        <w:t>(While Unit test done during we write a code and it is done by Software Developer Team/Software Developer who are responsible to develop the application)</w:t>
+        <w:t xml:space="preserve">(While Unit test </w:t>
+      </w:r>
+      <w:proofErr w:type="gramStart"/>
+      <w:r>
+        <w:rPr>
+          <w:b/>
+          <w:bCs/>
+        </w:rPr>
+        <w:t>done</w:t>
+      </w:r>
+      <w:proofErr w:type="gramEnd"/>
+      <w:r>
+        <w:rPr>
+          <w:b/>
+          <w:bCs/>
+        </w:rPr>
+        <w:t xml:space="preserve"> during we write a </w:t>
+      </w:r>
+      <w:proofErr w:type="gramStart"/>
+      <w:r>
+        <w:rPr>
+          <w:b/>
+          <w:bCs/>
+        </w:rPr>
+        <w:t>code</w:t>
+      </w:r>
+      <w:proofErr w:type="gramEnd"/>
+      <w:r>
+        <w:rPr>
+          <w:b/>
+          <w:bCs/>
+        </w:rPr>
+        <w:t xml:space="preserve"> and it is done by Software Developer Team/Software Developer who are responsible </w:t>
+      </w:r>
+      <w:proofErr w:type="gramStart"/>
+      <w:r>
+        <w:rPr>
+          <w:b/>
+          <w:bCs/>
+        </w:rPr>
+        <w:t>to develop</w:t>
+      </w:r>
+      <w:proofErr w:type="gramEnd"/>
+      <w:r>
+        <w:rPr>
+          <w:b/>
+          <w:bCs/>
+        </w:rPr>
+        <w:t xml:space="preserve"> the application)</w:t>
       </w:r>
     </w:p>
     <w:p>
@@ -1227,6 +1400,7 @@
       <w:r>
         <w:t xml:space="preserve">Use </w:t>
       </w:r>
+      <w:proofErr w:type="spellStart"/>
       <w:r>
         <w:rPr>
           <w:b/>
@@ -1236,9 +1410,11 @@
         </w:rPr>
         <w:t>assertEquals</w:t>
       </w:r>
+      <w:proofErr w:type="spellEnd"/>
       <w:r>
         <w:t xml:space="preserve">, </w:t>
       </w:r>
+      <w:proofErr w:type="spellStart"/>
       <w:r>
         <w:rPr>
           <w:b/>
@@ -1248,9 +1424,11 @@
         </w:rPr>
         <w:t>assertTrue</w:t>
       </w:r>
+      <w:proofErr w:type="spellEnd"/>
       <w:r>
         <w:t xml:space="preserve">, </w:t>
       </w:r>
+      <w:proofErr w:type="spellStart"/>
       <w:r>
         <w:rPr>
           <w:b/>
@@ -1260,6 +1438,7 @@
         </w:rPr>
         <w:t>assertThrows</w:t>
       </w:r>
+      <w:proofErr w:type="spellEnd"/>
       <w:r>
         <w:t>, include helpful messages</w:t>
       </w:r>
@@ -1387,10 +1566,34 @@
         <w:jc w:val="both"/>
       </w:pPr>
       <w:r>
-        <w:t>In the place of manually testing unit, while we use Junit-5 testing framework, we just have to do Prepare step, have to provide Input to the test</w:t>
-      </w:r>
-      <w:r>
-        <w:t xml:space="preserve"> method, and just have to provide an Expected output of the method. After that Junit will take care of running the test cases, perform the assertion and verify that is that actual test matching with actual expected results and Junit will use own way to alert the developers whether test case is pass or fail.</w:t>
+        <w:t xml:space="preserve">In the place of manually testing unit, while we use Junit-5 testing framework, we just </w:t>
+      </w:r>
+      <w:proofErr w:type="gramStart"/>
+      <w:r>
+        <w:t>have to</w:t>
+      </w:r>
+      <w:proofErr w:type="gramEnd"/>
+      <w:r>
+        <w:t xml:space="preserve"> do Prepare step, </w:t>
+      </w:r>
+      <w:proofErr w:type="gramStart"/>
+      <w:r>
+        <w:t>have to</w:t>
+      </w:r>
+      <w:proofErr w:type="gramEnd"/>
+      <w:r>
+        <w:t xml:space="preserve"> provide Input to the test</w:t>
+      </w:r>
+      <w:r>
+        <w:t xml:space="preserve"> method, and just </w:t>
+      </w:r>
+      <w:proofErr w:type="gramStart"/>
+      <w:r>
+        <w:t>have to</w:t>
+      </w:r>
+      <w:proofErr w:type="gramEnd"/>
+      <w:r>
+        <w:t xml:space="preserve"> provide an Expected output of the method. After that Junit will take care of running the test cases, perform the assertion and verify that is that actual test matching with actual expected results and Junit will use own way to alert the developers whether test case is pass or fail.</w:t>
       </w:r>
       <w:r>
         <w:t xml:space="preserve"> </w:t>
@@ -1609,7 +1812,15 @@
         </w:rPr>
       </w:pPr>
       <w:r>
-        <w:t>Developers do not directly works with platform even though it is core of Junit 5 architecture.</w:t>
+        <w:t xml:space="preserve">Developers do not directly </w:t>
+      </w:r>
+      <w:proofErr w:type="gramStart"/>
+      <w:r>
+        <w:t>works</w:t>
+      </w:r>
+      <w:proofErr w:type="gramEnd"/>
+      <w:r>
+        <w:t xml:space="preserve"> with platform even though it is core of Junit 5 architecture.</w:t>
       </w:r>
     </w:p>
     <w:p>
@@ -1661,7 +1872,15 @@
         </w:rPr>
       </w:pPr>
       <w:r>
-        <w:t>Platform is responsible for run your test cases.</w:t>
+        <w:t xml:space="preserve">Platform is responsible for </w:t>
+      </w:r>
+      <w:proofErr w:type="gramStart"/>
+      <w:r>
+        <w:t>run</w:t>
+      </w:r>
+      <w:proofErr w:type="gramEnd"/>
+      <w:r>
+        <w:t xml:space="preserve"> your test cases.</w:t>
       </w:r>
     </w:p>
     <w:p>
@@ -1722,7 +1941,31 @@
         <w:jc w:val="both"/>
       </w:pPr>
       <w:r>
-        <w:t>JUnit Jupiter API contains all the methods to perform an Assertion / verify test results, all the annotations, which we will going to use in order to write a test and platform will be able to run the test which we have written.</w:t>
+        <w:t xml:space="preserve">JUnit Jupiter API contains all the methods to perform an </w:t>
+      </w:r>
+      <w:proofErr w:type="gramStart"/>
+      <w:r>
+        <w:t>Assertion / verify test results</w:t>
+      </w:r>
+      <w:proofErr w:type="gramEnd"/>
+      <w:r>
+        <w:t xml:space="preserve">, all the annotations, which we will going to use </w:t>
+      </w:r>
+      <w:proofErr w:type="gramStart"/>
+      <w:r>
+        <w:t>in order to</w:t>
+      </w:r>
+      <w:proofErr w:type="gramEnd"/>
+      <w:r>
+        <w:t xml:space="preserve"> write a </w:t>
+      </w:r>
+      <w:proofErr w:type="gramStart"/>
+      <w:r>
+        <w:t>test</w:t>
+      </w:r>
+      <w:proofErr w:type="gramEnd"/>
+      <w:r>
+        <w:t xml:space="preserve"> and platform will be able to run the test which we have written.</w:t>
       </w:r>
     </w:p>
     <w:p>
@@ -1887,7 +2130,31 @@
         <w:jc w:val="both"/>
       </w:pPr>
       <w:r>
-        <w:t>Extension is the enhance the capability of JUnit 5 means we can have our own API and we make platform works for it without having to use Jupiter.</w:t>
+        <w:t xml:space="preserve">Extension is the </w:t>
+      </w:r>
+      <w:proofErr w:type="gramStart"/>
+      <w:r>
+        <w:t>enhance</w:t>
+      </w:r>
+      <w:proofErr w:type="gramEnd"/>
+      <w:r>
+        <w:t xml:space="preserve"> the capability of JUnit 5 means we can have our own </w:t>
+      </w:r>
+      <w:proofErr w:type="gramStart"/>
+      <w:r>
+        <w:t>API</w:t>
+      </w:r>
+      <w:proofErr w:type="gramEnd"/>
+      <w:r>
+        <w:t xml:space="preserve"> and we make platform </w:t>
+      </w:r>
+      <w:proofErr w:type="gramStart"/>
+      <w:r>
+        <w:t>works</w:t>
+      </w:r>
+      <w:proofErr w:type="gramEnd"/>
+      <w:r>
+        <w:t xml:space="preserve"> for it without having to use Jupiter.</w:t>
       </w:r>
     </w:p>
     <w:p>
@@ -1900,7 +2167,15 @@
         <w:jc w:val="both"/>
       </w:pPr>
       <w:r>
-        <w:t xml:space="preserve">Usually we mainly use Jupiter libraries / API whenever we are working with JUnit 5 and all the annotations and methods for assertions  which are associated in order to write </w:t>
+        <w:t xml:space="preserve">Usually we mainly use Jupiter libraries / API whenever we are working with JUnit 5 and all the annotations and methods for assertions  which are associated </w:t>
+      </w:r>
+      <w:proofErr w:type="gramStart"/>
+      <w:r>
+        <w:t>in order to</w:t>
+      </w:r>
+      <w:proofErr w:type="gramEnd"/>
+      <w:r>
+        <w:t xml:space="preserve"> write </w:t>
       </w:r>
       <w:r>
         <w:lastRenderedPageBreak/>
@@ -1930,7 +2205,15 @@
         <w:jc w:val="both"/>
       </w:pPr>
       <w:r>
-        <w:t>When we want to run a Test, we can use any of the IDEs such as Eclipse, VS Code, IntelliJ etc.., all are integrated with JUnit 5 framework and we can run a test by just right-clicking on the test case.</w:t>
+        <w:t xml:space="preserve">When we want to run a Test, we can use any of the IDEs such as Eclipse, VS Code, IntelliJ etc.., all are integrated with JUnit 5 </w:t>
+      </w:r>
+      <w:proofErr w:type="gramStart"/>
+      <w:r>
+        <w:t>framework</w:t>
+      </w:r>
+      <w:proofErr w:type="gramEnd"/>
+      <w:r>
+        <w:t xml:space="preserve"> and we can run a test by just right-clicking on the test case.</w:t>
       </w:r>
     </w:p>
     <w:p>
@@ -2095,7 +2378,15 @@
         </w:rPr>
       </w:pPr>
       <w:r>
-        <w:t>Because Maven provide a specific structure in which we can easily write test by using JUnit.</w:t>
+        <w:t xml:space="preserve">Because Maven </w:t>
+      </w:r>
+      <w:proofErr w:type="gramStart"/>
+      <w:r>
+        <w:t>provide</w:t>
+      </w:r>
+      <w:proofErr w:type="gramEnd"/>
+      <w:r>
+        <w:t xml:space="preserve"> a specific structure in which we can easily write test by using JUnit.</w:t>
       </w:r>
     </w:p>
     <w:p>
@@ -2112,7 +2403,23 @@
         </w:rPr>
       </w:pPr>
       <w:r>
-        <w:t xml:space="preserve">To write JUnit test, it expected us to follow specific structure and Maven will provide that structure automatically and also in the </w:t>
+        <w:t xml:space="preserve">To write JUnit test, it expected us to follow specific </w:t>
+      </w:r>
+      <w:proofErr w:type="gramStart"/>
+      <w:r>
+        <w:t>structure</w:t>
+      </w:r>
+      <w:proofErr w:type="gramEnd"/>
+      <w:r>
+        <w:t xml:space="preserve"> and Maven will provide that structure automatically </w:t>
+      </w:r>
+      <w:proofErr w:type="gramStart"/>
+      <w:r>
+        <w:t>and also</w:t>
+      </w:r>
+      <w:proofErr w:type="gramEnd"/>
+      <w:r>
+        <w:t xml:space="preserve"> in the </w:t>
       </w:r>
       <w:r>
         <w:t>real-world</w:t>
@@ -2141,6 +2448,13 @@
         </w:rPr>
         <w:t>Steps to create a Maven Project for JUnit test in Eclipse:</w:t>
       </w:r>
+      <w:r>
+        <w:rPr>
+          <w:b/>
+          <w:bCs/>
+        </w:rPr>
+        <w:t xml:space="preserve"> </w:t>
+      </w:r>
     </w:p>
     <w:p>
       <w:pPr>
@@ -2177,6 +2491,7 @@
         <w:rPr>
           <w:b/>
           <w:bCs/>
+          <w:noProof/>
         </w:rPr>
         <w:drawing>
           <wp:inline distT="0" distB="0" distL="0" distR="0" wp14:anchorId="0DADBE2C" wp14:editId="797D7BBE">
@@ -2247,6 +2562,7 @@
         <w:rPr>
           <w:b/>
           <w:bCs/>
+          <w:noProof/>
         </w:rPr>
         <w:drawing>
           <wp:inline distT="0" distB="0" distL="0" distR="0" wp14:anchorId="0B612E33" wp14:editId="3B8EE6E6">
@@ -2299,6 +2615,7 @@
         <w:rPr>
           <w:b/>
           <w:bCs/>
+          <w:noProof/>
         </w:rPr>
         <w:lastRenderedPageBreak/>
         <w:drawing>
@@ -2356,28 +2673,7 @@
           <w:b/>
           <w:bCs/>
         </w:rPr>
-        <w:t xml:space="preserve">Step </w:t>
-      </w:r>
-      <w:r>
-        <w:rPr>
-          <w:b/>
-          <w:bCs/>
-        </w:rPr>
-        <w:t>2</w:t>
-      </w:r>
-      <w:r>
-        <w:rPr>
-          <w:b/>
-          <w:bCs/>
-        </w:rPr>
-        <w:t xml:space="preserve">: </w:t>
-      </w:r>
-      <w:r>
-        <w:rPr>
-          <w:b/>
-          <w:bCs/>
-        </w:rPr>
-        <w:t>Select checkbox “Create a simple project (skip archetype selection)” and “Use default Workspace location” &gt; click on “Next”</w:t>
+        <w:t>Step 2: Select checkbox “Create a simple project (skip archetype selection)” and “Use default Workspace location” &gt; click on “Next”</w:t>
       </w:r>
     </w:p>
     <w:p>
@@ -2394,6 +2690,7 @@
         <w:rPr>
           <w:b/>
           <w:bCs/>
+          <w:noProof/>
         </w:rPr>
         <w:drawing>
           <wp:inline distT="0" distB="0" distL="0" distR="0" wp14:anchorId="37BE4C35" wp14:editId="0F4A4382">
@@ -2451,28 +2748,7 @@
           <w:bCs/>
         </w:rPr>
         <w:lastRenderedPageBreak/>
-        <w:t xml:space="preserve">Step </w:t>
-      </w:r>
-      <w:r>
-        <w:rPr>
-          <w:b/>
-          <w:bCs/>
-        </w:rPr>
-        <w:t>3</w:t>
-      </w:r>
-      <w:r>
-        <w:rPr>
-          <w:b/>
-          <w:bCs/>
-        </w:rPr>
-        <w:t xml:space="preserve">: </w:t>
-      </w:r>
-      <w:r>
-        <w:rPr>
-          <w:b/>
-          <w:bCs/>
-        </w:rPr>
-        <w:t xml:space="preserve">Provide </w:t>
+        <w:t xml:space="preserve">Step 3: Provide </w:t>
       </w:r>
       <w:r>
         <w:rPr>
@@ -2510,7 +2786,31 @@
         <w:t xml:space="preserve">Group Id: </w:t>
       </w:r>
       <w:r>
-        <w:t>It is whatever we give convention for the package / folder name. We create a packages and inside that package we create multiple class.</w:t>
+        <w:t xml:space="preserve">It is whatever </w:t>
+      </w:r>
+      <w:proofErr w:type="gramStart"/>
+      <w:r>
+        <w:t>we give convention</w:t>
+      </w:r>
+      <w:proofErr w:type="gramEnd"/>
+      <w:r>
+        <w:t xml:space="preserve"> for the package / folder name. We create a </w:t>
+      </w:r>
+      <w:proofErr w:type="gramStart"/>
+      <w:r>
+        <w:t>packages</w:t>
+      </w:r>
+      <w:proofErr w:type="gramEnd"/>
+      <w:r>
+        <w:t xml:space="preserve"> and inside that package we create multiple </w:t>
+      </w:r>
+      <w:proofErr w:type="gramStart"/>
+      <w:r>
+        <w:t>class</w:t>
+      </w:r>
+      <w:proofErr w:type="gramEnd"/>
+      <w:r>
+        <w:t>.</w:t>
       </w:r>
     </w:p>
     <w:p>
@@ -2534,7 +2834,15 @@
           <w:b/>
           <w:bCs/>
         </w:rPr>
-        <w:t>.: com.JavaJUnitTest.</w:t>
+        <w:t xml:space="preserve">.: </w:t>
+      </w:r>
+      <w:proofErr w:type="spellStart"/>
+      <w:r>
+        <w:rPr>
+          <w:b/>
+          <w:bCs/>
+        </w:rPr>
+        <w:t>com.JavaJUnitTest.</w:t>
       </w:r>
       <w:bookmarkStart w:id="0" w:name="_Hlk199422666"/>
       <w:r>
@@ -2545,6 +2853,7 @@
         <w:t>Learning</w:t>
       </w:r>
       <w:bookmarkEnd w:id="0"/>
+      <w:proofErr w:type="spellEnd"/>
     </w:p>
     <w:p>
       <w:pPr>
@@ -2556,13 +2865,26 @@
         <w:jc w:val="both"/>
       </w:pPr>
       <w:r>
-        <w:t>While we pass package name with “.”, each “.” Consider as go inside package and create another package in it. For above example, we have written com.JavaJUnitTest.</w:t>
+        <w:t xml:space="preserve">While we pass package name with “.”, each “.” Consider as go inside package and create another package in it. For above example, we have written </w:t>
+      </w:r>
+      <w:proofErr w:type="spellStart"/>
+      <w:r>
+        <w:t>com.JavaJUnitTest.</w:t>
       </w:r>
       <w:r>
         <w:t>Learning</w:t>
       </w:r>
-      <w:r>
-        <w:t>, so it will create “com” package/folder inside that will create “JavaJUnitTest” package and inside that it will create “</w:t>
+      <w:proofErr w:type="spellEnd"/>
+      <w:r>
+        <w:t>, so it will create “com” package/folder inside that will create “</w:t>
+      </w:r>
+      <w:proofErr w:type="spellStart"/>
+      <w:r>
+        <w:t>JavaJUnitTest</w:t>
+      </w:r>
+      <w:proofErr w:type="spellEnd"/>
+      <w:r>
+        <w:t>” package and inside that it will create “</w:t>
       </w:r>
       <w:r>
         <w:t>Learning</w:t>
@@ -2589,7 +2911,23 @@
           <w:b/>
           <w:bCs/>
         </w:rPr>
-        <w:t xml:space="preserve">com &gt; JavaJUnitTest &gt; </w:t>
+        <w:t xml:space="preserve">com &gt; </w:t>
+      </w:r>
+      <w:proofErr w:type="spellStart"/>
+      <w:r>
+        <w:rPr>
+          <w:b/>
+          <w:bCs/>
+        </w:rPr>
+        <w:t>JavaJUnitTest</w:t>
+      </w:r>
+      <w:proofErr w:type="spellEnd"/>
+      <w:r>
+        <w:rPr>
+          <w:b/>
+          <w:bCs/>
+        </w:rPr>
+        <w:t xml:space="preserve"> &gt; </w:t>
       </w:r>
       <w:r>
         <w:rPr>
@@ -2627,7 +2965,15 @@
         <w:t xml:space="preserve"> </w:t>
       </w:r>
       <w:r>
-        <w:t>It is a name of the project. Whatever the name we will provide, it will be the project build output.</w:t>
+        <w:t xml:space="preserve">It is </w:t>
+      </w:r>
+      <w:proofErr w:type="gramStart"/>
+      <w:r>
+        <w:t>a name</w:t>
+      </w:r>
+      <w:proofErr w:type="gramEnd"/>
+      <w:r>
+        <w:t xml:space="preserve"> of the project. Whatever the name we will provide, it will be the project build output.</w:t>
       </w:r>
     </w:p>
     <w:p>
@@ -2839,7 +3185,15 @@
         <w:t xml:space="preserve">ear: </w:t>
       </w:r>
       <w:r>
-        <w:t>Enterprise Archive. Used for Java EE applications (contains JARs + WARs).</w:t>
+        <w:t>Enterprise Archive. Used for Java EE applications (</w:t>
+      </w:r>
+      <w:proofErr w:type="gramStart"/>
+      <w:r>
+        <w:t>contains</w:t>
+      </w:r>
+      <w:proofErr w:type="gramEnd"/>
+      <w:r>
+        <w:t xml:space="preserve"> JARs + WARs).</w:t>
       </w:r>
     </w:p>
     <w:p>
@@ -2890,13 +3244,7 @@
         <w:t xml:space="preserve"> </w:t>
       </w:r>
       <w:r>
-        <w:t>It’s mainly used for display purposes (e.g., in logs, documentation, or Maven UIs like Jenkins, IntelliJ, or Maven Central).</w:t>
-      </w:r>
-      <w:r>
-        <w:t xml:space="preserve"> </w:t>
-      </w:r>
-      <w:r>
-        <w:t>It does not affect the artifact's filename or Maven’s build process.</w:t>
+        <w:t>It’s mainly used for display purposes (e.g., in logs, documentation, or Maven UIs like Jenkins, IntelliJ, or Maven Central). It does not affect the artifact's filename or Maven’s build process.</w:t>
       </w:r>
     </w:p>
     <w:p>
@@ -2934,6 +3282,7 @@
         <w:rPr>
           <w:b/>
           <w:bCs/>
+          <w:noProof/>
         </w:rPr>
         <w:lastRenderedPageBreak/>
         <w:drawing>
@@ -3015,6 +3364,7 @@
         <w:rPr>
           <w:b/>
           <w:bCs/>
+          <w:noProof/>
         </w:rPr>
         <w:drawing>
           <wp:inline distT="0" distB="0" distL="0" distR="0" wp14:anchorId="264C56FA" wp14:editId="73AF3D30">
@@ -3096,6 +3446,7 @@
         <w:rPr>
           <w:b/>
           <w:bCs/>
+          <w:noProof/>
         </w:rPr>
         <w:drawing>
           <wp:inline distT="0" distB="0" distL="0" distR="0" wp14:anchorId="2D7DF270" wp14:editId="218EBD3B">
@@ -3147,12 +3498,21 @@
           <w:bCs/>
         </w:rPr>
       </w:pPr>
-      <w:r>
-        <w:rPr>
-          <w:b/>
-          <w:bCs/>
-        </w:rPr>
-        <w:t>src/main/java</w:t>
+      <w:proofErr w:type="spellStart"/>
+      <w:r>
+        <w:rPr>
+          <w:b/>
+          <w:bCs/>
+        </w:rPr>
+        <w:t>src</w:t>
+      </w:r>
+      <w:proofErr w:type="spellEnd"/>
+      <w:r>
+        <w:rPr>
+          <w:b/>
+          <w:bCs/>
+        </w:rPr>
+        <w:t>/main/java</w:t>
       </w:r>
       <w:r>
         <w:rPr>
@@ -3169,7 +3529,15 @@
         <w:t xml:space="preserve"> </w:t>
       </w:r>
       <w:r>
-        <w:t>On this location, we actually write code for our application. Means for our application, whatever classes are needed, whatever files are needed, will be located to this location.</w:t>
+        <w:t xml:space="preserve">On this location, we </w:t>
+      </w:r>
+      <w:proofErr w:type="gramStart"/>
+      <w:r>
+        <w:t>actually write</w:t>
+      </w:r>
+      <w:proofErr w:type="gramEnd"/>
+      <w:r>
+        <w:t xml:space="preserve"> code for our application. Means for our application, whatever classes are needed, whatever files are needed, will be located to this location.</w:t>
       </w:r>
     </w:p>
     <w:p>
@@ -3185,12 +3553,21 @@
           <w:bCs/>
         </w:rPr>
       </w:pPr>
-      <w:r>
-        <w:rPr>
-          <w:b/>
-          <w:bCs/>
-        </w:rPr>
-        <w:t>src/main/resources:</w:t>
+      <w:proofErr w:type="spellStart"/>
+      <w:r>
+        <w:rPr>
+          <w:b/>
+          <w:bCs/>
+        </w:rPr>
+        <w:t>src</w:t>
+      </w:r>
+      <w:proofErr w:type="spellEnd"/>
+      <w:r>
+        <w:rPr>
+          <w:b/>
+          <w:bCs/>
+        </w:rPr>
+        <w:t>/main/resources:</w:t>
       </w:r>
       <w:r>
         <w:rPr>
@@ -3200,7 +3577,31 @@
         <w:t xml:space="preserve"> </w:t>
       </w:r>
       <w:r>
-        <w:t>On this location, we store resources such as configuration files (application.properties file, .yaml, .xml files) , data files (.CSV, JSON, XML), database scripts, Images, fonts ect.</w:t>
+        <w:t>On this location, we store resources such as configuration files (</w:t>
+      </w:r>
+      <w:proofErr w:type="spellStart"/>
+      <w:r>
+        <w:t>application.properties</w:t>
+      </w:r>
+      <w:proofErr w:type="spellEnd"/>
+      <w:r>
+        <w:t xml:space="preserve"> file, .</w:t>
+      </w:r>
+      <w:proofErr w:type="spellStart"/>
+      <w:r>
+        <w:t>yaml</w:t>
+      </w:r>
+      <w:proofErr w:type="spellEnd"/>
+      <w:r>
+        <w:t xml:space="preserve">, .xml files) , data files (.CSV, JSON, XML), database scripts, Images, fonts </w:t>
+      </w:r>
+      <w:proofErr w:type="spellStart"/>
+      <w:r>
+        <w:t>ect</w:t>
+      </w:r>
+      <w:proofErr w:type="spellEnd"/>
+      <w:r>
+        <w:t>.</w:t>
       </w:r>
     </w:p>
     <w:p>
@@ -3216,12 +3617,21 @@
           <w:bCs/>
         </w:rPr>
       </w:pPr>
-      <w:r>
-        <w:rPr>
-          <w:b/>
-          <w:bCs/>
-        </w:rPr>
-        <w:t xml:space="preserve">src/test/java: </w:t>
+      <w:proofErr w:type="spellStart"/>
+      <w:r>
+        <w:rPr>
+          <w:b/>
+          <w:bCs/>
+        </w:rPr>
+        <w:t>src</w:t>
+      </w:r>
+      <w:proofErr w:type="spellEnd"/>
+      <w:r>
+        <w:rPr>
+          <w:b/>
+          <w:bCs/>
+        </w:rPr>
+        <w:t xml:space="preserve">/test/java: </w:t>
       </w:r>
       <w:r>
         <w:t>On this location, we will write the test cases for our application.</w:t>
@@ -3240,26 +3650,21 @@
           <w:bCs/>
         </w:rPr>
       </w:pPr>
-      <w:r>
-        <w:rPr>
-          <w:b/>
-          <w:bCs/>
-        </w:rPr>
-        <w:t>src/</w:t>
-      </w:r>
-      <w:r>
-        <w:rPr>
-          <w:b/>
-          <w:bCs/>
-        </w:rPr>
-        <w:t>test</w:t>
-      </w:r>
-      <w:r>
-        <w:rPr>
-          <w:b/>
-          <w:bCs/>
-        </w:rPr>
-        <w:t>/resources:</w:t>
+      <w:proofErr w:type="spellStart"/>
+      <w:r>
+        <w:rPr>
+          <w:b/>
+          <w:bCs/>
+        </w:rPr>
+        <w:t>src</w:t>
+      </w:r>
+      <w:proofErr w:type="spellEnd"/>
+      <w:r>
+        <w:rPr>
+          <w:b/>
+          <w:bCs/>
+        </w:rPr>
+        <w:t>/test/resources:</w:t>
       </w:r>
       <w:r>
         <w:rPr>
@@ -3298,8 +3703,17 @@
           <w:b/>
           <w:bCs/>
         </w:rPr>
-        <w:t>test classpath</w:t>
-      </w:r>
+        <w:t xml:space="preserve">test </w:t>
+      </w:r>
+      <w:proofErr w:type="spellStart"/>
+      <w:r>
+        <w:rPr>
+          <w:b/>
+          <w:bCs/>
+        </w:rPr>
+        <w:t>classpath</w:t>
+      </w:r>
+      <w:proofErr w:type="spellEnd"/>
       <w:r>
         <w:t>, not in the final JAR/WAR.</w:t>
       </w:r>
@@ -3349,7 +3763,15 @@
         <w:jc w:val="both"/>
       </w:pPr>
       <w:r>
-        <w:t>Test configuration files (e.g., test-config.properties)</w:t>
+        <w:t>Test configuration files (e.g., test-</w:t>
+      </w:r>
+      <w:proofErr w:type="spellStart"/>
+      <w:r>
+        <w:t>config.properties</w:t>
+      </w:r>
+      <w:proofErr w:type="spellEnd"/>
+      <w:r>
+        <w:t>)</w:t>
       </w:r>
     </w:p>
     <w:p>
@@ -3362,7 +3784,15 @@
         <w:jc w:val="both"/>
       </w:pPr>
       <w:r>
-        <w:t>Mock data files (e.g., test-data.json, sample-input.csv)</w:t>
+        <w:t>Mock data files (e.g., test-</w:t>
+      </w:r>
+      <w:proofErr w:type="spellStart"/>
+      <w:r>
+        <w:t>data.json</w:t>
+      </w:r>
+      <w:proofErr w:type="spellEnd"/>
+      <w:r>
+        <w:t>, sample-input.csv)</w:t>
       </w:r>
     </w:p>
     <w:p>
@@ -3412,7 +3842,23 @@
         <w:t xml:space="preserve">pom.xml:  </w:t>
       </w:r>
       <w:r>
-        <w:t>In this file, we actually write our dependencies requirements that will use for our application. There are several dependencies code available on the internet, we need to use as per our requirement.</w:t>
+        <w:t xml:space="preserve">In this file, we </w:t>
+      </w:r>
+      <w:proofErr w:type="gramStart"/>
+      <w:r>
+        <w:t>actually write</w:t>
+      </w:r>
+      <w:proofErr w:type="gramEnd"/>
+      <w:r>
+        <w:t xml:space="preserve"> our dependencies requirements that will </w:t>
+      </w:r>
+      <w:proofErr w:type="gramStart"/>
+      <w:r>
+        <w:t>use</w:t>
+      </w:r>
+      <w:proofErr w:type="gramEnd"/>
+      <w:r>
+        <w:t xml:space="preserve"> for our application. There are several dependencies code available on the internet, we need to use as per our requirement.</w:t>
       </w:r>
     </w:p>
     <w:p>
@@ -3447,14 +3893,7 @@
           <w:b/>
           <w:bCs/>
         </w:rPr>
-        <w:t>dependencies</w:t>
-      </w:r>
-      <w:r>
-        <w:rPr>
-          <w:b/>
-          <w:bCs/>
-        </w:rPr>
-        <w:t>&gt;  tag.</w:t>
+        <w:t>dependencies&gt;  tag.</w:t>
       </w:r>
     </w:p>
     <w:p>
@@ -3595,7 +4034,23 @@
         <w:t xml:space="preserve">Step 1: </w:t>
       </w:r>
       <w:r>
-        <w:t>Add Java class file in src/main/java location. For that “Right-click-on src/main/java package &gt; Select “New” &gt; Select “Class””</w:t>
+        <w:t xml:space="preserve">Add Java class file in </w:t>
+      </w:r>
+      <w:proofErr w:type="spellStart"/>
+      <w:r>
+        <w:t>src</w:t>
+      </w:r>
+      <w:proofErr w:type="spellEnd"/>
+      <w:r>
+        <w:t xml:space="preserve">/main/java location. For that “Right-click-on </w:t>
+      </w:r>
+      <w:proofErr w:type="spellStart"/>
+      <w:r>
+        <w:t>src</w:t>
+      </w:r>
+      <w:proofErr w:type="spellEnd"/>
+      <w:r>
+        <w:t>/main/java package &gt; Select “New” &gt; Select “Class””</w:t>
       </w:r>
     </w:p>
     <w:p>
@@ -3612,6 +4067,7 @@
         <w:rPr>
           <w:b/>
           <w:bCs/>
+          <w:noProof/>
         </w:rPr>
         <w:drawing>
           <wp:inline distT="0" distB="0" distL="0" distR="0" wp14:anchorId="2E557F8F" wp14:editId="105D81B3">
@@ -3717,9 +4173,11 @@
       <w:r>
         <w:t xml:space="preserve"> </w:t>
       </w:r>
+      <w:proofErr w:type="spellStart"/>
       <w:r>
         <w:t>com.JavaJUnitTest.Learning</w:t>
       </w:r>
+      <w:proofErr w:type="spellEnd"/>
     </w:p>
     <w:p>
       <w:pPr>
@@ -3769,6 +4227,7 @@
         <w:rPr>
           <w:b/>
           <w:bCs/>
+          <w:noProof/>
         </w:rPr>
         <w:drawing>
           <wp:inline distT="0" distB="0" distL="0" distR="0" wp14:anchorId="3B3856F5" wp14:editId="68D0E2E8">
@@ -3826,31 +4285,42 @@
           <w:bCs/>
         </w:rPr>
         <w:lastRenderedPageBreak/>
-        <w:t xml:space="preserve">Step </w:t>
-      </w:r>
-      <w:r>
-        <w:rPr>
-          <w:b/>
-          <w:bCs/>
-        </w:rPr>
-        <w:t>3</w:t>
-      </w:r>
-      <w:r>
-        <w:rPr>
-          <w:b/>
-          <w:bCs/>
-        </w:rPr>
-        <w:t>:</w:t>
-      </w:r>
-      <w:r>
-        <w:rPr>
-          <w:b/>
-          <w:bCs/>
-        </w:rPr>
-        <w:t xml:space="preserve"> </w:t>
-      </w:r>
-      <w:r>
-        <w:t>After we implement and add the application code to the class files in “src/main/java”, we need to write a test cases for each of the units/methods. That we have to add in the “src/test/java” location.</w:t>
+        <w:t xml:space="preserve">Step 3: </w:t>
+      </w:r>
+      <w:r>
+        <w:t>After we implement and add the application code to the class files in “</w:t>
+      </w:r>
+      <w:proofErr w:type="spellStart"/>
+      <w:r>
+        <w:t>src</w:t>
+      </w:r>
+      <w:proofErr w:type="spellEnd"/>
+      <w:r>
+        <w:t xml:space="preserve">/main/java”, we need to write a test </w:t>
+      </w:r>
+      <w:proofErr w:type="gramStart"/>
+      <w:r>
+        <w:t>cases</w:t>
+      </w:r>
+      <w:proofErr w:type="gramEnd"/>
+      <w:r>
+        <w:t xml:space="preserve"> for each of the units/methods. That we </w:t>
+      </w:r>
+      <w:proofErr w:type="gramStart"/>
+      <w:r>
+        <w:t>have to</w:t>
+      </w:r>
+      <w:proofErr w:type="gramEnd"/>
+      <w:r>
+        <w:t xml:space="preserve"> add in the “</w:t>
+      </w:r>
+      <w:proofErr w:type="spellStart"/>
+      <w:r>
+        <w:t>src</w:t>
+      </w:r>
+      <w:proofErr w:type="spellEnd"/>
+      <w:r>
+        <w:t>/test/java” location.</w:t>
       </w:r>
     </w:p>
     <w:p>
@@ -3867,16 +4337,15 @@
         <w:t xml:space="preserve">To add the test case first </w:t>
       </w:r>
       <w:r>
-        <w:t>“Right-click-on src/</w:t>
-      </w:r>
-      <w:r>
-        <w:t>test</w:t>
-      </w:r>
-      <w:r>
-        <w:t>/java package &gt; Select “New” &gt;</w:t>
-      </w:r>
-      <w:r>
-        <w:t xml:space="preserve"> Select “JUnit Test Case”</w:t>
+        <w:t xml:space="preserve">“Right-click-on </w:t>
+      </w:r>
+      <w:proofErr w:type="spellStart"/>
+      <w:r>
+        <w:t>src</w:t>
+      </w:r>
+      <w:proofErr w:type="spellEnd"/>
+      <w:r>
+        <w:t>/test/java package &gt; Select “New” &gt; Select “JUnit Test Case”</w:t>
       </w:r>
     </w:p>
     <w:p>
@@ -3893,6 +4362,7 @@
         <w:rPr>
           <w:b/>
           <w:bCs/>
+          <w:noProof/>
         </w:rPr>
         <w:drawing>
           <wp:inline distT="0" distB="0" distL="0" distR="0" wp14:anchorId="4708B0D3" wp14:editId="53E65D2D">
@@ -3945,10 +4415,15 @@
         <w:t xml:space="preserve">If “JUnit Test Case” option is not available in the list then </w:t>
       </w:r>
       <w:r>
-        <w:t>“Right-click-on src/test/java package &gt; Select “New” &gt; Select “</w:t>
-      </w:r>
-      <w:r>
-        <w:t>Other…”</w:t>
+        <w:t xml:space="preserve">“Right-click-on </w:t>
+      </w:r>
+      <w:proofErr w:type="spellStart"/>
+      <w:r>
+        <w:t>src</w:t>
+      </w:r>
+      <w:proofErr w:type="spellEnd"/>
+      <w:r>
+        <w:t>/test/java package &gt; Select “New” &gt; Select “Other…”</w:t>
       </w:r>
     </w:p>
     <w:p>
@@ -3965,6 +4440,7 @@
         <w:rPr>
           <w:b/>
           <w:bCs/>
+          <w:noProof/>
         </w:rPr>
         <w:drawing>
           <wp:inline distT="0" distB="0" distL="0" distR="0" wp14:anchorId="42815BA9" wp14:editId="3C901BEE">
@@ -4058,6 +4534,7 @@
         <w:rPr>
           <w:b/>
           <w:bCs/>
+          <w:noProof/>
         </w:rPr>
         <w:drawing>
           <wp:inline distT="0" distB="0" distL="0" distR="0" wp14:anchorId="685AC079" wp14:editId="2B8C0E24">
@@ -4174,6 +4651,7 @@
         <w:rPr>
           <w:b/>
           <w:bCs/>
+          <w:noProof/>
         </w:rPr>
         <w:drawing>
           <wp:inline distT="0" distB="0" distL="0" distR="0" wp14:anchorId="3DFB4770" wp14:editId="2CB57B7F">
@@ -4313,6 +4791,7 @@
       <w:r>
         <w:t xml:space="preserve"> If we have “</w:t>
       </w:r>
+      <w:proofErr w:type="spellStart"/>
       <w:r>
         <w:rPr>
           <w:b/>
@@ -4320,9 +4799,11 @@
         </w:rPr>
         <w:t>com.JavaJUnitTest.Learning.Calc</w:t>
       </w:r>
+      <w:proofErr w:type="spellEnd"/>
       <w:r>
         <w:t>” then copy only “</w:t>
       </w:r>
+      <w:proofErr w:type="spellStart"/>
       <w:r>
         <w:rPr>
           <w:b/>
@@ -4330,6 +4811,7 @@
         </w:rPr>
         <w:t>com.JavaJUnitTest.Learning</w:t>
       </w:r>
+      <w:proofErr w:type="spellEnd"/>
       <w:r>
         <w:t>”</w:t>
       </w:r>
@@ -4358,7 +4840,15 @@
         <w:t xml:space="preserve">We can pass any name as per our </w:t>
       </w:r>
       <w:r>
-        <w:t>convenience but for better convenience, write ClassName followed by Test.</w:t>
+        <w:t xml:space="preserve">convenience but for better convenience, write </w:t>
+      </w:r>
+      <w:proofErr w:type="spellStart"/>
+      <w:r>
+        <w:t>ClassName</w:t>
+      </w:r>
+      <w:proofErr w:type="spellEnd"/>
+      <w:r>
+        <w:t xml:space="preserve"> followed by Test.</w:t>
       </w:r>
     </w:p>
     <w:p>
@@ -4375,7 +4865,15 @@
         <w:t>Ex.</w:t>
       </w:r>
       <w:r>
-        <w:t>: If we have class name “Calc” then our test case name will be “CalcTest”</w:t>
+        <w:t>: If we have class name “Calc” then our test case name will be “</w:t>
+      </w:r>
+      <w:proofErr w:type="spellStart"/>
+      <w:r>
+        <w:t>CalcTest</w:t>
+      </w:r>
+      <w:proofErr w:type="spellEnd"/>
+      <w:r>
+        <w:t>”</w:t>
       </w:r>
     </w:p>
     <w:p>
@@ -4392,6 +4890,7 @@
         <w:rPr>
           <w:b/>
           <w:bCs/>
+          <w:noProof/>
         </w:rPr>
         <w:drawing>
           <wp:inline distT="0" distB="0" distL="0" distR="0" wp14:anchorId="2345DFFE" wp14:editId="77AEA955">
@@ -4445,7 +4944,23 @@
           <w:b/>
           <w:bCs/>
         </w:rPr>
-        <w:t>It will add test file on “src/test/java” location along with the package name we provided.</w:t>
+        <w:t>It will add test file on “</w:t>
+      </w:r>
+      <w:proofErr w:type="spellStart"/>
+      <w:r>
+        <w:rPr>
+          <w:b/>
+          <w:bCs/>
+        </w:rPr>
+        <w:t>src</w:t>
+      </w:r>
+      <w:proofErr w:type="spellEnd"/>
+      <w:r>
+        <w:rPr>
+          <w:b/>
+          <w:bCs/>
+        </w:rPr>
+        <w:t>/test/java” location along with the package name we provided.</w:t>
       </w:r>
     </w:p>
     <w:p>
@@ -4462,6 +4977,7 @@
         <w:rPr>
           <w:b/>
           <w:bCs/>
+          <w:noProof/>
         </w:rPr>
         <w:drawing>
           <wp:inline distT="0" distB="0" distL="0" distR="0" wp14:anchorId="0B685035" wp14:editId="7AC71C14">
@@ -4546,6 +5062,7 @@
         <w:rPr>
           <w:b/>
           <w:bCs/>
+          <w:noProof/>
         </w:rPr>
         <w:drawing>
           <wp:inline distT="0" distB="0" distL="0" distR="0" wp14:anchorId="2BCC4D8D" wp14:editId="584398E9">
@@ -4634,6 +5151,7 @@
         <w:rPr>
           <w:b/>
           <w:bCs/>
+          <w:noProof/>
         </w:rPr>
         <w:drawing>
           <wp:inline distT="0" distB="0" distL="0" distR="0" wp14:anchorId="6D59A002" wp14:editId="7F709DEA">
@@ -4687,14 +5205,7 @@
           <w:b/>
           <w:bCs/>
         </w:rPr>
-        <w:t xml:space="preserve">It will display result in Junit tab: for test </w:t>
-      </w:r>
-      <w:r>
-        <w:rPr>
-          <w:b/>
-          <w:bCs/>
-        </w:rPr>
-        <w:t>Success</w:t>
+        <w:t>It will display result in Junit tab: for test Success</w:t>
       </w:r>
     </w:p>
     <w:p>
@@ -4711,6 +5222,7 @@
         <w:rPr>
           <w:b/>
           <w:bCs/>
+          <w:noProof/>
         </w:rPr>
         <w:drawing>
           <wp:inline distT="0" distB="0" distL="0" distR="0" wp14:anchorId="51210C3E" wp14:editId="3625F963">
@@ -4764,7 +5276,23 @@
           <w:b/>
           <w:bCs/>
         </w:rPr>
-        <w:t xml:space="preserve">In the concel for above “Hello Test” SOUT </w:t>
+        <w:t xml:space="preserve">In the </w:t>
+      </w:r>
+      <w:proofErr w:type="spellStart"/>
+      <w:r>
+        <w:rPr>
+          <w:b/>
+          <w:bCs/>
+        </w:rPr>
+        <w:t>concel</w:t>
+      </w:r>
+      <w:proofErr w:type="spellEnd"/>
+      <w:r>
+        <w:rPr>
+          <w:b/>
+          <w:bCs/>
+        </w:rPr>
+        <w:t xml:space="preserve"> for above “Hello Test” SOUT </w:t>
       </w:r>
     </w:p>
     <w:p>
@@ -4781,6 +5309,7 @@
         <w:rPr>
           <w:b/>
           <w:bCs/>
+          <w:noProof/>
         </w:rPr>
         <w:drawing>
           <wp:inline distT="0" distB="0" distL="0" distR="0" wp14:anchorId="68B6E038" wp14:editId="4FAE715C">
@@ -4859,14 +5388,7 @@
           <w:b/>
           <w:bCs/>
         </w:rPr>
-        <w:t xml:space="preserve"> Add </w:t>
-      </w:r>
-      <w:r>
-        <w:rPr>
-          <w:b/>
-          <w:bCs/>
-        </w:rPr>
-        <w:t>Automatically using IDE</w:t>
+        <w:t xml:space="preserve"> Add Automatically using IDE</w:t>
       </w:r>
     </w:p>
     <w:p>
@@ -4890,16 +5412,23 @@
         <w:t xml:space="preserve">Step 1: </w:t>
       </w:r>
       <w:r>
-        <w:t>After we implement and add the application code to the class files in “src/main/java”</w:t>
-      </w:r>
-      <w:r>
-        <w:t>, right click on the class file we have created in “</w:t>
-      </w:r>
-      <w:r>
-        <w:t>src/main/java</w:t>
-      </w:r>
-      <w:r>
-        <w:t xml:space="preserve"> (</w:t>
+        <w:t>After we implement and add the application code to the class files in “</w:t>
+      </w:r>
+      <w:proofErr w:type="spellStart"/>
+      <w:r>
+        <w:t>src</w:t>
+      </w:r>
+      <w:proofErr w:type="spellEnd"/>
+      <w:r>
+        <w:t>/main/java”, right click on the class file we have created in “</w:t>
+      </w:r>
+      <w:proofErr w:type="spellStart"/>
+      <w:r>
+        <w:t>src</w:t>
+      </w:r>
+      <w:proofErr w:type="spellEnd"/>
+      <w:r>
+        <w:t>/main/java (</w:t>
       </w:r>
       <w:r>
         <w:t xml:space="preserve">EX.: </w:t>
@@ -4922,6 +5451,7 @@
         <w:rPr>
           <w:b/>
           <w:bCs/>
+          <w:noProof/>
         </w:rPr>
         <w:drawing>
           <wp:inline distT="0" distB="0" distL="0" distR="0" wp14:anchorId="62AD31CA" wp14:editId="17D2F4D2">
@@ -4971,35 +5501,34 @@
           <w:b/>
           <w:bCs/>
         </w:rPr>
-        <w:t>If “JUnit Test Case” option is not available in the list then</w:t>
-      </w:r>
-      <w:r>
-        <w:rPr>
-          <w:b/>
-          <w:bCs/>
-        </w:rPr>
-        <w:t xml:space="preserve"> </w:t>
-      </w:r>
-      <w:r>
-        <w:t>right click on the class file we have created in “src/main/java (EX.: Calc.java)” &gt; Select “New” &gt; Select “</w:t>
-      </w:r>
-      <w:r>
-        <w:t>Other…”</w:t>
-      </w:r>
-    </w:p>
-    <w:p>
-      <w:pPr>
-        <w:pStyle w:val="ListParagraph"/>
-        <w:jc w:val="both"/>
-        <w:rPr>
-          <w:b/>
-          <w:bCs/>
-        </w:rPr>
-      </w:pPr>
-      <w:r>
-        <w:rPr>
-          <w:b/>
-          <w:bCs/>
+        <w:t xml:space="preserve">If “JUnit Test Case” option is not available in the list then </w:t>
+      </w:r>
+      <w:r>
+        <w:t>right click on the class file we have created in “</w:t>
+      </w:r>
+      <w:proofErr w:type="spellStart"/>
+      <w:r>
+        <w:t>src</w:t>
+      </w:r>
+      <w:proofErr w:type="spellEnd"/>
+      <w:r>
+        <w:t>/main/java (EX.: Calc.java)” &gt; Select “New” &gt; Select “Other…”</w:t>
+      </w:r>
+    </w:p>
+    <w:p>
+      <w:pPr>
+        <w:pStyle w:val="ListParagraph"/>
+        <w:jc w:val="both"/>
+        <w:rPr>
+          <w:b/>
+          <w:bCs/>
+        </w:rPr>
+      </w:pPr>
+      <w:r>
+        <w:rPr>
+          <w:b/>
+          <w:bCs/>
+          <w:noProof/>
         </w:rPr>
         <w:drawing>
           <wp:inline distT="0" distB="0" distL="0" distR="0" wp14:anchorId="101B8FB6" wp14:editId="585EB486">
@@ -5071,6 +5600,7 @@
         <w:rPr>
           <w:b/>
           <w:bCs/>
+          <w:noProof/>
         </w:rPr>
         <w:drawing>
           <wp:inline distT="0" distB="0" distL="0" distR="0" wp14:anchorId="135DB643" wp14:editId="676278CE">
@@ -5144,7 +5674,23 @@
         <w:t xml:space="preserve">: </w:t>
       </w:r>
       <w:r>
-        <w:t>All the required details will be populated automatically in the next dialog box and we just have to click “</w:t>
+        <w:t xml:space="preserve">All the required details will be populated automatically in the next dialog </w:t>
+      </w:r>
+      <w:proofErr w:type="gramStart"/>
+      <w:r>
+        <w:t>box</w:t>
+      </w:r>
+      <w:proofErr w:type="gramEnd"/>
+      <w:r>
+        <w:t xml:space="preserve"> and we just </w:t>
+      </w:r>
+      <w:proofErr w:type="gramStart"/>
+      <w:r>
+        <w:t>have to</w:t>
+      </w:r>
+      <w:proofErr w:type="gramEnd"/>
+      <w:r>
+        <w:t xml:space="preserve"> click “</w:t>
       </w:r>
       <w:r>
         <w:rPr>
@@ -5171,6 +5717,7 @@
         <w:rPr>
           <w:b/>
           <w:bCs/>
+          <w:noProof/>
         </w:rPr>
         <w:drawing>
           <wp:inline distT="0" distB="0" distL="0" distR="0" wp14:anchorId="7E27781E" wp14:editId="3F5C3521">
@@ -5213,6 +5760,1762 @@
       <w:pPr>
         <w:pStyle w:val="ListParagraph"/>
         <w:numPr>
+          <w:ilvl w:val="1"/>
+          <w:numId w:val="1"/>
+        </w:numPr>
+        <w:jc w:val="both"/>
+        <w:rPr>
+          <w:b/>
+          <w:bCs/>
+        </w:rPr>
+      </w:pPr>
+      <w:r>
+        <w:rPr>
+          <w:b/>
+          <w:bCs/>
+        </w:rPr>
+        <w:lastRenderedPageBreak/>
+        <w:t xml:space="preserve">Steps to create a </w:t>
+      </w:r>
+      <w:r>
+        <w:rPr>
+          <w:b/>
+          <w:bCs/>
+        </w:rPr>
+        <w:t xml:space="preserve">Simple Java </w:t>
+      </w:r>
+      <w:r>
+        <w:rPr>
+          <w:b/>
+          <w:bCs/>
+        </w:rPr>
+        <w:t>Project for JUnit test in Eclipse</w:t>
+      </w:r>
+      <w:r>
+        <w:rPr>
+          <w:b/>
+          <w:bCs/>
+        </w:rPr>
+        <w:t xml:space="preserve"> and add application code and test code</w:t>
+      </w:r>
+      <w:r>
+        <w:rPr>
+          <w:b/>
+          <w:bCs/>
+        </w:rPr>
+        <w:t>:</w:t>
+      </w:r>
+      <w:r>
+        <w:rPr>
+          <w:b/>
+          <w:bCs/>
+        </w:rPr>
+        <w:t xml:space="preserve"> </w:t>
+      </w:r>
+      <w:r>
+        <w:rPr>
+          <w:b/>
+          <w:bCs/>
+        </w:rPr>
+        <w:t>without having to create Maven project</w:t>
+      </w:r>
+    </w:p>
+    <w:p>
+      <w:pPr>
+        <w:pStyle w:val="ListParagraph"/>
+        <w:numPr>
+          <w:ilvl w:val="2"/>
+          <w:numId w:val="1"/>
+        </w:numPr>
+        <w:jc w:val="both"/>
+        <w:rPr>
+          <w:b/>
+          <w:bCs/>
+        </w:rPr>
+      </w:pPr>
+      <w:r>
+        <w:rPr>
+          <w:b/>
+          <w:bCs/>
+        </w:rPr>
+        <w:t>Step 1: File &gt; New &gt; Project</w:t>
+      </w:r>
+    </w:p>
+    <w:p>
+      <w:pPr>
+        <w:pStyle w:val="ListParagraph"/>
+        <w:jc w:val="both"/>
+        <w:rPr>
+          <w:b/>
+          <w:bCs/>
+        </w:rPr>
+      </w:pPr>
+      <w:r>
+        <w:rPr>
+          <w:b/>
+          <w:bCs/>
+        </w:rPr>
+        <w:drawing>
+          <wp:inline distT="0" distB="0" distL="0" distR="0" wp14:anchorId="050E8C47" wp14:editId="381F7AC6">
+            <wp:extent cx="6171145" cy="2667000"/>
+            <wp:effectExtent l="0" t="0" r="1270" b="0"/>
+            <wp:docPr id="1586400906" name="Picture 1" descr="A screenshot of a computer&#10;&#10;AI-generated content may be incorrect."/>
+            <wp:cNvGraphicFramePr>
+              <a:graphicFrameLocks xmlns:a="http://schemas.openxmlformats.org/drawingml/2006/main" noChangeAspect="1"/>
+            </wp:cNvGraphicFramePr>
+            <a:graphic xmlns:a="http://schemas.openxmlformats.org/drawingml/2006/main">
+              <a:graphicData uri="http://schemas.openxmlformats.org/drawingml/2006/picture">
+                <pic:pic xmlns:pic="http://schemas.openxmlformats.org/drawingml/2006/picture">
+                  <pic:nvPicPr>
+                    <pic:cNvPr id="1586400906" name="Picture 1" descr="A screenshot of a computer&#10;&#10;AI-generated content may be incorrect."/>
+                    <pic:cNvPicPr/>
+                  </pic:nvPicPr>
+                  <pic:blipFill>
+                    <a:blip r:embed="rId28"/>
+                    <a:stretch>
+                      <a:fillRect/>
+                    </a:stretch>
+                  </pic:blipFill>
+                  <pic:spPr>
+                    <a:xfrm>
+                      <a:off x="0" y="0"/>
+                      <a:ext cx="6209130" cy="2683416"/>
+                    </a:xfrm>
+                    <a:prstGeom prst="rect">
+                      <a:avLst/>
+                    </a:prstGeom>
+                  </pic:spPr>
+                </pic:pic>
+              </a:graphicData>
+            </a:graphic>
+          </wp:inline>
+        </w:drawing>
+      </w:r>
+    </w:p>
+    <w:p>
+      <w:pPr>
+        <w:pStyle w:val="ListParagraph"/>
+        <w:ind w:left="2160"/>
+        <w:jc w:val="both"/>
+        <w:rPr>
+          <w:b/>
+          <w:bCs/>
+        </w:rPr>
+      </w:pPr>
+    </w:p>
+    <w:p>
+      <w:pPr>
+        <w:pStyle w:val="ListParagraph"/>
+        <w:numPr>
+          <w:ilvl w:val="2"/>
+          <w:numId w:val="1"/>
+        </w:numPr>
+        <w:jc w:val="both"/>
+        <w:rPr>
+          <w:b/>
+          <w:bCs/>
+        </w:rPr>
+      </w:pPr>
+      <w:r>
+        <w:rPr>
+          <w:b/>
+          <w:bCs/>
+        </w:rPr>
+        <w:t>Step 2: Select “Java Project” &gt; Click on “Next”</w:t>
+      </w:r>
+    </w:p>
+    <w:p>
+      <w:pPr>
+        <w:pStyle w:val="ListParagraph"/>
+        <w:ind w:left="0"/>
+        <w:jc w:val="both"/>
+        <w:rPr>
+          <w:b/>
+          <w:bCs/>
+        </w:rPr>
+      </w:pPr>
+      <w:r>
+        <w:rPr>
+          <w:b/>
+          <w:bCs/>
+        </w:rPr>
+        <w:drawing>
+          <wp:inline distT="0" distB="0" distL="0" distR="0" wp14:anchorId="46799BF5" wp14:editId="31B77BC8">
+            <wp:extent cx="6470298" cy="5321300"/>
+            <wp:effectExtent l="0" t="0" r="6985" b="0"/>
+            <wp:docPr id="205483992" name="Picture 1" descr="A screenshot of a computer program&#10;&#10;AI-generated content may be incorrect."/>
+            <wp:cNvGraphicFramePr>
+              <a:graphicFrameLocks xmlns:a="http://schemas.openxmlformats.org/drawingml/2006/main" noChangeAspect="1"/>
+            </wp:cNvGraphicFramePr>
+            <a:graphic xmlns:a="http://schemas.openxmlformats.org/drawingml/2006/main">
+              <a:graphicData uri="http://schemas.openxmlformats.org/drawingml/2006/picture">
+                <pic:pic xmlns:pic="http://schemas.openxmlformats.org/drawingml/2006/picture">
+                  <pic:nvPicPr>
+                    <pic:cNvPr id="205483992" name="Picture 1" descr="A screenshot of a computer program&#10;&#10;AI-generated content may be incorrect."/>
+                    <pic:cNvPicPr/>
+                  </pic:nvPicPr>
+                  <pic:blipFill>
+                    <a:blip r:embed="rId29"/>
+                    <a:stretch>
+                      <a:fillRect/>
+                    </a:stretch>
+                  </pic:blipFill>
+                  <pic:spPr>
+                    <a:xfrm>
+                      <a:off x="0" y="0"/>
+                      <a:ext cx="6530129" cy="5370506"/>
+                    </a:xfrm>
+                    <a:prstGeom prst="rect">
+                      <a:avLst/>
+                    </a:prstGeom>
+                  </pic:spPr>
+                </pic:pic>
+              </a:graphicData>
+            </a:graphic>
+          </wp:inline>
+        </w:drawing>
+      </w:r>
+    </w:p>
+    <w:p>
+      <w:pPr>
+        <w:pStyle w:val="ListParagraph"/>
+        <w:numPr>
+          <w:ilvl w:val="2"/>
+          <w:numId w:val="1"/>
+        </w:numPr>
+        <w:jc w:val="both"/>
+        <w:rPr>
+          <w:b/>
+          <w:bCs/>
+        </w:rPr>
+      </w:pPr>
+      <w:r>
+        <w:rPr>
+          <w:b/>
+          <w:bCs/>
+        </w:rPr>
+        <w:lastRenderedPageBreak/>
+        <w:t xml:space="preserve">Step </w:t>
+      </w:r>
+      <w:r>
+        <w:rPr>
+          <w:b/>
+          <w:bCs/>
+        </w:rPr>
+        <w:t>3</w:t>
+      </w:r>
+      <w:r>
+        <w:rPr>
+          <w:b/>
+          <w:bCs/>
+        </w:rPr>
+        <w:t xml:space="preserve">: </w:t>
+      </w:r>
+      <w:r>
+        <w:rPr>
+          <w:b/>
+          <w:bCs/>
+        </w:rPr>
+        <w:t>Provide “Project Name” , keep other options as default &gt; Click on “Finish”</w:t>
+      </w:r>
+    </w:p>
+    <w:p>
+      <w:pPr>
+        <w:pStyle w:val="ListParagraph"/>
+        <w:jc w:val="both"/>
+        <w:rPr>
+          <w:b/>
+          <w:bCs/>
+        </w:rPr>
+      </w:pPr>
+      <w:r>
+        <w:rPr>
+          <w:b/>
+          <w:bCs/>
+        </w:rPr>
+        <w:drawing>
+          <wp:inline distT="0" distB="0" distL="0" distR="0" wp14:anchorId="40EF68D1" wp14:editId="1E43CA4D">
+            <wp:extent cx="6086379" cy="4819650"/>
+            <wp:effectExtent l="0" t="0" r="0" b="0"/>
+            <wp:docPr id="387985044" name="Picture 1" descr="A screenshot of a computer&#10;&#10;AI-generated content may be incorrect."/>
+            <wp:cNvGraphicFramePr>
+              <a:graphicFrameLocks xmlns:a="http://schemas.openxmlformats.org/drawingml/2006/main" noChangeAspect="1"/>
+            </wp:cNvGraphicFramePr>
+            <a:graphic xmlns:a="http://schemas.openxmlformats.org/drawingml/2006/main">
+              <a:graphicData uri="http://schemas.openxmlformats.org/drawingml/2006/picture">
+                <pic:pic xmlns:pic="http://schemas.openxmlformats.org/drawingml/2006/picture">
+                  <pic:nvPicPr>
+                    <pic:cNvPr id="387985044" name="Picture 1" descr="A screenshot of a computer&#10;&#10;AI-generated content may be incorrect."/>
+                    <pic:cNvPicPr/>
+                  </pic:nvPicPr>
+                  <pic:blipFill>
+                    <a:blip r:embed="rId30"/>
+                    <a:stretch>
+                      <a:fillRect/>
+                    </a:stretch>
+                  </pic:blipFill>
+                  <pic:spPr>
+                    <a:xfrm>
+                      <a:off x="0" y="0"/>
+                      <a:ext cx="6138008" cy="4860533"/>
+                    </a:xfrm>
+                    <a:prstGeom prst="rect">
+                      <a:avLst/>
+                    </a:prstGeom>
+                  </pic:spPr>
+                </pic:pic>
+              </a:graphicData>
+            </a:graphic>
+          </wp:inline>
+        </w:drawing>
+      </w:r>
+    </w:p>
+    <w:p>
+      <w:pPr>
+        <w:pStyle w:val="ListParagraph"/>
+        <w:jc w:val="both"/>
+        <w:rPr>
+          <w:b/>
+          <w:bCs/>
+        </w:rPr>
+      </w:pPr>
+      <w:r>
+        <w:rPr>
+          <w:b/>
+          <w:bCs/>
+        </w:rPr>
+        <w:t xml:space="preserve">It will create a simple empty java project with </w:t>
+      </w:r>
+      <w:r>
+        <w:rPr>
+          <w:b/>
+          <w:bCs/>
+        </w:rPr>
+        <w:t>“</w:t>
+      </w:r>
+      <w:proofErr w:type="spellStart"/>
+      <w:r>
+        <w:rPr>
+          <w:b/>
+          <w:bCs/>
+          <w:i/>
+          <w:iCs/>
+        </w:rPr>
+        <w:t>src</w:t>
+      </w:r>
+      <w:proofErr w:type="spellEnd"/>
+      <w:r>
+        <w:rPr>
+          <w:b/>
+          <w:bCs/>
+          <w:i/>
+          <w:iCs/>
+        </w:rPr>
+        <w:t>”</w:t>
+      </w:r>
+      <w:r>
+        <w:rPr>
+          <w:b/>
+          <w:bCs/>
+        </w:rPr>
+        <w:t xml:space="preserve"> folder:</w:t>
+      </w:r>
+    </w:p>
+    <w:p>
+      <w:pPr>
+        <w:pStyle w:val="ListParagraph"/>
+        <w:jc w:val="both"/>
+        <w:rPr>
+          <w:b/>
+          <w:bCs/>
+        </w:rPr>
+      </w:pPr>
+      <w:r>
+        <w:rPr>
+          <w:b/>
+          <w:bCs/>
+        </w:rPr>
+        <w:drawing>
+          <wp:inline distT="0" distB="0" distL="0" distR="0" wp14:anchorId="0017DCFF" wp14:editId="1E84547A">
+            <wp:extent cx="4273550" cy="1132608"/>
+            <wp:effectExtent l="0" t="0" r="0" b="0"/>
+            <wp:docPr id="1304000947" name="Picture 1" descr="A close-up of a computer screen&#10;&#10;AI-generated content may be incorrect."/>
+            <wp:cNvGraphicFramePr>
+              <a:graphicFrameLocks xmlns:a="http://schemas.openxmlformats.org/drawingml/2006/main" noChangeAspect="1"/>
+            </wp:cNvGraphicFramePr>
+            <a:graphic xmlns:a="http://schemas.openxmlformats.org/drawingml/2006/main">
+              <a:graphicData uri="http://schemas.openxmlformats.org/drawingml/2006/picture">
+                <pic:pic xmlns:pic="http://schemas.openxmlformats.org/drawingml/2006/picture">
+                  <pic:nvPicPr>
+                    <pic:cNvPr id="1304000947" name="Picture 1" descr="A close-up of a computer screen&#10;&#10;AI-generated content may be incorrect."/>
+                    <pic:cNvPicPr/>
+                  </pic:nvPicPr>
+                  <pic:blipFill>
+                    <a:blip r:embed="rId31"/>
+                    <a:stretch>
+                      <a:fillRect/>
+                    </a:stretch>
+                  </pic:blipFill>
+                  <pic:spPr>
+                    <a:xfrm>
+                      <a:off x="0" y="0"/>
+                      <a:ext cx="4295416" cy="1138403"/>
+                    </a:xfrm>
+                    <a:prstGeom prst="rect">
+                      <a:avLst/>
+                    </a:prstGeom>
+                  </pic:spPr>
+                </pic:pic>
+              </a:graphicData>
+            </a:graphic>
+          </wp:inline>
+        </w:drawing>
+      </w:r>
+    </w:p>
+    <w:p>
+      <w:pPr>
+        <w:pStyle w:val="ListParagraph"/>
+        <w:jc w:val="both"/>
+        <w:rPr>
+          <w:b/>
+          <w:bCs/>
+        </w:rPr>
+      </w:pPr>
+      <w:r>
+        <w:rPr>
+          <w:b/>
+          <w:bCs/>
+        </w:rPr>
+        <w:t>This “</w:t>
+      </w:r>
+      <w:proofErr w:type="spellStart"/>
+      <w:r>
+        <w:rPr>
+          <w:b/>
+          <w:bCs/>
+          <w:i/>
+          <w:iCs/>
+        </w:rPr>
+        <w:t>src</w:t>
+      </w:r>
+      <w:proofErr w:type="spellEnd"/>
+      <w:r>
+        <w:rPr>
+          <w:b/>
+          <w:bCs/>
+        </w:rPr>
+        <w:t>” folder will only contain actual java application code with multiple packages, class files. It does not contain any test code. For test code we need to create separate “test” folder.</w:t>
+      </w:r>
+    </w:p>
+    <w:p>
+      <w:pPr>
+        <w:rPr>
+          <w:b/>
+          <w:bCs/>
+        </w:rPr>
+      </w:pPr>
+      <w:r>
+        <w:rPr>
+          <w:b/>
+          <w:bCs/>
+        </w:rPr>
+        <w:br w:type="page"/>
+      </w:r>
+    </w:p>
+    <w:p>
+      <w:pPr>
+        <w:pStyle w:val="ListParagraph"/>
+        <w:numPr>
+          <w:ilvl w:val="2"/>
+          <w:numId w:val="1"/>
+        </w:numPr>
+        <w:jc w:val="both"/>
+        <w:rPr>
+          <w:b/>
+          <w:bCs/>
+        </w:rPr>
+      </w:pPr>
+      <w:r>
+        <w:rPr>
+          <w:b/>
+          <w:bCs/>
+        </w:rPr>
+        <w:lastRenderedPageBreak/>
+        <w:t xml:space="preserve">Step </w:t>
+      </w:r>
+      <w:r>
+        <w:rPr>
+          <w:b/>
+          <w:bCs/>
+        </w:rPr>
+        <w:t>4</w:t>
+      </w:r>
+      <w:r>
+        <w:rPr>
+          <w:b/>
+          <w:bCs/>
+        </w:rPr>
+        <w:t>:</w:t>
+      </w:r>
+      <w:r>
+        <w:rPr>
+          <w:b/>
+          <w:bCs/>
+        </w:rPr>
+        <w:t xml:space="preserve"> </w:t>
+      </w:r>
+      <w:r>
+        <w:rPr>
+          <w:b/>
+          <w:bCs/>
+        </w:rPr>
+        <w:t>Create separate folder to write test code. For that, right click on Project name &gt; New &gt; Select “Source Folder”</w:t>
+      </w:r>
+    </w:p>
+    <w:p>
+      <w:pPr>
+        <w:pStyle w:val="ListParagraph"/>
+        <w:ind w:left="2160"/>
+        <w:jc w:val="both"/>
+        <w:rPr>
+          <w:b/>
+          <w:bCs/>
+        </w:rPr>
+      </w:pPr>
+      <w:r>
+        <w:rPr>
+          <w:b/>
+          <w:bCs/>
+        </w:rPr>
+        <w:drawing>
+          <wp:inline distT="0" distB="0" distL="0" distR="0" wp14:anchorId="20C56755" wp14:editId="0C8DB1E3">
+            <wp:extent cx="5448580" cy="2711589"/>
+            <wp:effectExtent l="0" t="0" r="0" b="0"/>
+            <wp:docPr id="1283886937" name="Picture 1" descr="A screenshot of a computer&#10;&#10;AI-generated content may be incorrect."/>
+            <wp:cNvGraphicFramePr>
+              <a:graphicFrameLocks xmlns:a="http://schemas.openxmlformats.org/drawingml/2006/main" noChangeAspect="1"/>
+            </wp:cNvGraphicFramePr>
+            <a:graphic xmlns:a="http://schemas.openxmlformats.org/drawingml/2006/main">
+              <a:graphicData uri="http://schemas.openxmlformats.org/drawingml/2006/picture">
+                <pic:pic xmlns:pic="http://schemas.openxmlformats.org/drawingml/2006/picture">
+                  <pic:nvPicPr>
+                    <pic:cNvPr id="1283886937" name="Picture 1" descr="A screenshot of a computer&#10;&#10;AI-generated content may be incorrect."/>
+                    <pic:cNvPicPr/>
+                  </pic:nvPicPr>
+                  <pic:blipFill>
+                    <a:blip r:embed="rId32"/>
+                    <a:stretch>
+                      <a:fillRect/>
+                    </a:stretch>
+                  </pic:blipFill>
+                  <pic:spPr>
+                    <a:xfrm>
+                      <a:off x="0" y="0"/>
+                      <a:ext cx="5448580" cy="2711589"/>
+                    </a:xfrm>
+                    <a:prstGeom prst="rect">
+                      <a:avLst/>
+                    </a:prstGeom>
+                  </pic:spPr>
+                </pic:pic>
+              </a:graphicData>
+            </a:graphic>
+          </wp:inline>
+        </w:drawing>
+      </w:r>
+    </w:p>
+    <w:p>
+      <w:pPr>
+        <w:pStyle w:val="ListParagraph"/>
+        <w:ind w:left="2160"/>
+        <w:jc w:val="both"/>
+        <w:rPr>
+          <w:b/>
+          <w:bCs/>
+        </w:rPr>
+      </w:pPr>
+    </w:p>
+    <w:p>
+      <w:pPr>
+        <w:pStyle w:val="ListParagraph"/>
+        <w:numPr>
+          <w:ilvl w:val="2"/>
+          <w:numId w:val="1"/>
+        </w:numPr>
+        <w:jc w:val="both"/>
+        <w:rPr>
+          <w:b/>
+          <w:bCs/>
+        </w:rPr>
+      </w:pPr>
+      <w:r>
+        <w:rPr>
+          <w:b/>
+          <w:bCs/>
+        </w:rPr>
+        <w:t xml:space="preserve">Step </w:t>
+      </w:r>
+      <w:r>
+        <w:rPr>
+          <w:b/>
+          <w:bCs/>
+        </w:rPr>
+        <w:t>5</w:t>
+      </w:r>
+      <w:r>
+        <w:rPr>
+          <w:b/>
+          <w:bCs/>
+        </w:rPr>
+        <w:t>:</w:t>
+      </w:r>
+      <w:r>
+        <w:rPr>
+          <w:b/>
+          <w:bCs/>
+        </w:rPr>
+        <w:t xml:space="preserve"> </w:t>
+      </w:r>
+      <w:r>
+        <w:rPr>
+          <w:b/>
+          <w:bCs/>
+        </w:rPr>
+        <w:t xml:space="preserve"> Provide </w:t>
+      </w:r>
+      <w:r>
+        <w:rPr>
+          <w:b/>
+          <w:bCs/>
+        </w:rPr>
+        <w:t>“Source Folder”</w:t>
+      </w:r>
+      <w:r>
+        <w:rPr>
+          <w:b/>
+          <w:bCs/>
+        </w:rPr>
+        <w:t xml:space="preserve"> name &gt; Click on “Finish”</w:t>
+      </w:r>
+    </w:p>
+    <w:p>
+      <w:pPr>
+        <w:pStyle w:val="ListParagraph"/>
+        <w:ind w:left="2160"/>
+        <w:jc w:val="both"/>
+        <w:rPr>
+          <w:b/>
+          <w:bCs/>
+        </w:rPr>
+      </w:pPr>
+      <w:r>
+        <w:rPr>
+          <w:b/>
+          <w:bCs/>
+        </w:rPr>
+        <w:drawing>
+          <wp:inline distT="0" distB="0" distL="0" distR="0" wp14:anchorId="7B712AAE" wp14:editId="50EAA560">
+            <wp:extent cx="4950829" cy="3549650"/>
+            <wp:effectExtent l="0" t="0" r="2540" b="0"/>
+            <wp:docPr id="1299435705" name="Picture 1" descr="A screenshot of a computer&#10;&#10;AI-generated content may be incorrect."/>
+            <wp:cNvGraphicFramePr>
+              <a:graphicFrameLocks xmlns:a="http://schemas.openxmlformats.org/drawingml/2006/main" noChangeAspect="1"/>
+            </wp:cNvGraphicFramePr>
+            <a:graphic xmlns:a="http://schemas.openxmlformats.org/drawingml/2006/main">
+              <a:graphicData uri="http://schemas.openxmlformats.org/drawingml/2006/picture">
+                <pic:pic xmlns:pic="http://schemas.openxmlformats.org/drawingml/2006/picture">
+                  <pic:nvPicPr>
+                    <pic:cNvPr id="1299435705" name="Picture 1" descr="A screenshot of a computer&#10;&#10;AI-generated content may be incorrect."/>
+                    <pic:cNvPicPr/>
+                  </pic:nvPicPr>
+                  <pic:blipFill>
+                    <a:blip r:embed="rId33"/>
+                    <a:stretch>
+                      <a:fillRect/>
+                    </a:stretch>
+                  </pic:blipFill>
+                  <pic:spPr>
+                    <a:xfrm>
+                      <a:off x="0" y="0"/>
+                      <a:ext cx="4978739" cy="3569661"/>
+                    </a:xfrm>
+                    <a:prstGeom prst="rect">
+                      <a:avLst/>
+                    </a:prstGeom>
+                  </pic:spPr>
+                </pic:pic>
+              </a:graphicData>
+            </a:graphic>
+          </wp:inline>
+        </w:drawing>
+      </w:r>
+    </w:p>
+    <w:p>
+      <w:pPr>
+        <w:pStyle w:val="ListParagraph"/>
+        <w:ind w:left="2160"/>
+        <w:jc w:val="both"/>
+        <w:rPr>
+          <w:b/>
+          <w:bCs/>
+        </w:rPr>
+      </w:pPr>
+      <w:r>
+        <w:rPr>
+          <w:b/>
+          <w:bCs/>
+        </w:rPr>
+        <w:t>It will create “test” folder under that project:</w:t>
+      </w:r>
+    </w:p>
+    <w:p>
+      <w:pPr>
+        <w:pStyle w:val="ListParagraph"/>
+        <w:ind w:left="2160"/>
+        <w:jc w:val="both"/>
+        <w:rPr>
+          <w:b/>
+          <w:bCs/>
+        </w:rPr>
+      </w:pPr>
+      <w:r>
+        <w:rPr>
+          <w:b/>
+          <w:bCs/>
+        </w:rPr>
+        <w:drawing>
+          <wp:inline distT="0" distB="0" distL="0" distR="0" wp14:anchorId="71427CDA" wp14:editId="37FBCDF0">
+            <wp:extent cx="3707493" cy="1276350"/>
+            <wp:effectExtent l="0" t="0" r="7620" b="0"/>
+            <wp:docPr id="201269885" name="Picture 1" descr="A screenshot of a computer&#10;&#10;AI-generated content may be incorrect."/>
+            <wp:cNvGraphicFramePr>
+              <a:graphicFrameLocks xmlns:a="http://schemas.openxmlformats.org/drawingml/2006/main" noChangeAspect="1"/>
+            </wp:cNvGraphicFramePr>
+            <a:graphic xmlns:a="http://schemas.openxmlformats.org/drawingml/2006/main">
+              <a:graphicData uri="http://schemas.openxmlformats.org/drawingml/2006/picture">
+                <pic:pic xmlns:pic="http://schemas.openxmlformats.org/drawingml/2006/picture">
+                  <pic:nvPicPr>
+                    <pic:cNvPr id="201269885" name="Picture 1" descr="A screenshot of a computer&#10;&#10;AI-generated content may be incorrect."/>
+                    <pic:cNvPicPr/>
+                  </pic:nvPicPr>
+                  <pic:blipFill>
+                    <a:blip r:embed="rId34"/>
+                    <a:stretch>
+                      <a:fillRect/>
+                    </a:stretch>
+                  </pic:blipFill>
+                  <pic:spPr>
+                    <a:xfrm>
+                      <a:off x="0" y="0"/>
+                      <a:ext cx="3710973" cy="1277548"/>
+                    </a:xfrm>
+                    <a:prstGeom prst="rect">
+                      <a:avLst/>
+                    </a:prstGeom>
+                  </pic:spPr>
+                </pic:pic>
+              </a:graphicData>
+            </a:graphic>
+          </wp:inline>
+        </w:drawing>
+      </w:r>
+    </w:p>
+    <w:p>
+      <w:pPr>
+        <w:rPr>
+          <w:b/>
+          <w:bCs/>
+        </w:rPr>
+      </w:pPr>
+      <w:r>
+        <w:rPr>
+          <w:b/>
+          <w:bCs/>
+        </w:rPr>
+        <w:br w:type="page"/>
+      </w:r>
+    </w:p>
+    <w:p>
+      <w:pPr>
+        <w:pStyle w:val="ListParagraph"/>
+        <w:numPr>
+          <w:ilvl w:val="2"/>
+          <w:numId w:val="1"/>
+        </w:numPr>
+        <w:jc w:val="both"/>
+        <w:rPr>
+          <w:b/>
+          <w:bCs/>
+        </w:rPr>
+      </w:pPr>
+      <w:r>
+        <w:rPr>
+          <w:b/>
+          <w:bCs/>
+        </w:rPr>
+        <w:lastRenderedPageBreak/>
+        <w:t xml:space="preserve">Step </w:t>
+      </w:r>
+      <w:r>
+        <w:rPr>
+          <w:b/>
+          <w:bCs/>
+        </w:rPr>
+        <w:t>6</w:t>
+      </w:r>
+      <w:r>
+        <w:rPr>
+          <w:b/>
+          <w:bCs/>
+        </w:rPr>
+        <w:t>:</w:t>
+      </w:r>
+      <w:r>
+        <w:rPr>
+          <w:b/>
+          <w:bCs/>
+        </w:rPr>
+        <w:t xml:space="preserve">  </w:t>
+      </w:r>
+      <w:r>
+        <w:rPr>
+          <w:b/>
+          <w:bCs/>
+        </w:rPr>
+        <w:t>Add Class file or application code to “</w:t>
+      </w:r>
+      <w:proofErr w:type="spellStart"/>
+      <w:r>
+        <w:rPr>
+          <w:b/>
+          <w:bCs/>
+        </w:rPr>
+        <w:t>src</w:t>
+      </w:r>
+      <w:proofErr w:type="spellEnd"/>
+      <w:r>
+        <w:rPr>
+          <w:b/>
+          <w:bCs/>
+        </w:rPr>
+        <w:t xml:space="preserve">”. </w:t>
+      </w:r>
+    </w:p>
+    <w:p>
+      <w:pPr>
+        <w:pStyle w:val="ListParagraph"/>
+        <w:ind w:left="2160"/>
+        <w:jc w:val="both"/>
+        <w:rPr>
+          <w:b/>
+          <w:bCs/>
+        </w:rPr>
+      </w:pPr>
+      <w:r>
+        <w:rPr>
+          <w:b/>
+          <w:bCs/>
+        </w:rPr>
+        <w:t>Right click on “</w:t>
+      </w:r>
+      <w:proofErr w:type="spellStart"/>
+      <w:r>
+        <w:rPr>
+          <w:b/>
+          <w:bCs/>
+        </w:rPr>
+        <w:t>src</w:t>
+      </w:r>
+      <w:proofErr w:type="spellEnd"/>
+      <w:r>
+        <w:rPr>
+          <w:b/>
+          <w:bCs/>
+        </w:rPr>
+        <w:t>” &gt; New &gt; Select “Class”</w:t>
+      </w:r>
+    </w:p>
+    <w:p>
+      <w:pPr>
+        <w:pStyle w:val="ListParagraph"/>
+        <w:ind w:left="2160"/>
+        <w:jc w:val="both"/>
+        <w:rPr>
+          <w:b/>
+          <w:bCs/>
+        </w:rPr>
+      </w:pPr>
+      <w:r>
+        <w:rPr>
+          <w:b/>
+          <w:bCs/>
+        </w:rPr>
+        <w:drawing>
+          <wp:inline distT="0" distB="0" distL="0" distR="0" wp14:anchorId="62B9C2A4" wp14:editId="0B93D5F1">
+            <wp:extent cx="5279098" cy="2146300"/>
+            <wp:effectExtent l="0" t="0" r="0" b="6350"/>
+            <wp:docPr id="1111211277" name="Picture 1" descr="A screenshot of a computer&#10;&#10;AI-generated content may be incorrect."/>
+            <wp:cNvGraphicFramePr>
+              <a:graphicFrameLocks xmlns:a="http://schemas.openxmlformats.org/drawingml/2006/main" noChangeAspect="1"/>
+            </wp:cNvGraphicFramePr>
+            <a:graphic xmlns:a="http://schemas.openxmlformats.org/drawingml/2006/main">
+              <a:graphicData uri="http://schemas.openxmlformats.org/drawingml/2006/picture">
+                <pic:pic xmlns:pic="http://schemas.openxmlformats.org/drawingml/2006/picture">
+                  <pic:nvPicPr>
+                    <pic:cNvPr id="1111211277" name="Picture 1" descr="A screenshot of a computer&#10;&#10;AI-generated content may be incorrect."/>
+                    <pic:cNvPicPr/>
+                  </pic:nvPicPr>
+                  <pic:blipFill>
+                    <a:blip r:embed="rId35"/>
+                    <a:stretch>
+                      <a:fillRect/>
+                    </a:stretch>
+                  </pic:blipFill>
+                  <pic:spPr>
+                    <a:xfrm>
+                      <a:off x="0" y="0"/>
+                      <a:ext cx="5281146" cy="2147133"/>
+                    </a:xfrm>
+                    <a:prstGeom prst="rect">
+                      <a:avLst/>
+                    </a:prstGeom>
+                  </pic:spPr>
+                </pic:pic>
+              </a:graphicData>
+            </a:graphic>
+          </wp:inline>
+        </w:drawing>
+      </w:r>
+    </w:p>
+    <w:p>
+      <w:pPr>
+        <w:pStyle w:val="ListParagraph"/>
+        <w:ind w:left="2160"/>
+        <w:jc w:val="both"/>
+        <w:rPr>
+          <w:b/>
+          <w:bCs/>
+        </w:rPr>
+      </w:pPr>
+    </w:p>
+    <w:p>
+      <w:pPr>
+        <w:pStyle w:val="ListParagraph"/>
+        <w:numPr>
+          <w:ilvl w:val="2"/>
+          <w:numId w:val="1"/>
+        </w:numPr>
+        <w:jc w:val="both"/>
+        <w:rPr>
+          <w:b/>
+          <w:bCs/>
+        </w:rPr>
+      </w:pPr>
+      <w:r>
+        <w:rPr>
+          <w:b/>
+          <w:bCs/>
+        </w:rPr>
+        <w:t xml:space="preserve">Step </w:t>
+      </w:r>
+      <w:r>
+        <w:rPr>
+          <w:b/>
+          <w:bCs/>
+        </w:rPr>
+        <w:t>7</w:t>
+      </w:r>
+      <w:r>
+        <w:rPr>
+          <w:b/>
+          <w:bCs/>
+        </w:rPr>
+        <w:t>:</w:t>
+      </w:r>
+      <w:r>
+        <w:rPr>
+          <w:b/>
+          <w:bCs/>
+        </w:rPr>
+        <w:t xml:space="preserve">  </w:t>
+      </w:r>
+      <w:r>
+        <w:rPr>
+          <w:b/>
+          <w:bCs/>
+        </w:rPr>
+        <w:t xml:space="preserve">Provide </w:t>
+      </w:r>
+      <w:r>
+        <w:rPr>
+          <w:b/>
+          <w:bCs/>
+        </w:rPr>
+        <w:t xml:space="preserve">Package  name next to “Package:” field and </w:t>
+      </w:r>
+    </w:p>
+    <w:p>
+      <w:pPr>
+        <w:pStyle w:val="ListParagraph"/>
+        <w:ind w:left="2160"/>
+        <w:jc w:val="both"/>
+        <w:rPr>
+          <w:b/>
+          <w:bCs/>
+        </w:rPr>
+      </w:pPr>
+      <w:r>
+        <w:rPr>
+          <w:b/>
+          <w:bCs/>
+        </w:rPr>
+        <w:t>class name next to “Name:” field.</w:t>
+      </w:r>
+    </w:p>
+    <w:p>
+      <w:pPr>
+        <w:pStyle w:val="ListParagraph"/>
+        <w:ind w:left="2160"/>
+        <w:jc w:val="both"/>
+        <w:rPr>
+          <w:b/>
+          <w:bCs/>
+        </w:rPr>
+      </w:pPr>
+      <w:r>
+        <w:rPr>
+          <w:b/>
+          <w:bCs/>
+        </w:rPr>
+        <w:drawing>
+          <wp:inline distT="0" distB="0" distL="0" distR="0" wp14:anchorId="6AA4B5EF" wp14:editId="35AD7327">
+            <wp:extent cx="3743898" cy="3943350"/>
+            <wp:effectExtent l="0" t="0" r="9525" b="0"/>
+            <wp:docPr id="999291312" name="Picture 1" descr="A screenshot of a computer&#10;&#10;AI-generated content may be incorrect."/>
+            <wp:cNvGraphicFramePr>
+              <a:graphicFrameLocks xmlns:a="http://schemas.openxmlformats.org/drawingml/2006/main" noChangeAspect="1"/>
+            </wp:cNvGraphicFramePr>
+            <a:graphic xmlns:a="http://schemas.openxmlformats.org/drawingml/2006/main">
+              <a:graphicData uri="http://schemas.openxmlformats.org/drawingml/2006/picture">
+                <pic:pic xmlns:pic="http://schemas.openxmlformats.org/drawingml/2006/picture">
+                  <pic:nvPicPr>
+                    <pic:cNvPr id="999291312" name="Picture 1" descr="A screenshot of a computer&#10;&#10;AI-generated content may be incorrect."/>
+                    <pic:cNvPicPr/>
+                  </pic:nvPicPr>
+                  <pic:blipFill>
+                    <a:blip r:embed="rId36"/>
+                    <a:stretch>
+                      <a:fillRect/>
+                    </a:stretch>
+                  </pic:blipFill>
+                  <pic:spPr>
+                    <a:xfrm>
+                      <a:off x="0" y="0"/>
+                      <a:ext cx="3760856" cy="3961211"/>
+                    </a:xfrm>
+                    <a:prstGeom prst="rect">
+                      <a:avLst/>
+                    </a:prstGeom>
+                  </pic:spPr>
+                </pic:pic>
+              </a:graphicData>
+            </a:graphic>
+          </wp:inline>
+        </w:drawing>
+      </w:r>
+    </w:p>
+    <w:p>
+      <w:pPr>
+        <w:pStyle w:val="ListParagraph"/>
+        <w:ind w:left="2160"/>
+        <w:jc w:val="both"/>
+        <w:rPr>
+          <w:b/>
+          <w:bCs/>
+        </w:rPr>
+      </w:pPr>
+      <w:r>
+        <w:rPr>
+          <w:b/>
+          <w:bCs/>
+        </w:rPr>
+        <w:t>It will create Java file under “</w:t>
+      </w:r>
+      <w:proofErr w:type="spellStart"/>
+      <w:r>
+        <w:rPr>
+          <w:b/>
+          <w:bCs/>
+        </w:rPr>
+        <w:t>src</w:t>
+      </w:r>
+      <w:proofErr w:type="spellEnd"/>
+      <w:r>
+        <w:rPr>
+          <w:b/>
+          <w:bCs/>
+        </w:rPr>
+        <w:t>” folder</w:t>
+      </w:r>
+    </w:p>
+    <w:p>
+      <w:pPr>
+        <w:pStyle w:val="ListParagraph"/>
+        <w:ind w:left="2160"/>
+        <w:jc w:val="both"/>
+        <w:rPr>
+          <w:b/>
+          <w:bCs/>
+        </w:rPr>
+      </w:pPr>
+      <w:r>
+        <w:rPr>
+          <w:b/>
+          <w:bCs/>
+        </w:rPr>
+        <w:drawing>
+          <wp:inline distT="0" distB="0" distL="0" distR="0" wp14:anchorId="27033531" wp14:editId="24D5BDF5">
+            <wp:extent cx="3130550" cy="1569471"/>
+            <wp:effectExtent l="0" t="0" r="0" b="0"/>
+            <wp:docPr id="1238470197" name="Picture 1" descr="A screenshot of a computer program&#10;&#10;AI-generated content may be incorrect."/>
+            <wp:cNvGraphicFramePr>
+              <a:graphicFrameLocks xmlns:a="http://schemas.openxmlformats.org/drawingml/2006/main" noChangeAspect="1"/>
+            </wp:cNvGraphicFramePr>
+            <a:graphic xmlns:a="http://schemas.openxmlformats.org/drawingml/2006/main">
+              <a:graphicData uri="http://schemas.openxmlformats.org/drawingml/2006/picture">
+                <pic:pic xmlns:pic="http://schemas.openxmlformats.org/drawingml/2006/picture">
+                  <pic:nvPicPr>
+                    <pic:cNvPr id="1238470197" name="Picture 1" descr="A screenshot of a computer program&#10;&#10;AI-generated content may be incorrect."/>
+                    <pic:cNvPicPr/>
+                  </pic:nvPicPr>
+                  <pic:blipFill>
+                    <a:blip r:embed="rId37"/>
+                    <a:stretch>
+                      <a:fillRect/>
+                    </a:stretch>
+                  </pic:blipFill>
+                  <pic:spPr>
+                    <a:xfrm>
+                      <a:off x="0" y="0"/>
+                      <a:ext cx="3142160" cy="1575291"/>
+                    </a:xfrm>
+                    <a:prstGeom prst="rect">
+                      <a:avLst/>
+                    </a:prstGeom>
+                  </pic:spPr>
+                </pic:pic>
+              </a:graphicData>
+            </a:graphic>
+          </wp:inline>
+        </w:drawing>
+      </w:r>
+    </w:p>
+    <w:p>
+      <w:pPr>
+        <w:pStyle w:val="ListParagraph"/>
+        <w:numPr>
+          <w:ilvl w:val="2"/>
+          <w:numId w:val="1"/>
+        </w:numPr>
+        <w:jc w:val="both"/>
+        <w:rPr>
+          <w:b/>
+          <w:bCs/>
+        </w:rPr>
+      </w:pPr>
+      <w:r>
+        <w:rPr>
+          <w:b/>
+          <w:bCs/>
+        </w:rPr>
+        <w:lastRenderedPageBreak/>
+        <w:t xml:space="preserve">Step </w:t>
+      </w:r>
+      <w:r>
+        <w:rPr>
+          <w:b/>
+          <w:bCs/>
+        </w:rPr>
+        <w:t>8</w:t>
+      </w:r>
+      <w:r>
+        <w:rPr>
+          <w:b/>
+          <w:bCs/>
+        </w:rPr>
+        <w:t>:</w:t>
+      </w:r>
+      <w:r>
+        <w:rPr>
+          <w:b/>
+          <w:bCs/>
+        </w:rPr>
+        <w:t xml:space="preserve">  Add </w:t>
+      </w:r>
+      <w:r>
+        <w:rPr>
+          <w:b/>
+          <w:bCs/>
+        </w:rPr>
+        <w:t>Test code</w:t>
+      </w:r>
+      <w:r>
+        <w:rPr>
+          <w:b/>
+          <w:bCs/>
+        </w:rPr>
+        <w:t xml:space="preserve"> file </w:t>
+      </w:r>
+      <w:r>
+        <w:rPr>
+          <w:b/>
+          <w:bCs/>
+        </w:rPr>
+        <w:t xml:space="preserve">to </w:t>
+      </w:r>
+      <w:r>
+        <w:rPr>
+          <w:b/>
+          <w:bCs/>
+        </w:rPr>
+        <w:t>“</w:t>
+      </w:r>
+      <w:r>
+        <w:rPr>
+          <w:b/>
+          <w:bCs/>
+        </w:rPr>
+        <w:t>test</w:t>
+      </w:r>
+      <w:r>
+        <w:rPr>
+          <w:b/>
+          <w:bCs/>
+        </w:rPr>
+        <w:t>”</w:t>
+      </w:r>
+      <w:r>
+        <w:rPr>
+          <w:b/>
+          <w:bCs/>
+        </w:rPr>
+        <w:t xml:space="preserve"> folder</w:t>
+      </w:r>
+      <w:r>
+        <w:rPr>
+          <w:b/>
+          <w:bCs/>
+        </w:rPr>
+        <w:t xml:space="preserve">. </w:t>
+      </w:r>
+    </w:p>
+    <w:p>
+      <w:pPr>
+        <w:pStyle w:val="ListParagraph"/>
+        <w:ind w:left="2160"/>
+        <w:jc w:val="both"/>
+        <w:rPr>
+          <w:b/>
+          <w:bCs/>
+        </w:rPr>
+      </w:pPr>
+      <w:r>
+        <w:rPr>
+          <w:b/>
+          <w:bCs/>
+        </w:rPr>
+        <w:t xml:space="preserve">Right click on </w:t>
+      </w:r>
+      <w:r>
+        <w:rPr>
+          <w:b/>
+          <w:bCs/>
+        </w:rPr>
+        <w:t>class file from “</w:t>
+      </w:r>
+      <w:proofErr w:type="spellStart"/>
+      <w:r>
+        <w:rPr>
+          <w:b/>
+          <w:bCs/>
+        </w:rPr>
+        <w:t>src</w:t>
+      </w:r>
+      <w:proofErr w:type="spellEnd"/>
+      <w:r>
+        <w:rPr>
+          <w:b/>
+          <w:bCs/>
+        </w:rPr>
+        <w:t>” folder on which we want to write a test</w:t>
+      </w:r>
+      <w:r>
+        <w:rPr>
+          <w:b/>
+          <w:bCs/>
+        </w:rPr>
+        <w:t xml:space="preserve"> &gt; New &gt; Select “</w:t>
+      </w:r>
+      <w:r>
+        <w:rPr>
+          <w:b/>
+          <w:bCs/>
+        </w:rPr>
+        <w:t>Other…”</w:t>
+      </w:r>
+    </w:p>
+    <w:p>
+      <w:pPr>
+        <w:pStyle w:val="ListParagraph"/>
+        <w:ind w:left="2160"/>
+        <w:jc w:val="both"/>
+        <w:rPr>
+          <w:b/>
+          <w:bCs/>
+        </w:rPr>
+      </w:pPr>
+      <w:r>
+        <w:rPr>
+          <w:b/>
+          <w:bCs/>
+        </w:rPr>
+        <w:drawing>
+          <wp:inline distT="0" distB="0" distL="0" distR="0" wp14:anchorId="15DECDBA" wp14:editId="1A450147">
+            <wp:extent cx="4559534" cy="3219615"/>
+            <wp:effectExtent l="0" t="0" r="0" b="0"/>
+            <wp:docPr id="1228731398" name="Picture 1" descr="A screenshot of a computer&#10;&#10;AI-generated content may be incorrect."/>
+            <wp:cNvGraphicFramePr>
+              <a:graphicFrameLocks xmlns:a="http://schemas.openxmlformats.org/drawingml/2006/main" noChangeAspect="1"/>
+            </wp:cNvGraphicFramePr>
+            <a:graphic xmlns:a="http://schemas.openxmlformats.org/drawingml/2006/main">
+              <a:graphicData uri="http://schemas.openxmlformats.org/drawingml/2006/picture">
+                <pic:pic xmlns:pic="http://schemas.openxmlformats.org/drawingml/2006/picture">
+                  <pic:nvPicPr>
+                    <pic:cNvPr id="1228731398" name="Picture 1" descr="A screenshot of a computer&#10;&#10;AI-generated content may be incorrect."/>
+                    <pic:cNvPicPr/>
+                  </pic:nvPicPr>
+                  <pic:blipFill>
+                    <a:blip r:embed="rId38"/>
+                    <a:stretch>
+                      <a:fillRect/>
+                    </a:stretch>
+                  </pic:blipFill>
+                  <pic:spPr>
+                    <a:xfrm>
+                      <a:off x="0" y="0"/>
+                      <a:ext cx="4559534" cy="3219615"/>
+                    </a:xfrm>
+                    <a:prstGeom prst="rect">
+                      <a:avLst/>
+                    </a:prstGeom>
+                  </pic:spPr>
+                </pic:pic>
+              </a:graphicData>
+            </a:graphic>
+          </wp:inline>
+        </w:drawing>
+      </w:r>
+    </w:p>
+    <w:p>
+      <w:pPr>
+        <w:pStyle w:val="ListParagraph"/>
+        <w:ind w:left="2160"/>
+        <w:jc w:val="both"/>
+        <w:rPr>
+          <w:b/>
+          <w:bCs/>
+        </w:rPr>
+      </w:pPr>
+    </w:p>
+    <w:p>
+      <w:pPr>
+        <w:pStyle w:val="ListParagraph"/>
+        <w:numPr>
+          <w:ilvl w:val="2"/>
+          <w:numId w:val="1"/>
+        </w:numPr>
+        <w:jc w:val="both"/>
+        <w:rPr>
+          <w:b/>
+          <w:bCs/>
+        </w:rPr>
+      </w:pPr>
+      <w:r>
+        <w:rPr>
+          <w:b/>
+          <w:bCs/>
+        </w:rPr>
+        <w:t xml:space="preserve">Step </w:t>
+      </w:r>
+      <w:r>
+        <w:rPr>
+          <w:b/>
+          <w:bCs/>
+        </w:rPr>
+        <w:t>9</w:t>
+      </w:r>
+      <w:r>
+        <w:rPr>
+          <w:b/>
+          <w:bCs/>
+        </w:rPr>
+        <w:t>:</w:t>
+      </w:r>
+      <w:r>
+        <w:rPr>
+          <w:b/>
+          <w:bCs/>
+        </w:rPr>
+        <w:t xml:space="preserve">  </w:t>
+      </w:r>
+      <w:r>
+        <w:rPr>
+          <w:b/>
+          <w:bCs/>
+        </w:rPr>
+        <w:t>Search for “JUnit Test Case” &gt; Click on “Next”</w:t>
+      </w:r>
+      <w:r>
+        <w:rPr>
+          <w:b/>
+          <w:bCs/>
+        </w:rPr>
+        <w:t>.</w:t>
+      </w:r>
+    </w:p>
+    <w:p>
+      <w:pPr>
+        <w:pStyle w:val="ListParagraph"/>
+        <w:ind w:left="2160"/>
+        <w:jc w:val="both"/>
+        <w:rPr>
+          <w:b/>
+          <w:bCs/>
+        </w:rPr>
+      </w:pPr>
+      <w:r>
+        <w:rPr>
+          <w:b/>
+          <w:bCs/>
+        </w:rPr>
+        <w:drawing>
+          <wp:inline distT="0" distB="0" distL="0" distR="0" wp14:anchorId="35124C1A" wp14:editId="0E390582">
+            <wp:extent cx="5065055" cy="4165600"/>
+            <wp:effectExtent l="0" t="0" r="2540" b="6350"/>
+            <wp:docPr id="1800162766" name="Picture 1" descr="A screenshot of a computer program&#10;&#10;AI-generated content may be incorrect."/>
+            <wp:cNvGraphicFramePr>
+              <a:graphicFrameLocks xmlns:a="http://schemas.openxmlformats.org/drawingml/2006/main" noChangeAspect="1"/>
+            </wp:cNvGraphicFramePr>
+            <a:graphic xmlns:a="http://schemas.openxmlformats.org/drawingml/2006/main">
+              <a:graphicData uri="http://schemas.openxmlformats.org/drawingml/2006/picture">
+                <pic:pic xmlns:pic="http://schemas.openxmlformats.org/drawingml/2006/picture">
+                  <pic:nvPicPr>
+                    <pic:cNvPr id="1800162766" name="Picture 1" descr="A screenshot of a computer program&#10;&#10;AI-generated content may be incorrect."/>
+                    <pic:cNvPicPr/>
+                  </pic:nvPicPr>
+                  <pic:blipFill>
+                    <a:blip r:embed="rId39"/>
+                    <a:stretch>
+                      <a:fillRect/>
+                    </a:stretch>
+                  </pic:blipFill>
+                  <pic:spPr>
+                    <a:xfrm>
+                      <a:off x="0" y="0"/>
+                      <a:ext cx="5072709" cy="4171895"/>
+                    </a:xfrm>
+                    <a:prstGeom prst="rect">
+                      <a:avLst/>
+                    </a:prstGeom>
+                  </pic:spPr>
+                </pic:pic>
+              </a:graphicData>
+            </a:graphic>
+          </wp:inline>
+        </w:drawing>
+      </w:r>
+    </w:p>
+    <w:p>
+      <w:pPr>
+        <w:pStyle w:val="ListParagraph"/>
+        <w:numPr>
+          <w:ilvl w:val="2"/>
+          <w:numId w:val="1"/>
+        </w:numPr>
+        <w:jc w:val="both"/>
+        <w:rPr>
+          <w:b/>
+          <w:bCs/>
+        </w:rPr>
+      </w:pPr>
+      <w:r>
+        <w:rPr>
+          <w:b/>
+          <w:bCs/>
+        </w:rPr>
+        <w:br w:type="page"/>
+      </w:r>
+      <w:r>
+        <w:rPr>
+          <w:b/>
+          <w:bCs/>
+        </w:rPr>
+        <w:lastRenderedPageBreak/>
+        <w:t xml:space="preserve">Step </w:t>
+      </w:r>
+      <w:r>
+        <w:rPr>
+          <w:b/>
+          <w:bCs/>
+        </w:rPr>
+        <w:t>9</w:t>
+      </w:r>
+      <w:r>
+        <w:rPr>
+          <w:b/>
+          <w:bCs/>
+        </w:rPr>
+        <w:t>:</w:t>
+      </w:r>
+      <w:r>
+        <w:rPr>
+          <w:b/>
+          <w:bCs/>
+        </w:rPr>
+        <w:t xml:space="preserve">  </w:t>
+      </w:r>
+      <w:r>
+        <w:rPr>
+          <w:b/>
+          <w:bCs/>
+        </w:rPr>
+        <w:t xml:space="preserve">Provide Package  name next to “Package:” field and </w:t>
+      </w:r>
+    </w:p>
+    <w:p>
+      <w:pPr>
+        <w:pStyle w:val="ListParagraph"/>
+        <w:ind w:left="2160"/>
+        <w:jc w:val="both"/>
+        <w:rPr>
+          <w:b/>
+          <w:bCs/>
+        </w:rPr>
+      </w:pPr>
+      <w:r>
+        <w:rPr>
+          <w:b/>
+          <w:bCs/>
+        </w:rPr>
+        <w:t>Test file</w:t>
+      </w:r>
+      <w:r>
+        <w:rPr>
+          <w:b/>
+          <w:bCs/>
+        </w:rPr>
+        <w:t xml:space="preserve"> name next to “Name:” field.</w:t>
+      </w:r>
+      <w:r>
+        <w:rPr>
+          <w:b/>
+          <w:bCs/>
+        </w:rPr>
+        <w:t xml:space="preserve"> &gt; </w:t>
+      </w:r>
+    </w:p>
+    <w:p>
+      <w:pPr>
+        <w:pStyle w:val="ListParagraph"/>
+        <w:ind w:left="2160"/>
+        <w:jc w:val="both"/>
+        <w:rPr>
+          <w:b/>
+          <w:bCs/>
+        </w:rPr>
+      </w:pPr>
+      <w:r>
+        <w:rPr>
+          <w:b/>
+          <w:bCs/>
+        </w:rPr>
+        <w:t>Change “Source Folder” to “test” folder instead of “</w:t>
+      </w:r>
+      <w:proofErr w:type="spellStart"/>
+      <w:r>
+        <w:rPr>
+          <w:b/>
+          <w:bCs/>
+        </w:rPr>
+        <w:t>src</w:t>
+      </w:r>
+      <w:proofErr w:type="spellEnd"/>
+      <w:r>
+        <w:rPr>
+          <w:b/>
+          <w:bCs/>
+        </w:rPr>
+        <w:t>”</w:t>
+      </w:r>
+      <w:r>
+        <w:rPr>
+          <w:b/>
+          <w:bCs/>
+        </w:rPr>
+        <w:t xml:space="preserve"> by clicking on “Browse”</w:t>
+      </w:r>
+    </w:p>
+    <w:p>
+      <w:pPr>
+        <w:pStyle w:val="ListParagraph"/>
+        <w:ind w:left="2160"/>
+        <w:jc w:val="both"/>
+        <w:rPr>
+          <w:b/>
+          <w:bCs/>
+        </w:rPr>
+      </w:pPr>
+      <w:r>
+        <w:rPr>
+          <w:b/>
+          <w:bCs/>
+        </w:rPr>
+        <w:t>Click on “Finish”</w:t>
+      </w:r>
+    </w:p>
+    <w:p>
+      <w:pPr>
+        <w:pStyle w:val="ListParagraph"/>
+        <w:ind w:left="2160"/>
+        <w:jc w:val="both"/>
+        <w:rPr>
+          <w:b/>
+          <w:bCs/>
+        </w:rPr>
+      </w:pPr>
+      <w:r>
+        <w:rPr>
+          <w:b/>
+          <w:bCs/>
+        </w:rPr>
+        <w:drawing>
+          <wp:inline distT="0" distB="0" distL="0" distR="0" wp14:anchorId="2FAA0EDF" wp14:editId="77B8BD07">
+            <wp:extent cx="4623380" cy="4438650"/>
+            <wp:effectExtent l="0" t="0" r="6350" b="0"/>
+            <wp:docPr id="205000635" name="Picture 1" descr="A screenshot of a computer&#10;&#10;AI-generated content may be incorrect."/>
+            <wp:cNvGraphicFramePr>
+              <a:graphicFrameLocks xmlns:a="http://schemas.openxmlformats.org/drawingml/2006/main" noChangeAspect="1"/>
+            </wp:cNvGraphicFramePr>
+            <a:graphic xmlns:a="http://schemas.openxmlformats.org/drawingml/2006/main">
+              <a:graphicData uri="http://schemas.openxmlformats.org/drawingml/2006/picture">
+                <pic:pic xmlns:pic="http://schemas.openxmlformats.org/drawingml/2006/picture">
+                  <pic:nvPicPr>
+                    <pic:cNvPr id="205000635" name="Picture 1" descr="A screenshot of a computer&#10;&#10;AI-generated content may be incorrect."/>
+                    <pic:cNvPicPr/>
+                  </pic:nvPicPr>
+                  <pic:blipFill>
+                    <a:blip r:embed="rId40"/>
+                    <a:stretch>
+                      <a:fillRect/>
+                    </a:stretch>
+                  </pic:blipFill>
+                  <pic:spPr>
+                    <a:xfrm>
+                      <a:off x="0" y="0"/>
+                      <a:ext cx="4627319" cy="4442432"/>
+                    </a:xfrm>
+                    <a:prstGeom prst="rect">
+                      <a:avLst/>
+                    </a:prstGeom>
+                  </pic:spPr>
+                </pic:pic>
+              </a:graphicData>
+            </a:graphic>
+          </wp:inline>
+        </w:drawing>
+      </w:r>
+    </w:p>
+    <w:p>
+      <w:pPr>
+        <w:pStyle w:val="ListParagraph"/>
+        <w:ind w:left="2160"/>
+        <w:jc w:val="both"/>
+        <w:rPr>
+          <w:b/>
+          <w:bCs/>
+        </w:rPr>
+      </w:pPr>
+      <w:r>
+        <w:rPr>
+          <w:b/>
+          <w:bCs/>
+        </w:rPr>
+        <w:t>It will create a test code file under test folder.</w:t>
+      </w:r>
+    </w:p>
+    <w:p>
+      <w:pPr>
+        <w:pStyle w:val="ListParagraph"/>
+        <w:ind w:left="2160"/>
+        <w:jc w:val="both"/>
+        <w:rPr>
+          <w:b/>
+          <w:bCs/>
+        </w:rPr>
+      </w:pPr>
+      <w:r>
+        <w:rPr>
+          <w:b/>
+          <w:bCs/>
+        </w:rPr>
+        <w:drawing>
+          <wp:inline distT="0" distB="0" distL="0" distR="0" wp14:anchorId="555743D2" wp14:editId="5A23B6DE">
+            <wp:extent cx="2968148" cy="2438400"/>
+            <wp:effectExtent l="0" t="0" r="3810" b="0"/>
+            <wp:docPr id="2007121445" name="Picture 1" descr="A screenshot of a computer program&#10;&#10;AI-generated content may be incorrect."/>
+            <wp:cNvGraphicFramePr>
+              <a:graphicFrameLocks xmlns:a="http://schemas.openxmlformats.org/drawingml/2006/main" noChangeAspect="1"/>
+            </wp:cNvGraphicFramePr>
+            <a:graphic xmlns:a="http://schemas.openxmlformats.org/drawingml/2006/main">
+              <a:graphicData uri="http://schemas.openxmlformats.org/drawingml/2006/picture">
+                <pic:pic xmlns:pic="http://schemas.openxmlformats.org/drawingml/2006/picture">
+                  <pic:nvPicPr>
+                    <pic:cNvPr id="2007121445" name="Picture 1" descr="A screenshot of a computer program&#10;&#10;AI-generated content may be incorrect."/>
+                    <pic:cNvPicPr/>
+                  </pic:nvPicPr>
+                  <pic:blipFill>
+                    <a:blip r:embed="rId41"/>
+                    <a:stretch>
+                      <a:fillRect/>
+                    </a:stretch>
+                  </pic:blipFill>
+                  <pic:spPr>
+                    <a:xfrm>
+                      <a:off x="0" y="0"/>
+                      <a:ext cx="2972112" cy="2441657"/>
+                    </a:xfrm>
+                    <a:prstGeom prst="rect">
+                      <a:avLst/>
+                    </a:prstGeom>
+                  </pic:spPr>
+                </pic:pic>
+              </a:graphicData>
+            </a:graphic>
+          </wp:inline>
+        </w:drawing>
+      </w:r>
+      <w:r>
+        <w:rPr>
+          <w:b/>
+          <w:bCs/>
+        </w:rPr>
+        <w:br w:type="page"/>
+      </w:r>
+    </w:p>
+    <w:p>
+      <w:pPr>
+        <w:pStyle w:val="ListParagraph"/>
+        <w:numPr>
           <w:ilvl w:val="0"/>
           <w:numId w:val="1"/>
         </w:numPr>
@@ -5244,6 +7547,7 @@
           <w:bCs/>
         </w:rPr>
       </w:pPr>
+      <w:proofErr w:type="spellStart"/>
       <w:r>
         <w:rPr>
           <w:b/>
@@ -5251,6 +7555,7 @@
         </w:rPr>
         <w:t>assertEquals</w:t>
       </w:r>
+      <w:proofErr w:type="spellEnd"/>
       <w:r>
         <w:rPr>
           <w:b/>
@@ -5259,8 +7564,21 @@
         <w:tab/>
         <w:t>(</w:t>
       </w:r>
-      <w:r>
-        <w:t>ExpectedResultValue/Object, ActualResultMethodGeneraedValue/Object</w:t>
+      <w:proofErr w:type="spellStart"/>
+      <w:r>
+        <w:t>ExpectedResultValue</w:t>
+      </w:r>
+      <w:proofErr w:type="spellEnd"/>
+      <w:r>
+        <w:t xml:space="preserve">/Object, </w:t>
+      </w:r>
+      <w:proofErr w:type="spellStart"/>
+      <w:r>
+        <w:t>ActualResultMethodGeneraedValue</w:t>
+      </w:r>
+      <w:proofErr w:type="spellEnd"/>
+      <w:r>
+        <w:t>/Object</w:t>
       </w:r>
       <w:r>
         <w:rPr>
@@ -5300,8 +7618,614 @@
           <w:bCs/>
         </w:rPr>
       </w:pPr>
-      <w:r>
-        <w:t>assertEquals(e,a) method is mainly use to compare actual and expected results from the method.</w:t>
+      <w:proofErr w:type="spellStart"/>
+      <w:r>
+        <w:t>assertEquals</w:t>
+      </w:r>
+      <w:proofErr w:type="spellEnd"/>
+      <w:r>
+        <w:t>(</w:t>
+      </w:r>
+      <w:proofErr w:type="spellStart"/>
+      <w:r>
+        <w:t>e,a</w:t>
+      </w:r>
+      <w:proofErr w:type="spellEnd"/>
+      <w:r>
+        <w:t xml:space="preserve">) method is mainly </w:t>
+      </w:r>
+      <w:proofErr w:type="gramStart"/>
+      <w:r>
+        <w:t>use</w:t>
+      </w:r>
+      <w:proofErr w:type="gramEnd"/>
+      <w:r>
+        <w:t xml:space="preserve"> to compare actual and expected results from the method.</w:t>
+      </w:r>
+    </w:p>
+    <w:p>
+      <w:pPr>
+        <w:pStyle w:val="ListParagraph"/>
+        <w:numPr>
+          <w:ilvl w:val="2"/>
+          <w:numId w:val="1"/>
+        </w:numPr>
+        <w:jc w:val="both"/>
+        <w:rPr>
+          <w:b/>
+          <w:bCs/>
+        </w:rPr>
+      </w:pPr>
+      <w:r>
+        <w:rPr>
+          <w:b/>
+          <w:bCs/>
+        </w:rPr>
+        <w:t>Syntax:</w:t>
+      </w:r>
+    </w:p>
+    <w:p>
+      <w:pPr>
+        <w:pStyle w:val="ListParagraph"/>
+        <w:ind w:left="2160"/>
+        <w:jc w:val="both"/>
+        <w:rPr>
+          <w:b/>
+          <w:bCs/>
+        </w:rPr>
+      </w:pPr>
+      <w:proofErr w:type="spellStart"/>
+      <w:r>
+        <w:rPr>
+          <w:b/>
+          <w:bCs/>
+        </w:rPr>
+        <w:t>assertEquals</w:t>
+      </w:r>
+      <w:proofErr w:type="spellEnd"/>
+      <w:r>
+        <w:rPr>
+          <w:b/>
+          <w:bCs/>
+        </w:rPr>
+        <w:t>(</w:t>
+      </w:r>
+      <w:proofErr w:type="spellStart"/>
+      <w:r>
+        <w:rPr>
+          <w:b/>
+          <w:bCs/>
+        </w:rPr>
+        <w:t>expectedResultValue</w:t>
+      </w:r>
+      <w:proofErr w:type="spellEnd"/>
+      <w:r>
+        <w:rPr>
+          <w:b/>
+          <w:bCs/>
+        </w:rPr>
+        <w:t xml:space="preserve">, </w:t>
+      </w:r>
+      <w:proofErr w:type="spellStart"/>
+      <w:r>
+        <w:rPr>
+          <w:b/>
+          <w:bCs/>
+        </w:rPr>
+        <w:t>actualResultValue</w:t>
+      </w:r>
+      <w:proofErr w:type="spellEnd"/>
+      <w:r>
+        <w:rPr>
+          <w:b/>
+          <w:bCs/>
+        </w:rPr>
+        <w:t>);</w:t>
+      </w:r>
+    </w:p>
+    <w:p>
+      <w:pPr>
+        <w:pStyle w:val="ListParagraph"/>
+        <w:ind w:left="2160"/>
+        <w:jc w:val="center"/>
+        <w:rPr>
+          <w:b/>
+          <w:bCs/>
+        </w:rPr>
+      </w:pPr>
+      <w:r>
+        <w:rPr>
+          <w:b/>
+          <w:bCs/>
+        </w:rPr>
+        <w:t xml:space="preserve">OR </w:t>
+      </w:r>
+      <w:proofErr w:type="spellStart"/>
+      <w:r>
+        <w:rPr>
+          <w:b/>
+          <w:bCs/>
+        </w:rPr>
+        <w:t>OR</w:t>
+      </w:r>
+      <w:proofErr w:type="spellEnd"/>
+      <w:r>
+        <w:rPr>
+          <w:b/>
+          <w:bCs/>
+        </w:rPr>
+        <w:t xml:space="preserve"> </w:t>
+      </w:r>
+      <w:proofErr w:type="spellStart"/>
+      <w:r>
+        <w:rPr>
+          <w:b/>
+          <w:bCs/>
+        </w:rPr>
+        <w:t>OR</w:t>
+      </w:r>
+      <w:proofErr w:type="spellEnd"/>
+      <w:r>
+        <w:rPr>
+          <w:b/>
+          <w:bCs/>
+        </w:rPr>
+        <w:t xml:space="preserve"> </w:t>
+      </w:r>
+      <w:proofErr w:type="spellStart"/>
+      <w:r>
+        <w:rPr>
+          <w:b/>
+          <w:bCs/>
+        </w:rPr>
+        <w:t>OR</w:t>
+      </w:r>
+      <w:proofErr w:type="spellEnd"/>
+    </w:p>
+    <w:p>
+      <w:pPr>
+        <w:pStyle w:val="ListParagraph"/>
+        <w:ind w:left="2160"/>
+        <w:rPr>
+          <w:b/>
+          <w:bCs/>
+        </w:rPr>
+      </w:pPr>
+      <w:proofErr w:type="spellStart"/>
+      <w:r>
+        <w:rPr>
+          <w:b/>
+          <w:bCs/>
+        </w:rPr>
+        <w:t>ClassName</w:t>
+      </w:r>
+      <w:proofErr w:type="spellEnd"/>
+      <w:r>
+        <w:rPr>
+          <w:b/>
+          <w:bCs/>
+        </w:rPr>
+        <w:t xml:space="preserve"> </w:t>
+      </w:r>
+      <w:proofErr w:type="spellStart"/>
+      <w:r>
+        <w:rPr>
+          <w:b/>
+          <w:bCs/>
+        </w:rPr>
+        <w:t>objectName</w:t>
+      </w:r>
+      <w:proofErr w:type="spellEnd"/>
+      <w:r>
+        <w:rPr>
+          <w:b/>
+          <w:bCs/>
+        </w:rPr>
+        <w:t xml:space="preserve"> = new </w:t>
+      </w:r>
+      <w:proofErr w:type="spellStart"/>
+      <w:r>
+        <w:rPr>
+          <w:b/>
+          <w:bCs/>
+        </w:rPr>
+        <w:t>ClassName</w:t>
+      </w:r>
+      <w:proofErr w:type="spellEnd"/>
+      <w:r>
+        <w:rPr>
+          <w:b/>
+          <w:bCs/>
+        </w:rPr>
+        <w:t>();</w:t>
+      </w:r>
+    </w:p>
+    <w:p>
+      <w:pPr>
+        <w:pStyle w:val="ListParagraph"/>
+        <w:ind w:left="2160"/>
+        <w:rPr>
+          <w:b/>
+          <w:bCs/>
+        </w:rPr>
+      </w:pPr>
+      <w:proofErr w:type="spellStart"/>
+      <w:r>
+        <w:rPr>
+          <w:b/>
+          <w:bCs/>
+        </w:rPr>
+        <w:t>dataType</w:t>
+      </w:r>
+      <w:proofErr w:type="spellEnd"/>
+      <w:r>
+        <w:rPr>
+          <w:b/>
+          <w:bCs/>
+        </w:rPr>
+        <w:t xml:space="preserve"> </w:t>
+      </w:r>
+      <w:proofErr w:type="spellStart"/>
+      <w:r>
+        <w:rPr>
+          <w:b/>
+          <w:bCs/>
+        </w:rPr>
+        <w:t>actualVariable</w:t>
+      </w:r>
+      <w:proofErr w:type="spellEnd"/>
+      <w:r>
+        <w:rPr>
+          <w:b/>
+          <w:bCs/>
+        </w:rPr>
+        <w:t xml:space="preserve"> = </w:t>
+      </w:r>
+      <w:proofErr w:type="spellStart"/>
+      <w:r>
+        <w:rPr>
+          <w:b/>
+          <w:bCs/>
+        </w:rPr>
+        <w:t>objectName.methodName</w:t>
+      </w:r>
+      <w:proofErr w:type="spellEnd"/>
+      <w:r>
+        <w:rPr>
+          <w:b/>
+          <w:bCs/>
+        </w:rPr>
+        <w:t>();</w:t>
+      </w:r>
+    </w:p>
+    <w:p>
+      <w:pPr>
+        <w:pStyle w:val="ListParagraph"/>
+        <w:ind w:left="2160"/>
+        <w:rPr>
+          <w:b/>
+          <w:bCs/>
+        </w:rPr>
+      </w:pPr>
+      <w:proofErr w:type="spellStart"/>
+      <w:r>
+        <w:rPr>
+          <w:b/>
+          <w:bCs/>
+        </w:rPr>
+        <w:t>dataType</w:t>
+      </w:r>
+      <w:proofErr w:type="spellEnd"/>
+      <w:r>
+        <w:rPr>
+          <w:b/>
+          <w:bCs/>
+        </w:rPr>
+        <w:t xml:space="preserve"> </w:t>
+      </w:r>
+      <w:proofErr w:type="spellStart"/>
+      <w:r>
+        <w:rPr>
+          <w:b/>
+          <w:bCs/>
+        </w:rPr>
+        <w:t>expectedVariable</w:t>
+      </w:r>
+      <w:proofErr w:type="spellEnd"/>
+      <w:r>
+        <w:rPr>
+          <w:b/>
+          <w:bCs/>
+        </w:rPr>
+        <w:t xml:space="preserve"> = </w:t>
+      </w:r>
+      <w:proofErr w:type="spellStart"/>
+      <w:r>
+        <w:rPr>
+          <w:b/>
+          <w:bCs/>
+        </w:rPr>
+        <w:t>expectedValue</w:t>
+      </w:r>
+      <w:proofErr w:type="spellEnd"/>
+      <w:r>
+        <w:rPr>
+          <w:b/>
+          <w:bCs/>
+        </w:rPr>
+        <w:t>;</w:t>
+      </w:r>
+    </w:p>
+    <w:p>
+      <w:pPr>
+        <w:pStyle w:val="ListParagraph"/>
+        <w:ind w:left="2160"/>
+        <w:rPr>
+          <w:b/>
+          <w:bCs/>
+        </w:rPr>
+      </w:pPr>
+      <w:proofErr w:type="spellStart"/>
+      <w:r>
+        <w:rPr>
+          <w:b/>
+          <w:bCs/>
+        </w:rPr>
+        <w:t>assertEquals</w:t>
+      </w:r>
+      <w:proofErr w:type="spellEnd"/>
+      <w:r>
+        <w:rPr>
+          <w:b/>
+          <w:bCs/>
+        </w:rPr>
+        <w:t>(</w:t>
+      </w:r>
+      <w:proofErr w:type="spellStart"/>
+      <w:r>
+        <w:rPr>
+          <w:b/>
+          <w:bCs/>
+        </w:rPr>
+        <w:t>expectedVariable</w:t>
+      </w:r>
+      <w:proofErr w:type="spellEnd"/>
+      <w:r>
+        <w:rPr>
+          <w:b/>
+          <w:bCs/>
+        </w:rPr>
+        <w:t xml:space="preserve">, </w:t>
+      </w:r>
+      <w:proofErr w:type="spellStart"/>
+      <w:r>
+        <w:rPr>
+          <w:b/>
+          <w:bCs/>
+        </w:rPr>
+        <w:t>actualVariable</w:t>
+      </w:r>
+      <w:proofErr w:type="spellEnd"/>
+      <w:r>
+        <w:rPr>
+          <w:b/>
+          <w:bCs/>
+        </w:rPr>
+        <w:t>);</w:t>
+      </w:r>
+    </w:p>
+    <w:p>
+      <w:pPr>
+        <w:pStyle w:val="ListParagraph"/>
+        <w:ind w:left="2160"/>
+        <w:jc w:val="center"/>
+        <w:rPr>
+          <w:b/>
+          <w:bCs/>
+        </w:rPr>
+      </w:pPr>
+      <w:r>
+        <w:rPr>
+          <w:b/>
+          <w:bCs/>
+        </w:rPr>
+        <w:t xml:space="preserve">OR </w:t>
+      </w:r>
+      <w:proofErr w:type="spellStart"/>
+      <w:r>
+        <w:rPr>
+          <w:b/>
+          <w:bCs/>
+        </w:rPr>
+        <w:t>OR</w:t>
+      </w:r>
+      <w:proofErr w:type="spellEnd"/>
+      <w:r>
+        <w:rPr>
+          <w:b/>
+          <w:bCs/>
+        </w:rPr>
+        <w:t xml:space="preserve"> </w:t>
+      </w:r>
+      <w:proofErr w:type="spellStart"/>
+      <w:r>
+        <w:rPr>
+          <w:b/>
+          <w:bCs/>
+        </w:rPr>
+        <w:t>OR</w:t>
+      </w:r>
+      <w:proofErr w:type="spellEnd"/>
+      <w:r>
+        <w:rPr>
+          <w:b/>
+          <w:bCs/>
+        </w:rPr>
+        <w:t xml:space="preserve"> </w:t>
+      </w:r>
+      <w:proofErr w:type="spellStart"/>
+      <w:r>
+        <w:rPr>
+          <w:b/>
+          <w:bCs/>
+        </w:rPr>
+        <w:t>OR</w:t>
+      </w:r>
+      <w:proofErr w:type="spellEnd"/>
+    </w:p>
+    <w:p>
+      <w:pPr>
+        <w:pStyle w:val="ListParagraph"/>
+        <w:ind w:left="2160"/>
+        <w:rPr>
+          <w:b/>
+          <w:bCs/>
+        </w:rPr>
+      </w:pPr>
+      <w:proofErr w:type="spellStart"/>
+      <w:r>
+        <w:rPr>
+          <w:b/>
+          <w:bCs/>
+        </w:rPr>
+        <w:t>ClassName</w:t>
+      </w:r>
+      <w:proofErr w:type="spellEnd"/>
+      <w:r>
+        <w:rPr>
+          <w:b/>
+          <w:bCs/>
+        </w:rPr>
+        <w:t xml:space="preserve"> </w:t>
+      </w:r>
+      <w:proofErr w:type="spellStart"/>
+      <w:r>
+        <w:rPr>
+          <w:b/>
+          <w:bCs/>
+        </w:rPr>
+        <w:t>objectName</w:t>
+      </w:r>
+      <w:proofErr w:type="spellEnd"/>
+      <w:r>
+        <w:rPr>
+          <w:b/>
+          <w:bCs/>
+        </w:rPr>
+        <w:t xml:space="preserve"> = new </w:t>
+      </w:r>
+      <w:proofErr w:type="spellStart"/>
+      <w:r>
+        <w:rPr>
+          <w:b/>
+          <w:bCs/>
+        </w:rPr>
+        <w:t>ClassName</w:t>
+      </w:r>
+      <w:proofErr w:type="spellEnd"/>
+      <w:r>
+        <w:rPr>
+          <w:b/>
+          <w:bCs/>
+        </w:rPr>
+        <w:t>();</w:t>
+      </w:r>
+    </w:p>
+    <w:p>
+      <w:pPr>
+        <w:pStyle w:val="ListParagraph"/>
+        <w:ind w:left="2160"/>
+        <w:rPr>
+          <w:b/>
+          <w:bCs/>
+        </w:rPr>
+      </w:pPr>
+      <w:proofErr w:type="spellStart"/>
+      <w:r>
+        <w:rPr>
+          <w:b/>
+          <w:bCs/>
+          <w:i/>
+          <w:iCs/>
+        </w:rPr>
+        <w:t>assertEquals</w:t>
+      </w:r>
+      <w:proofErr w:type="spellEnd"/>
+      <w:r>
+        <w:rPr>
+          <w:b/>
+          <w:bCs/>
+        </w:rPr>
+        <w:t>(</w:t>
+      </w:r>
+      <w:proofErr w:type="spellStart"/>
+      <w:r>
+        <w:rPr>
+          <w:b/>
+          <w:bCs/>
+        </w:rPr>
+        <w:t>ExpactedValue</w:t>
+      </w:r>
+      <w:proofErr w:type="spellEnd"/>
+      <w:r>
+        <w:rPr>
+          <w:b/>
+          <w:bCs/>
+        </w:rPr>
+        <w:t xml:space="preserve">, </w:t>
+      </w:r>
+      <w:proofErr w:type="spellStart"/>
+      <w:r>
+        <w:rPr>
+          <w:b/>
+          <w:bCs/>
+        </w:rPr>
+        <w:t>objectName</w:t>
+      </w:r>
+      <w:r>
+        <w:rPr>
+          <w:b/>
+          <w:bCs/>
+        </w:rPr>
+        <w:t>.methodName</w:t>
+      </w:r>
+      <w:proofErr w:type="spellEnd"/>
+      <w:r>
+        <w:rPr>
+          <w:b/>
+          <w:bCs/>
+        </w:rPr>
+        <w:t>(</w:t>
+      </w:r>
+      <w:proofErr w:type="spellStart"/>
+      <w:r>
+        <w:rPr>
+          <w:b/>
+          <w:bCs/>
+        </w:rPr>
+        <w:t>passParameters</w:t>
+      </w:r>
+      <w:r>
+        <w:rPr>
+          <w:b/>
+          <w:bCs/>
+        </w:rPr>
+        <w:t>IfRequired</w:t>
+      </w:r>
+      <w:proofErr w:type="spellEnd"/>
+      <w:r>
+        <w:rPr>
+          <w:b/>
+          <w:bCs/>
+        </w:rPr>
+        <w:t>)</w:t>
+      </w:r>
+      <w:r>
+        <w:rPr>
+          <w:b/>
+          <w:bCs/>
+        </w:rPr>
+        <w:t>);</w:t>
       </w:r>
     </w:p>
     <w:p>
@@ -5318,6 +8242,7 @@
         <w:rPr>
           <w:b/>
           <w:bCs/>
+          <w:noProof/>
         </w:rPr>
         <w:drawing>
           <wp:inline distT="0" distB="0" distL="0" distR="0" wp14:anchorId="02091411" wp14:editId="12E698F6">
@@ -5335,7 +8260,7 @@
                     <pic:cNvPicPr/>
                   </pic:nvPicPr>
                   <pic:blipFill>
-                    <a:blip r:embed="rId28"/>
+                    <a:blip r:embed="rId42"/>
                     <a:stretch>
                       <a:fillRect/>
                     </a:stretch>
@@ -5344,6 +8269,470 @@
                     <a:xfrm>
                       <a:off x="0" y="0"/>
                       <a:ext cx="7057100" cy="3512868"/>
+                    </a:xfrm>
+                    <a:prstGeom prst="rect">
+                      <a:avLst/>
+                    </a:prstGeom>
+                  </pic:spPr>
+                </pic:pic>
+              </a:graphicData>
+            </a:graphic>
+          </wp:inline>
+        </w:drawing>
+      </w:r>
+    </w:p>
+    <w:p>
+      <w:pPr>
+        <w:rPr>
+          <w:b/>
+          <w:bCs/>
+        </w:rPr>
+      </w:pPr>
+      <w:r>
+        <w:rPr>
+          <w:b/>
+          <w:bCs/>
+        </w:rPr>
+        <w:br w:type="page"/>
+      </w:r>
+    </w:p>
+    <w:p>
+      <w:pPr>
+        <w:pStyle w:val="ListParagraph"/>
+        <w:numPr>
+          <w:ilvl w:val="1"/>
+          <w:numId w:val="1"/>
+        </w:numPr>
+        <w:jc w:val="both"/>
+      </w:pPr>
+      <w:r>
+        <w:lastRenderedPageBreak/>
+        <w:t>In the above syntax, we have written multiple lines of code by defining local variables, store values and passing those values to the assert method. Instead of that we can simply pass values to inline directly to the assert method. For that follow below steps:</w:t>
+      </w:r>
+    </w:p>
+    <w:p>
+      <w:pPr>
+        <w:pStyle w:val="ListParagraph"/>
+        <w:numPr>
+          <w:ilvl w:val="2"/>
+          <w:numId w:val="1"/>
+        </w:numPr>
+        <w:jc w:val="both"/>
+        <w:rPr>
+          <w:b/>
+          <w:bCs/>
+        </w:rPr>
+      </w:pPr>
+      <w:r>
+        <w:rPr>
+          <w:b/>
+          <w:bCs/>
+        </w:rPr>
+        <w:t>Step 1: Right-click on local variable from the method &gt; Select “Refactor” &gt; Select “Inline”</w:t>
+      </w:r>
+    </w:p>
+    <w:p>
+      <w:pPr>
+        <w:pStyle w:val="ListParagraph"/>
+        <w:ind w:left="1800"/>
+        <w:jc w:val="both"/>
+        <w:rPr>
+          <w:b/>
+          <w:bCs/>
+        </w:rPr>
+      </w:pPr>
+      <w:r>
+        <w:rPr>
+          <w:b/>
+          <w:bCs/>
+        </w:rPr>
+        <w:drawing>
+          <wp:inline distT="0" distB="0" distL="0" distR="0" wp14:anchorId="50CE6AF2" wp14:editId="5AD2F6E4">
+            <wp:extent cx="3739998" cy="2959100"/>
+            <wp:effectExtent l="0" t="0" r="0" b="0"/>
+            <wp:docPr id="205586925" name="Picture 1" descr="A screenshot of a computer&#10;&#10;AI-generated content may be incorrect."/>
+            <wp:cNvGraphicFramePr>
+              <a:graphicFrameLocks xmlns:a="http://schemas.openxmlformats.org/drawingml/2006/main" noChangeAspect="1"/>
+            </wp:cNvGraphicFramePr>
+            <a:graphic xmlns:a="http://schemas.openxmlformats.org/drawingml/2006/main">
+              <a:graphicData uri="http://schemas.openxmlformats.org/drawingml/2006/picture">
+                <pic:pic xmlns:pic="http://schemas.openxmlformats.org/drawingml/2006/picture">
+                  <pic:nvPicPr>
+                    <pic:cNvPr id="205586925" name="Picture 1" descr="A screenshot of a computer&#10;&#10;AI-generated content may be incorrect."/>
+                    <pic:cNvPicPr/>
+                  </pic:nvPicPr>
+                  <pic:blipFill>
+                    <a:blip r:embed="rId43"/>
+                    <a:stretch>
+                      <a:fillRect/>
+                    </a:stretch>
+                  </pic:blipFill>
+                  <pic:spPr>
+                    <a:xfrm>
+                      <a:off x="0" y="0"/>
+                      <a:ext cx="3753405" cy="2969707"/>
+                    </a:xfrm>
+                    <a:prstGeom prst="rect">
+                      <a:avLst/>
+                    </a:prstGeom>
+                  </pic:spPr>
+                </pic:pic>
+              </a:graphicData>
+            </a:graphic>
+          </wp:inline>
+        </w:drawing>
+      </w:r>
+    </w:p>
+    <w:p>
+      <w:pPr>
+        <w:pStyle w:val="ListParagraph"/>
+        <w:numPr>
+          <w:ilvl w:val="2"/>
+          <w:numId w:val="1"/>
+        </w:numPr>
+        <w:jc w:val="both"/>
+        <w:rPr>
+          <w:b/>
+          <w:bCs/>
+        </w:rPr>
+      </w:pPr>
+      <w:r>
+        <w:rPr>
+          <w:b/>
+          <w:bCs/>
+        </w:rPr>
+        <w:t>Step 2: In the dialog box, preview the code and click on “OK”</w:t>
+      </w:r>
+    </w:p>
+    <w:p>
+      <w:pPr>
+        <w:pStyle w:val="ListParagraph"/>
+        <w:ind w:left="2160"/>
+        <w:jc w:val="both"/>
+        <w:rPr>
+          <w:b/>
+          <w:bCs/>
+        </w:rPr>
+      </w:pPr>
+      <w:r>
+        <w:rPr>
+          <w:b/>
+          <w:bCs/>
+        </w:rPr>
+        <w:drawing>
+          <wp:inline distT="0" distB="0" distL="0" distR="0" wp14:anchorId="30109D57" wp14:editId="0D3CE1EA">
+            <wp:extent cx="4943314" cy="2305050"/>
+            <wp:effectExtent l="0" t="0" r="0" b="0"/>
+            <wp:docPr id="1592507825" name="Picture 1"/>
+            <wp:cNvGraphicFramePr>
+              <a:graphicFrameLocks xmlns:a="http://schemas.openxmlformats.org/drawingml/2006/main" noChangeAspect="1"/>
+            </wp:cNvGraphicFramePr>
+            <a:graphic xmlns:a="http://schemas.openxmlformats.org/drawingml/2006/main">
+              <a:graphicData uri="http://schemas.openxmlformats.org/drawingml/2006/picture">
+                <pic:pic xmlns:pic="http://schemas.openxmlformats.org/drawingml/2006/picture">
+                  <pic:nvPicPr>
+                    <pic:cNvPr id="1592507825" name=""/>
+                    <pic:cNvPicPr/>
+                  </pic:nvPicPr>
+                  <pic:blipFill>
+                    <a:blip r:embed="rId44"/>
+                    <a:stretch>
+                      <a:fillRect/>
+                    </a:stretch>
+                  </pic:blipFill>
+                  <pic:spPr>
+                    <a:xfrm>
+                      <a:off x="0" y="0"/>
+                      <a:ext cx="4971956" cy="2318406"/>
+                    </a:xfrm>
+                    <a:prstGeom prst="rect">
+                      <a:avLst/>
+                    </a:prstGeom>
+                  </pic:spPr>
+                </pic:pic>
+              </a:graphicData>
+            </a:graphic>
+          </wp:inline>
+        </w:drawing>
+      </w:r>
+    </w:p>
+    <w:p>
+      <w:pPr>
+        <w:pStyle w:val="ListParagraph"/>
+        <w:ind w:left="2160"/>
+        <w:jc w:val="both"/>
+        <w:rPr>
+          <w:b/>
+          <w:bCs/>
+        </w:rPr>
+      </w:pPr>
+      <w:r>
+        <w:rPr>
+          <w:b/>
+          <w:bCs/>
+        </w:rPr>
+        <w:t xml:space="preserve">Code after </w:t>
+      </w:r>
+      <w:r>
+        <w:rPr>
+          <w:b/>
+          <w:bCs/>
+        </w:rPr>
+        <w:t>refactoring</w:t>
+      </w:r>
+      <w:r>
+        <w:rPr>
+          <w:b/>
+          <w:bCs/>
+        </w:rPr>
+        <w:t xml:space="preserve"> inline :</w:t>
+      </w:r>
+    </w:p>
+    <w:p>
+      <w:pPr>
+        <w:pStyle w:val="ListParagraph"/>
+        <w:ind w:left="0"/>
+        <w:jc w:val="both"/>
+        <w:rPr>
+          <w:b/>
+          <w:bCs/>
+        </w:rPr>
+      </w:pPr>
+      <w:r>
+        <w:rPr>
+          <w:b/>
+          <w:bCs/>
+        </w:rPr>
+        <w:drawing>
+          <wp:inline distT="0" distB="0" distL="0" distR="0" wp14:anchorId="7612C435" wp14:editId="14506241">
+            <wp:extent cx="6737350" cy="2221454"/>
+            <wp:effectExtent l="0" t="0" r="6350" b="7620"/>
+            <wp:docPr id="1392717753" name="Picture 1" descr="A screenshot of a computer&#10;&#10;AI-generated content may be incorrect."/>
+            <wp:cNvGraphicFramePr>
+              <a:graphicFrameLocks xmlns:a="http://schemas.openxmlformats.org/drawingml/2006/main" noChangeAspect="1"/>
+            </wp:cNvGraphicFramePr>
+            <a:graphic xmlns:a="http://schemas.openxmlformats.org/drawingml/2006/main">
+              <a:graphicData uri="http://schemas.openxmlformats.org/drawingml/2006/picture">
+                <pic:pic xmlns:pic="http://schemas.openxmlformats.org/drawingml/2006/picture">
+                  <pic:nvPicPr>
+                    <pic:cNvPr id="1392717753" name="Picture 1" descr="A screenshot of a computer&#10;&#10;AI-generated content may be incorrect."/>
+                    <pic:cNvPicPr/>
+                  </pic:nvPicPr>
+                  <pic:blipFill>
+                    <a:blip r:embed="rId45"/>
+                    <a:stretch>
+                      <a:fillRect/>
+                    </a:stretch>
+                  </pic:blipFill>
+                  <pic:spPr>
+                    <a:xfrm>
+                      <a:off x="0" y="0"/>
+                      <a:ext cx="6759219" cy="2228665"/>
+                    </a:xfrm>
+                    <a:prstGeom prst="rect">
+                      <a:avLst/>
+                    </a:prstGeom>
+                  </pic:spPr>
+                </pic:pic>
+              </a:graphicData>
+            </a:graphic>
+          </wp:inline>
+        </w:drawing>
+      </w:r>
+    </w:p>
+    <w:p>
+      <w:pPr>
+        <w:pStyle w:val="ListParagraph"/>
+        <w:numPr>
+          <w:ilvl w:val="2"/>
+          <w:numId w:val="1"/>
+        </w:numPr>
+        <w:jc w:val="both"/>
+        <w:rPr>
+          <w:b/>
+          <w:bCs/>
+        </w:rPr>
+      </w:pPr>
+      <w:r>
+        <w:rPr>
+          <w:b/>
+          <w:bCs/>
+        </w:rPr>
+        <w:lastRenderedPageBreak/>
+        <w:t xml:space="preserve">Use </w:t>
+      </w:r>
+      <w:proofErr w:type="spellStart"/>
+      <w:r>
+        <w:rPr>
+          <w:b/>
+          <w:bCs/>
+        </w:rPr>
+        <w:t>assertEquals</w:t>
+      </w:r>
+      <w:proofErr w:type="spellEnd"/>
+      <w:r>
+        <w:rPr>
+          <w:b/>
+          <w:bCs/>
+        </w:rPr>
+        <w:t xml:space="preserve">() method for String </w:t>
+      </w:r>
+      <w:proofErr w:type="spellStart"/>
+      <w:r>
+        <w:rPr>
+          <w:b/>
+          <w:bCs/>
+        </w:rPr>
+        <w:t>dataType</w:t>
+      </w:r>
+      <w:proofErr w:type="spellEnd"/>
+      <w:r>
+        <w:rPr>
+          <w:b/>
+          <w:bCs/>
+        </w:rPr>
+        <w:t>:</w:t>
+      </w:r>
+    </w:p>
+    <w:p>
+      <w:pPr>
+        <w:pStyle w:val="ListParagraph"/>
+        <w:ind w:left="2160"/>
+        <w:jc w:val="both"/>
+        <w:rPr>
+          <w:b/>
+          <w:bCs/>
+        </w:rPr>
+      </w:pPr>
+      <w:r>
+        <w:rPr>
+          <w:b/>
+          <w:bCs/>
+        </w:rPr>
+        <w:t>Class File:</w:t>
+      </w:r>
+    </w:p>
+    <w:p>
+      <w:pPr>
+        <w:pStyle w:val="ListParagraph"/>
+        <w:ind w:left="2160"/>
+        <w:jc w:val="both"/>
+        <w:rPr>
+          <w:b/>
+          <w:bCs/>
+        </w:rPr>
+      </w:pPr>
+      <w:r>
+        <w:rPr>
+          <w:b/>
+          <w:bCs/>
+        </w:rPr>
+        <w:drawing>
+          <wp:inline distT="0" distB="0" distL="0" distR="0" wp14:anchorId="320EB037" wp14:editId="058B6C8F">
+            <wp:extent cx="4102311" cy="3568883"/>
+            <wp:effectExtent l="0" t="0" r="0" b="0"/>
+            <wp:docPr id="1425999702" name="Picture 1" descr="A screenshot of a computer program&#10;&#10;AI-generated content may be incorrect."/>
+            <wp:cNvGraphicFramePr>
+              <a:graphicFrameLocks xmlns:a="http://schemas.openxmlformats.org/drawingml/2006/main" noChangeAspect="1"/>
+            </wp:cNvGraphicFramePr>
+            <a:graphic xmlns:a="http://schemas.openxmlformats.org/drawingml/2006/main">
+              <a:graphicData uri="http://schemas.openxmlformats.org/drawingml/2006/picture">
+                <pic:pic xmlns:pic="http://schemas.openxmlformats.org/drawingml/2006/picture">
+                  <pic:nvPicPr>
+                    <pic:cNvPr id="1425999702" name="Picture 1" descr="A screenshot of a computer program&#10;&#10;AI-generated content may be incorrect."/>
+                    <pic:cNvPicPr/>
+                  </pic:nvPicPr>
+                  <pic:blipFill>
+                    <a:blip r:embed="rId46"/>
+                    <a:stretch>
+                      <a:fillRect/>
+                    </a:stretch>
+                  </pic:blipFill>
+                  <pic:spPr>
+                    <a:xfrm>
+                      <a:off x="0" y="0"/>
+                      <a:ext cx="4102311" cy="3568883"/>
+                    </a:xfrm>
+                    <a:prstGeom prst="rect">
+                      <a:avLst/>
+                    </a:prstGeom>
+                  </pic:spPr>
+                </pic:pic>
+              </a:graphicData>
+            </a:graphic>
+          </wp:inline>
+        </w:drawing>
+      </w:r>
+    </w:p>
+    <w:p>
+      <w:pPr>
+        <w:pStyle w:val="ListParagraph"/>
+        <w:ind w:left="2160"/>
+        <w:jc w:val="both"/>
+        <w:rPr>
+          <w:b/>
+          <w:bCs/>
+        </w:rPr>
+      </w:pPr>
+    </w:p>
+    <w:p>
+      <w:pPr>
+        <w:pStyle w:val="ListParagraph"/>
+        <w:ind w:left="2160"/>
+        <w:jc w:val="both"/>
+        <w:rPr>
+          <w:b/>
+          <w:bCs/>
+        </w:rPr>
+      </w:pPr>
+      <w:r>
+        <w:rPr>
+          <w:b/>
+          <w:bCs/>
+        </w:rPr>
+        <w:t>Test File:</w:t>
+      </w:r>
+    </w:p>
+    <w:p>
+      <w:pPr>
+        <w:pStyle w:val="ListParagraph"/>
+        <w:ind w:left="2160"/>
+        <w:jc w:val="both"/>
+        <w:rPr>
+          <w:b/>
+          <w:bCs/>
+        </w:rPr>
+      </w:pPr>
+      <w:r>
+        <w:rPr>
+          <w:b/>
+          <w:bCs/>
+        </w:rPr>
+        <w:drawing>
+          <wp:inline distT="0" distB="0" distL="0" distR="0" wp14:anchorId="325CA078" wp14:editId="516D272C">
+            <wp:extent cx="4426177" cy="2444876"/>
+            <wp:effectExtent l="0" t="0" r="0" b="0"/>
+            <wp:docPr id="978165518" name="Picture 1" descr="A screenshot of a computer program&#10;&#10;AI-generated content may be incorrect."/>
+            <wp:cNvGraphicFramePr>
+              <a:graphicFrameLocks xmlns:a="http://schemas.openxmlformats.org/drawingml/2006/main" noChangeAspect="1"/>
+            </wp:cNvGraphicFramePr>
+            <a:graphic xmlns:a="http://schemas.openxmlformats.org/drawingml/2006/main">
+              <a:graphicData uri="http://schemas.openxmlformats.org/drawingml/2006/picture">
+                <pic:pic xmlns:pic="http://schemas.openxmlformats.org/drawingml/2006/picture">
+                  <pic:nvPicPr>
+                    <pic:cNvPr id="978165518" name="Picture 1" descr="A screenshot of a computer program&#10;&#10;AI-generated content may be incorrect."/>
+                    <pic:cNvPicPr/>
+                  </pic:nvPicPr>
+                  <pic:blipFill>
+                    <a:blip r:embed="rId47"/>
+                    <a:stretch>
+                      <a:fillRect/>
+                    </a:stretch>
+                  </pic:blipFill>
+                  <pic:spPr>
+                    <a:xfrm>
+                      <a:off x="0" y="0"/>
+                      <a:ext cx="4426177" cy="2444876"/>
                     </a:xfrm>
                     <a:prstGeom prst="rect">
                       <a:avLst/>

</xml_diff>

<commit_message>
Completed "Creating JUnit 5 Test Code using Simple Java Project Creation"
</commit_message>
<xml_diff>
--- a/JUnit-5 Testing.docx
+++ b/JUnit-5 Testing.docx
@@ -8733,6 +8733,1996 @@
                     <a:xfrm>
                       <a:off x="0" y="0"/>
                       <a:ext cx="4426177" cy="2444876"/>
+                    </a:xfrm>
+                    <a:prstGeom prst="rect">
+                      <a:avLst/>
+                    </a:prstGeom>
+                  </pic:spPr>
+                </pic:pic>
+              </a:graphicData>
+            </a:graphic>
+          </wp:inline>
+        </w:drawing>
+      </w:r>
+    </w:p>
+    <w:p>
+      <w:pPr>
+        <w:rPr>
+          <w:b/>
+          <w:bCs/>
+        </w:rPr>
+      </w:pPr>
+      <w:r>
+        <w:rPr>
+          <w:b/>
+          <w:bCs/>
+        </w:rPr>
+        <w:br w:type="page"/>
+      </w:r>
+    </w:p>
+    <w:p>
+      <w:pPr>
+        <w:pStyle w:val="ListParagraph"/>
+        <w:ind w:left="0"/>
+        <w:jc w:val="center"/>
+        <w:rPr>
+          <w:b/>
+          <w:bCs/>
+          <w:sz w:val="72"/>
+          <w:szCs w:val="72"/>
+        </w:rPr>
+      </w:pPr>
+      <w:r>
+        <w:rPr>
+          <w:b/>
+          <w:bCs/>
+          <w:sz w:val="72"/>
+          <w:szCs w:val="72"/>
+        </w:rPr>
+        <w:lastRenderedPageBreak/>
+        <w:t>^</w:t>
+      </w:r>
+    </w:p>
+    <w:p>
+      <w:pPr>
+        <w:pStyle w:val="ListParagraph"/>
+        <w:ind w:left="0"/>
+        <w:jc w:val="center"/>
+        <w:rPr>
+          <w:b/>
+          <w:bCs/>
+          <w:sz w:val="72"/>
+          <w:szCs w:val="72"/>
+        </w:rPr>
+      </w:pPr>
+      <w:r>
+        <w:rPr>
+          <w:b/>
+          <w:bCs/>
+          <w:sz w:val="72"/>
+          <w:szCs w:val="72"/>
+        </w:rPr>
+        <w:t>||</w:t>
+      </w:r>
+    </w:p>
+    <w:p>
+      <w:pPr>
+        <w:pStyle w:val="ListParagraph"/>
+        <w:ind w:left="0"/>
+        <w:jc w:val="center"/>
+        <w:rPr>
+          <w:b/>
+          <w:bCs/>
+          <w:sz w:val="72"/>
+          <w:szCs w:val="72"/>
+        </w:rPr>
+      </w:pPr>
+      <w:r>
+        <w:rPr>
+          <w:b/>
+          <w:bCs/>
+          <w:sz w:val="72"/>
+          <w:szCs w:val="72"/>
+        </w:rPr>
+        <w:t>||</w:t>
+      </w:r>
+    </w:p>
+    <w:p>
+      <w:pPr>
+        <w:pStyle w:val="ListParagraph"/>
+        <w:ind w:left="0"/>
+        <w:jc w:val="center"/>
+        <w:rPr>
+          <w:b/>
+          <w:bCs/>
+          <w:sz w:val="72"/>
+          <w:szCs w:val="72"/>
+        </w:rPr>
+      </w:pPr>
+      <w:r>
+        <w:rPr>
+          <w:b/>
+          <w:bCs/>
+          <w:sz w:val="72"/>
+          <w:szCs w:val="72"/>
+        </w:rPr>
+        <w:t>Above</w:t>
+      </w:r>
+    </w:p>
+    <w:p>
+      <w:pPr>
+        <w:pStyle w:val="ListParagraph"/>
+        <w:ind w:left="0"/>
+        <w:jc w:val="center"/>
+        <w:rPr>
+          <w:b/>
+          <w:bCs/>
+          <w:sz w:val="72"/>
+          <w:szCs w:val="72"/>
+        </w:rPr>
+      </w:pPr>
+      <w:r>
+        <w:rPr>
+          <w:b/>
+          <w:bCs/>
+          <w:sz w:val="72"/>
+          <w:szCs w:val="72"/>
+        </w:rPr>
+        <w:t>All Steps and Code</w:t>
+      </w:r>
+    </w:p>
+    <w:p>
+      <w:pPr>
+        <w:pStyle w:val="ListParagraph"/>
+        <w:ind w:left="0"/>
+        <w:jc w:val="center"/>
+        <w:rPr>
+          <w:b/>
+          <w:bCs/>
+          <w:sz w:val="72"/>
+          <w:szCs w:val="72"/>
+        </w:rPr>
+      </w:pPr>
+      <w:r>
+        <w:rPr>
+          <w:b/>
+          <w:bCs/>
+          <w:sz w:val="72"/>
+          <w:szCs w:val="72"/>
+        </w:rPr>
+        <w:t>For JUnit 4</w:t>
+      </w:r>
+    </w:p>
+    <w:p>
+      <w:pPr>
+        <w:pStyle w:val="ListParagraph"/>
+        <w:ind w:left="0"/>
+        <w:jc w:val="center"/>
+        <w:rPr>
+          <w:b/>
+          <w:bCs/>
+          <w:sz w:val="72"/>
+          <w:szCs w:val="72"/>
+        </w:rPr>
+      </w:pPr>
+    </w:p>
+    <w:p>
+      <w:pPr>
+        <w:pStyle w:val="ListParagraph"/>
+        <w:ind w:left="0"/>
+        <w:jc w:val="center"/>
+        <w:rPr>
+          <w:b/>
+          <w:bCs/>
+          <w:sz w:val="72"/>
+          <w:szCs w:val="72"/>
+        </w:rPr>
+      </w:pPr>
+      <w:r>
+        <w:rPr>
+          <w:b/>
+          <w:bCs/>
+          <w:sz w:val="72"/>
+          <w:szCs w:val="72"/>
+        </w:rPr>
+        <w:t>From Below</w:t>
+      </w:r>
+    </w:p>
+    <w:p>
+      <w:pPr>
+        <w:pStyle w:val="ListParagraph"/>
+        <w:ind w:left="0"/>
+        <w:jc w:val="center"/>
+        <w:rPr>
+          <w:b/>
+          <w:bCs/>
+          <w:sz w:val="72"/>
+          <w:szCs w:val="72"/>
+        </w:rPr>
+      </w:pPr>
+      <w:r>
+        <w:rPr>
+          <w:b/>
+          <w:bCs/>
+          <w:sz w:val="72"/>
+          <w:szCs w:val="72"/>
+        </w:rPr>
+        <w:t>All Steps and Code</w:t>
+      </w:r>
+    </w:p>
+    <w:p>
+      <w:pPr>
+        <w:pStyle w:val="ListParagraph"/>
+        <w:ind w:left="0"/>
+        <w:jc w:val="center"/>
+        <w:rPr>
+          <w:b/>
+          <w:bCs/>
+          <w:sz w:val="72"/>
+          <w:szCs w:val="72"/>
+        </w:rPr>
+      </w:pPr>
+      <w:r>
+        <w:rPr>
+          <w:b/>
+          <w:bCs/>
+          <w:sz w:val="72"/>
+          <w:szCs w:val="72"/>
+        </w:rPr>
+        <w:t xml:space="preserve">For JUnit </w:t>
+      </w:r>
+      <w:r>
+        <w:rPr>
+          <w:b/>
+          <w:bCs/>
+          <w:sz w:val="72"/>
+          <w:szCs w:val="72"/>
+        </w:rPr>
+        <w:t>5</w:t>
+      </w:r>
+    </w:p>
+    <w:p>
+      <w:pPr>
+        <w:pStyle w:val="ListParagraph"/>
+        <w:ind w:left="0"/>
+        <w:jc w:val="center"/>
+        <w:rPr>
+          <w:b/>
+          <w:bCs/>
+          <w:sz w:val="72"/>
+          <w:szCs w:val="72"/>
+        </w:rPr>
+      </w:pPr>
+      <w:r>
+        <w:rPr>
+          <w:b/>
+          <w:bCs/>
+          <w:sz w:val="72"/>
+          <w:szCs w:val="72"/>
+        </w:rPr>
+        <w:t>||</w:t>
+      </w:r>
+    </w:p>
+    <w:p>
+      <w:pPr>
+        <w:pStyle w:val="ListParagraph"/>
+        <w:ind w:left="0"/>
+        <w:jc w:val="center"/>
+        <w:rPr>
+          <w:b/>
+          <w:bCs/>
+          <w:sz w:val="72"/>
+          <w:szCs w:val="72"/>
+        </w:rPr>
+      </w:pPr>
+      <w:r>
+        <w:rPr>
+          <w:b/>
+          <w:bCs/>
+          <w:sz w:val="72"/>
+          <w:szCs w:val="72"/>
+        </w:rPr>
+        <w:t>||</w:t>
+      </w:r>
+    </w:p>
+    <w:p>
+      <w:pPr>
+        <w:pStyle w:val="ListParagraph"/>
+        <w:ind w:left="0"/>
+        <w:jc w:val="center"/>
+        <w:rPr>
+          <w:b/>
+          <w:bCs/>
+          <w:sz w:val="72"/>
+          <w:szCs w:val="72"/>
+        </w:rPr>
+      </w:pPr>
+      <w:r>
+        <w:rPr>
+          <w:b/>
+          <w:bCs/>
+          <w:sz w:val="72"/>
+          <w:szCs w:val="72"/>
+        </w:rPr>
+        <w:t>V</w:t>
+      </w:r>
+    </w:p>
+    <w:p>
+      <w:pPr>
+        <w:pStyle w:val="ListParagraph"/>
+        <w:ind w:left="0"/>
+        <w:jc w:val="center"/>
+        <w:rPr>
+          <w:b/>
+          <w:bCs/>
+          <w:sz w:val="72"/>
+          <w:szCs w:val="72"/>
+        </w:rPr>
+      </w:pPr>
+    </w:p>
+    <w:p>
+      <w:pPr>
+        <w:pStyle w:val="ListParagraph"/>
+        <w:numPr>
+          <w:ilvl w:val="0"/>
+          <w:numId w:val="1"/>
+        </w:numPr>
+        <w:jc w:val="both"/>
+        <w:rPr>
+          <w:b/>
+          <w:bCs/>
+        </w:rPr>
+      </w:pPr>
+      <w:r>
+        <w:rPr>
+          <w:b/>
+          <w:bCs/>
+        </w:rPr>
+        <w:lastRenderedPageBreak/>
+        <w:t>JUnit 5:</w:t>
+      </w:r>
+    </w:p>
+    <w:p>
+      <w:pPr>
+        <w:pStyle w:val="ListParagraph"/>
+        <w:numPr>
+          <w:ilvl w:val="1"/>
+          <w:numId w:val="1"/>
+        </w:numPr>
+        <w:jc w:val="both"/>
+        <w:rPr>
+          <w:b/>
+          <w:bCs/>
+        </w:rPr>
+      </w:pPr>
+      <w:r>
+        <w:t>JUnit 5 testing framework also known as JUnit Jupitar.</w:t>
+      </w:r>
+    </w:p>
+    <w:p>
+      <w:pPr>
+        <w:pStyle w:val="ListParagraph"/>
+        <w:numPr>
+          <w:ilvl w:val="0"/>
+          <w:numId w:val="1"/>
+        </w:numPr>
+        <w:jc w:val="both"/>
+        <w:rPr>
+          <w:b/>
+          <w:bCs/>
+        </w:rPr>
+      </w:pPr>
+      <w:r>
+        <w:rPr>
+          <w:b/>
+          <w:bCs/>
+        </w:rPr>
+        <w:t xml:space="preserve">Steps to create a </w:t>
+      </w:r>
+      <w:r>
+        <w:rPr>
+          <w:b/>
+          <w:bCs/>
+        </w:rPr>
+        <w:t>Simple Java Project</w:t>
+      </w:r>
+      <w:r>
+        <w:rPr>
+          <w:b/>
+          <w:bCs/>
+        </w:rPr>
+        <w:t xml:space="preserve"> for JUnit</w:t>
+      </w:r>
+      <w:r>
+        <w:rPr>
+          <w:b/>
+          <w:bCs/>
+        </w:rPr>
+        <w:t xml:space="preserve"> 5</w:t>
+      </w:r>
+      <w:r>
+        <w:rPr>
+          <w:b/>
+          <w:bCs/>
+        </w:rPr>
+        <w:t xml:space="preserve"> test in Eclipse:</w:t>
+      </w:r>
+      <w:r>
+        <w:rPr>
+          <w:b/>
+          <w:bCs/>
+        </w:rPr>
+        <w:t xml:space="preserve"> </w:t>
+      </w:r>
+    </w:p>
+    <w:p>
+      <w:pPr>
+        <w:pStyle w:val="ListParagraph"/>
+        <w:numPr>
+          <w:ilvl w:val="2"/>
+          <w:numId w:val="1"/>
+        </w:numPr>
+        <w:jc w:val="both"/>
+        <w:rPr>
+          <w:b/>
+          <w:bCs/>
+        </w:rPr>
+      </w:pPr>
+      <w:r>
+        <w:rPr>
+          <w:b/>
+          <w:bCs/>
+        </w:rPr>
+        <w:t xml:space="preserve">Step 1: </w:t>
+      </w:r>
+      <w:r>
+        <w:t>File &gt; New &gt; Project</w:t>
+      </w:r>
+    </w:p>
+    <w:p>
+      <w:pPr>
+        <w:pStyle w:val="ListParagraph"/>
+        <w:jc w:val="both"/>
+        <w:rPr>
+          <w:b/>
+          <w:bCs/>
+        </w:rPr>
+      </w:pPr>
+      <w:r>
+        <w:rPr>
+          <w:b/>
+          <w:bCs/>
+        </w:rPr>
+        <w:drawing>
+          <wp:inline distT="0" distB="0" distL="0" distR="0" wp14:anchorId="26A0220B" wp14:editId="566ACE60">
+            <wp:extent cx="6406236" cy="2768600"/>
+            <wp:effectExtent l="0" t="0" r="0" b="0"/>
+            <wp:docPr id="1111589994" name="Picture 1" descr="A screenshot of a computer&#10;&#10;AI-generated content may be incorrect."/>
+            <wp:cNvGraphicFramePr>
+              <a:graphicFrameLocks xmlns:a="http://schemas.openxmlformats.org/drawingml/2006/main" noChangeAspect="1"/>
+            </wp:cNvGraphicFramePr>
+            <a:graphic xmlns:a="http://schemas.openxmlformats.org/drawingml/2006/main">
+              <a:graphicData uri="http://schemas.openxmlformats.org/drawingml/2006/picture">
+                <pic:pic xmlns:pic="http://schemas.openxmlformats.org/drawingml/2006/picture">
+                  <pic:nvPicPr>
+                    <pic:cNvPr id="1586400906" name="Picture 1" descr="A screenshot of a computer&#10;&#10;AI-generated content may be incorrect."/>
+                    <pic:cNvPicPr/>
+                  </pic:nvPicPr>
+                  <pic:blipFill>
+                    <a:blip r:embed="rId28"/>
+                    <a:stretch>
+                      <a:fillRect/>
+                    </a:stretch>
+                  </pic:blipFill>
+                  <pic:spPr>
+                    <a:xfrm>
+                      <a:off x="0" y="0"/>
+                      <a:ext cx="6448384" cy="2786815"/>
+                    </a:xfrm>
+                    <a:prstGeom prst="rect">
+                      <a:avLst/>
+                    </a:prstGeom>
+                  </pic:spPr>
+                </pic:pic>
+              </a:graphicData>
+            </a:graphic>
+          </wp:inline>
+        </w:drawing>
+      </w:r>
+    </w:p>
+    <w:p>
+      <w:pPr>
+        <w:pStyle w:val="ListParagraph"/>
+        <w:ind w:left="2160"/>
+        <w:jc w:val="both"/>
+        <w:rPr>
+          <w:b/>
+          <w:bCs/>
+        </w:rPr>
+      </w:pPr>
+    </w:p>
+    <w:p>
+      <w:pPr>
+        <w:pStyle w:val="ListParagraph"/>
+        <w:numPr>
+          <w:ilvl w:val="2"/>
+          <w:numId w:val="1"/>
+        </w:numPr>
+        <w:jc w:val="both"/>
+        <w:rPr>
+          <w:b/>
+          <w:bCs/>
+        </w:rPr>
+      </w:pPr>
+      <w:r>
+        <w:rPr>
+          <w:b/>
+          <w:bCs/>
+        </w:rPr>
+        <w:t xml:space="preserve">Step 2: </w:t>
+      </w:r>
+      <w:r>
+        <w:t>Select “Java Project” &gt; Click on “Next”</w:t>
+      </w:r>
+    </w:p>
+    <w:p>
+      <w:pPr>
+        <w:pStyle w:val="ListParagraph"/>
+        <w:jc w:val="both"/>
+        <w:rPr>
+          <w:b/>
+          <w:bCs/>
+        </w:rPr>
+      </w:pPr>
+      <w:r>
+        <w:rPr>
+          <w:b/>
+          <w:bCs/>
+        </w:rPr>
+        <w:drawing>
+          <wp:inline distT="0" distB="0" distL="0" distR="0" wp14:anchorId="7E3A19C7" wp14:editId="55B58D1B">
+            <wp:extent cx="5960704" cy="4902200"/>
+            <wp:effectExtent l="0" t="0" r="2540" b="0"/>
+            <wp:docPr id="153825199" name="Picture 1" descr="A screenshot of a computer program&#10;&#10;AI-generated content may be incorrect."/>
+            <wp:cNvGraphicFramePr>
+              <a:graphicFrameLocks xmlns:a="http://schemas.openxmlformats.org/drawingml/2006/main" noChangeAspect="1"/>
+            </wp:cNvGraphicFramePr>
+            <a:graphic xmlns:a="http://schemas.openxmlformats.org/drawingml/2006/main">
+              <a:graphicData uri="http://schemas.openxmlformats.org/drawingml/2006/picture">
+                <pic:pic xmlns:pic="http://schemas.openxmlformats.org/drawingml/2006/picture">
+                  <pic:nvPicPr>
+                    <pic:cNvPr id="205483992" name="Picture 1" descr="A screenshot of a computer program&#10;&#10;AI-generated content may be incorrect."/>
+                    <pic:cNvPicPr/>
+                  </pic:nvPicPr>
+                  <pic:blipFill>
+                    <a:blip r:embed="rId29"/>
+                    <a:stretch>
+                      <a:fillRect/>
+                    </a:stretch>
+                  </pic:blipFill>
+                  <pic:spPr>
+                    <a:xfrm>
+                      <a:off x="0" y="0"/>
+                      <a:ext cx="6038549" cy="4966221"/>
+                    </a:xfrm>
+                    <a:prstGeom prst="rect">
+                      <a:avLst/>
+                    </a:prstGeom>
+                  </pic:spPr>
+                </pic:pic>
+              </a:graphicData>
+            </a:graphic>
+          </wp:inline>
+        </w:drawing>
+      </w:r>
+    </w:p>
+    <w:p>
+      <w:pPr>
+        <w:pStyle w:val="ListParagraph"/>
+        <w:numPr>
+          <w:ilvl w:val="2"/>
+          <w:numId w:val="1"/>
+        </w:numPr>
+        <w:jc w:val="both"/>
+        <w:rPr>
+          <w:b/>
+          <w:bCs/>
+        </w:rPr>
+      </w:pPr>
+      <w:r>
+        <w:rPr>
+          <w:b/>
+          <w:bCs/>
+        </w:rPr>
+        <w:lastRenderedPageBreak/>
+        <w:t xml:space="preserve">Step 3: </w:t>
+      </w:r>
+      <w:r>
+        <w:t>Provide “Project Name” , keep other options as default &gt; Click on “Finish”</w:t>
+      </w:r>
+    </w:p>
+    <w:p>
+      <w:pPr>
+        <w:pStyle w:val="ListParagraph"/>
+        <w:jc w:val="both"/>
+        <w:rPr>
+          <w:b/>
+          <w:bCs/>
+        </w:rPr>
+      </w:pPr>
+      <w:r>
+        <w:rPr>
+          <w:b/>
+          <w:bCs/>
+        </w:rPr>
+        <w:drawing>
+          <wp:inline distT="0" distB="0" distL="0" distR="0" wp14:anchorId="258319A2" wp14:editId="1CBE92F8">
+            <wp:extent cx="6496984" cy="6388100"/>
+            <wp:effectExtent l="0" t="0" r="0" b="0"/>
+            <wp:docPr id="926777212" name="Picture 1" descr="A screenshot of a computer&#10;&#10;AI-generated content may be incorrect."/>
+            <wp:cNvGraphicFramePr>
+              <a:graphicFrameLocks xmlns:a="http://schemas.openxmlformats.org/drawingml/2006/main" noChangeAspect="1"/>
+            </wp:cNvGraphicFramePr>
+            <a:graphic xmlns:a="http://schemas.openxmlformats.org/drawingml/2006/main">
+              <a:graphicData uri="http://schemas.openxmlformats.org/drawingml/2006/picture">
+                <pic:pic xmlns:pic="http://schemas.openxmlformats.org/drawingml/2006/picture">
+                  <pic:nvPicPr>
+                    <pic:cNvPr id="926777212" name="Picture 1" descr="A screenshot of a computer&#10;&#10;AI-generated content may be incorrect."/>
+                    <pic:cNvPicPr/>
+                  </pic:nvPicPr>
+                  <pic:blipFill>
+                    <a:blip r:embed="rId48"/>
+                    <a:stretch>
+                      <a:fillRect/>
+                    </a:stretch>
+                  </pic:blipFill>
+                  <pic:spPr>
+                    <a:xfrm>
+                      <a:off x="0" y="0"/>
+                      <a:ext cx="6511698" cy="6402567"/>
+                    </a:xfrm>
+                    <a:prstGeom prst="rect">
+                      <a:avLst/>
+                    </a:prstGeom>
+                  </pic:spPr>
+                </pic:pic>
+              </a:graphicData>
+            </a:graphic>
+          </wp:inline>
+        </w:drawing>
+      </w:r>
+    </w:p>
+    <w:p>
+      <w:pPr>
+        <w:pStyle w:val="ListParagraph"/>
+        <w:jc w:val="both"/>
+        <w:rPr>
+          <w:b/>
+          <w:bCs/>
+        </w:rPr>
+      </w:pPr>
+      <w:r>
+        <w:rPr>
+          <w:b/>
+          <w:bCs/>
+        </w:rPr>
+        <w:t>It will create a simple empty java project with “</w:t>
+      </w:r>
+      <w:proofErr w:type="spellStart"/>
+      <w:r>
+        <w:rPr>
+          <w:b/>
+          <w:bCs/>
+          <w:i/>
+          <w:iCs/>
+        </w:rPr>
+        <w:t>src</w:t>
+      </w:r>
+      <w:proofErr w:type="spellEnd"/>
+      <w:r>
+        <w:rPr>
+          <w:b/>
+          <w:bCs/>
+          <w:i/>
+          <w:iCs/>
+        </w:rPr>
+        <w:t>”</w:t>
+      </w:r>
+      <w:r>
+        <w:rPr>
+          <w:b/>
+          <w:bCs/>
+        </w:rPr>
+        <w:t xml:space="preserve"> folder:</w:t>
+      </w:r>
+    </w:p>
+    <w:p>
+      <w:pPr>
+        <w:pStyle w:val="ListParagraph"/>
+        <w:jc w:val="both"/>
+        <w:rPr>
+          <w:b/>
+          <w:bCs/>
+        </w:rPr>
+      </w:pPr>
+      <w:r>
+        <w:rPr>
+          <w:b/>
+          <w:bCs/>
+        </w:rPr>
+        <w:drawing>
+          <wp:inline distT="0" distB="0" distL="0" distR="0" wp14:anchorId="77D88939" wp14:editId="6737FD75">
+            <wp:extent cx="5439378" cy="1397000"/>
+            <wp:effectExtent l="0" t="0" r="9525" b="0"/>
+            <wp:docPr id="1600919349" name="Picture 1" descr="A screenshot of a computer&#10;&#10;AI-generated content may be incorrect."/>
+            <wp:cNvGraphicFramePr>
+              <a:graphicFrameLocks xmlns:a="http://schemas.openxmlformats.org/drawingml/2006/main" noChangeAspect="1"/>
+            </wp:cNvGraphicFramePr>
+            <a:graphic xmlns:a="http://schemas.openxmlformats.org/drawingml/2006/main">
+              <a:graphicData uri="http://schemas.openxmlformats.org/drawingml/2006/picture">
+                <pic:pic xmlns:pic="http://schemas.openxmlformats.org/drawingml/2006/picture">
+                  <pic:nvPicPr>
+                    <pic:cNvPr id="1600919349" name="Picture 1" descr="A screenshot of a computer&#10;&#10;AI-generated content may be incorrect."/>
+                    <pic:cNvPicPr/>
+                  </pic:nvPicPr>
+                  <pic:blipFill>
+                    <a:blip r:embed="rId49"/>
+                    <a:stretch>
+                      <a:fillRect/>
+                    </a:stretch>
+                  </pic:blipFill>
+                  <pic:spPr>
+                    <a:xfrm>
+                      <a:off x="0" y="0"/>
+                      <a:ext cx="5444467" cy="1398307"/>
+                    </a:xfrm>
+                    <a:prstGeom prst="rect">
+                      <a:avLst/>
+                    </a:prstGeom>
+                  </pic:spPr>
+                </pic:pic>
+              </a:graphicData>
+            </a:graphic>
+          </wp:inline>
+        </w:drawing>
+      </w:r>
+    </w:p>
+    <w:p>
+      <w:pPr>
+        <w:pStyle w:val="ListParagraph"/>
+        <w:jc w:val="both"/>
+        <w:rPr>
+          <w:b/>
+          <w:bCs/>
+        </w:rPr>
+      </w:pPr>
+      <w:r>
+        <w:rPr>
+          <w:b/>
+          <w:bCs/>
+        </w:rPr>
+        <w:t>This “</w:t>
+      </w:r>
+      <w:proofErr w:type="spellStart"/>
+      <w:r>
+        <w:rPr>
+          <w:b/>
+          <w:bCs/>
+          <w:i/>
+          <w:iCs/>
+        </w:rPr>
+        <w:t>src</w:t>
+      </w:r>
+      <w:proofErr w:type="spellEnd"/>
+      <w:r>
+        <w:rPr>
+          <w:b/>
+          <w:bCs/>
+        </w:rPr>
+        <w:t>” folder will only contain actual java application code with multiple packages, class files. It does not contain any test code. For test code we need to create separate “test” folder.</w:t>
+      </w:r>
+    </w:p>
+    <w:p>
+      <w:pPr>
+        <w:rPr>
+          <w:b/>
+          <w:bCs/>
+        </w:rPr>
+      </w:pPr>
+      <w:r>
+        <w:rPr>
+          <w:b/>
+          <w:bCs/>
+        </w:rPr>
+        <w:br w:type="page"/>
+      </w:r>
+    </w:p>
+    <w:p>
+      <w:pPr>
+        <w:pStyle w:val="ListParagraph"/>
+        <w:numPr>
+          <w:ilvl w:val="2"/>
+          <w:numId w:val="1"/>
+        </w:numPr>
+        <w:jc w:val="both"/>
+        <w:rPr>
+          <w:b/>
+          <w:bCs/>
+        </w:rPr>
+      </w:pPr>
+      <w:r>
+        <w:rPr>
+          <w:b/>
+          <w:bCs/>
+        </w:rPr>
+        <w:lastRenderedPageBreak/>
+        <w:t>Step 4:</w:t>
+      </w:r>
+      <w:r>
+        <w:rPr>
+          <w:b/>
+          <w:bCs/>
+        </w:rPr>
+        <w:t xml:space="preserve"> Create separate folder to write test code. For that, right click on Project name &gt; New &gt; Select “Source Folder”</w:t>
+      </w:r>
+    </w:p>
+    <w:p>
+      <w:pPr>
+        <w:pStyle w:val="ListParagraph"/>
+        <w:ind w:left="2160"/>
+        <w:jc w:val="both"/>
+        <w:rPr>
+          <w:b/>
+          <w:bCs/>
+        </w:rPr>
+      </w:pPr>
+      <w:r>
+        <w:rPr>
+          <w:b/>
+          <w:bCs/>
+        </w:rPr>
+        <w:drawing>
+          <wp:inline distT="0" distB="0" distL="0" distR="0" wp14:anchorId="71F1479A" wp14:editId="676A1641">
+            <wp:extent cx="4337050" cy="2121003"/>
+            <wp:effectExtent l="0" t="0" r="6350" b="0"/>
+            <wp:docPr id="1857232973" name="Picture 1" descr="A screenshot of a computer&#10;&#10;AI-generated content may be incorrect."/>
+            <wp:cNvGraphicFramePr>
+              <a:graphicFrameLocks xmlns:a="http://schemas.openxmlformats.org/drawingml/2006/main" noChangeAspect="1"/>
+            </wp:cNvGraphicFramePr>
+            <a:graphic xmlns:a="http://schemas.openxmlformats.org/drawingml/2006/main">
+              <a:graphicData uri="http://schemas.openxmlformats.org/drawingml/2006/picture">
+                <pic:pic xmlns:pic="http://schemas.openxmlformats.org/drawingml/2006/picture">
+                  <pic:nvPicPr>
+                    <pic:cNvPr id="1857232973" name="Picture 1" descr="A screenshot of a computer&#10;&#10;AI-generated content may be incorrect."/>
+                    <pic:cNvPicPr/>
+                  </pic:nvPicPr>
+                  <pic:blipFill>
+                    <a:blip r:embed="rId50"/>
+                    <a:stretch>
+                      <a:fillRect/>
+                    </a:stretch>
+                  </pic:blipFill>
+                  <pic:spPr>
+                    <a:xfrm>
+                      <a:off x="0" y="0"/>
+                      <a:ext cx="4362137" cy="2133272"/>
+                    </a:xfrm>
+                    <a:prstGeom prst="rect">
+                      <a:avLst/>
+                    </a:prstGeom>
+                  </pic:spPr>
+                </pic:pic>
+              </a:graphicData>
+            </a:graphic>
+          </wp:inline>
+        </w:drawing>
+      </w:r>
+    </w:p>
+    <w:p>
+      <w:pPr>
+        <w:pStyle w:val="ListParagraph"/>
+        <w:numPr>
+          <w:ilvl w:val="2"/>
+          <w:numId w:val="1"/>
+        </w:numPr>
+        <w:jc w:val="both"/>
+        <w:rPr>
+          <w:b/>
+          <w:bCs/>
+        </w:rPr>
+      </w:pPr>
+      <w:r>
+        <w:rPr>
+          <w:b/>
+          <w:bCs/>
+        </w:rPr>
+        <w:t>Step 4:</w:t>
+      </w:r>
+      <w:r>
+        <w:rPr>
+          <w:b/>
+          <w:bCs/>
+        </w:rPr>
+        <w:t xml:space="preserve"> Create separate folder to write test code. For that, right click on Project name &gt; New &gt; Select “Source Folder”</w:t>
+      </w:r>
+    </w:p>
+    <w:p>
+      <w:pPr>
+        <w:pStyle w:val="ListParagraph"/>
+        <w:ind w:left="2160"/>
+        <w:jc w:val="both"/>
+        <w:rPr>
+          <w:b/>
+          <w:bCs/>
+        </w:rPr>
+      </w:pPr>
+      <w:r>
+        <w:rPr>
+          <w:b/>
+          <w:bCs/>
+        </w:rPr>
+        <w:drawing>
+          <wp:inline distT="0" distB="0" distL="0" distR="0" wp14:anchorId="3EDDA334" wp14:editId="0BCECF6B">
+            <wp:extent cx="4248150" cy="2114173"/>
+            <wp:effectExtent l="0" t="0" r="0" b="635"/>
+            <wp:docPr id="2026633653" name="Picture 1" descr="A screenshot of a computer&#10;&#10;AI-generated content may be incorrect."/>
+            <wp:cNvGraphicFramePr>
+              <a:graphicFrameLocks xmlns:a="http://schemas.openxmlformats.org/drawingml/2006/main" noChangeAspect="1"/>
+            </wp:cNvGraphicFramePr>
+            <a:graphic xmlns:a="http://schemas.openxmlformats.org/drawingml/2006/main">
+              <a:graphicData uri="http://schemas.openxmlformats.org/drawingml/2006/picture">
+                <pic:pic xmlns:pic="http://schemas.openxmlformats.org/drawingml/2006/picture">
+                  <pic:nvPicPr>
+                    <pic:cNvPr id="1283886937" name="Picture 1" descr="A screenshot of a computer&#10;&#10;AI-generated content may be incorrect."/>
+                    <pic:cNvPicPr/>
+                  </pic:nvPicPr>
+                  <pic:blipFill>
+                    <a:blip r:embed="rId32"/>
+                    <a:stretch>
+                      <a:fillRect/>
+                    </a:stretch>
+                  </pic:blipFill>
+                  <pic:spPr>
+                    <a:xfrm>
+                      <a:off x="0" y="0"/>
+                      <a:ext cx="4257292" cy="2118723"/>
+                    </a:xfrm>
+                    <a:prstGeom prst="rect">
+                      <a:avLst/>
+                    </a:prstGeom>
+                  </pic:spPr>
+                </pic:pic>
+              </a:graphicData>
+            </a:graphic>
+          </wp:inline>
+        </w:drawing>
+      </w:r>
+    </w:p>
+    <w:p>
+      <w:pPr>
+        <w:pStyle w:val="ListParagraph"/>
+        <w:ind w:left="2160"/>
+        <w:jc w:val="both"/>
+        <w:rPr>
+          <w:b/>
+          <w:bCs/>
+        </w:rPr>
+      </w:pPr>
+    </w:p>
+    <w:p>
+      <w:pPr>
+        <w:pStyle w:val="ListParagraph"/>
+        <w:numPr>
+          <w:ilvl w:val="2"/>
+          <w:numId w:val="1"/>
+        </w:numPr>
+        <w:jc w:val="both"/>
+        <w:rPr>
+          <w:b/>
+          <w:bCs/>
+        </w:rPr>
+      </w:pPr>
+      <w:r>
+        <w:rPr>
+          <w:b/>
+          <w:bCs/>
+        </w:rPr>
+        <w:t xml:space="preserve">Step </w:t>
+      </w:r>
+      <w:r>
+        <w:rPr>
+          <w:b/>
+          <w:bCs/>
+        </w:rPr>
+        <w:t>5</w:t>
+      </w:r>
+      <w:r>
+        <w:rPr>
+          <w:b/>
+          <w:bCs/>
+        </w:rPr>
+        <w:t>:</w:t>
+      </w:r>
+      <w:r>
+        <w:rPr>
+          <w:b/>
+          <w:bCs/>
+        </w:rPr>
+        <w:t xml:space="preserve">  Provide “Source Folder” name &gt; Click on “Finish”</w:t>
+      </w:r>
+    </w:p>
+    <w:p>
+      <w:pPr>
+        <w:pStyle w:val="ListParagraph"/>
+        <w:ind w:left="2160"/>
+        <w:jc w:val="both"/>
+        <w:rPr>
+          <w:b/>
+          <w:bCs/>
+        </w:rPr>
+      </w:pPr>
+      <w:r>
+        <w:rPr>
+          <w:b/>
+          <w:bCs/>
+        </w:rPr>
+        <w:drawing>
+          <wp:inline distT="0" distB="0" distL="0" distR="0" wp14:anchorId="198DC6F1" wp14:editId="6F15B908">
+            <wp:extent cx="4950829" cy="3549650"/>
+            <wp:effectExtent l="0" t="0" r="2540" b="0"/>
+            <wp:docPr id="1007354529" name="Picture 1" descr="A screenshot of a computer&#10;&#10;AI-generated content may be incorrect."/>
+            <wp:cNvGraphicFramePr>
+              <a:graphicFrameLocks xmlns:a="http://schemas.openxmlformats.org/drawingml/2006/main" noChangeAspect="1"/>
+            </wp:cNvGraphicFramePr>
+            <a:graphic xmlns:a="http://schemas.openxmlformats.org/drawingml/2006/main">
+              <a:graphicData uri="http://schemas.openxmlformats.org/drawingml/2006/picture">
+                <pic:pic xmlns:pic="http://schemas.openxmlformats.org/drawingml/2006/picture">
+                  <pic:nvPicPr>
+                    <pic:cNvPr id="1299435705" name="Picture 1" descr="A screenshot of a computer&#10;&#10;AI-generated content may be incorrect."/>
+                    <pic:cNvPicPr/>
+                  </pic:nvPicPr>
+                  <pic:blipFill>
+                    <a:blip r:embed="rId33"/>
+                    <a:stretch>
+                      <a:fillRect/>
+                    </a:stretch>
+                  </pic:blipFill>
+                  <pic:spPr>
+                    <a:xfrm>
+                      <a:off x="0" y="0"/>
+                      <a:ext cx="4978739" cy="3569661"/>
+                    </a:xfrm>
+                    <a:prstGeom prst="rect">
+                      <a:avLst/>
+                    </a:prstGeom>
+                  </pic:spPr>
+                </pic:pic>
+              </a:graphicData>
+            </a:graphic>
+          </wp:inline>
+        </w:drawing>
+      </w:r>
+    </w:p>
+    <w:p>
+      <w:pPr>
+        <w:pStyle w:val="ListParagraph"/>
+        <w:ind w:left="2160"/>
+        <w:jc w:val="both"/>
+        <w:rPr>
+          <w:b/>
+          <w:bCs/>
+        </w:rPr>
+      </w:pPr>
+      <w:r>
+        <w:rPr>
+          <w:b/>
+          <w:bCs/>
+        </w:rPr>
+        <w:lastRenderedPageBreak/>
+        <w:t>It will create “test” folder under that project:</w:t>
+      </w:r>
+    </w:p>
+    <w:p>
+      <w:pPr>
+        <w:pStyle w:val="ListParagraph"/>
+        <w:ind w:left="2160"/>
+        <w:jc w:val="both"/>
+        <w:rPr>
+          <w:b/>
+          <w:bCs/>
+        </w:rPr>
+      </w:pPr>
+      <w:r>
+        <w:rPr>
+          <w:b/>
+          <w:bCs/>
+        </w:rPr>
+        <w:drawing>
+          <wp:inline distT="0" distB="0" distL="0" distR="0" wp14:anchorId="035B7FD3" wp14:editId="373544A9">
+            <wp:extent cx="3554793" cy="1276350"/>
+            <wp:effectExtent l="0" t="0" r="7620" b="0"/>
+            <wp:docPr id="701767713" name="Picture 1" descr="A screenshot of a computer&#10;&#10;AI-generated content may be incorrect."/>
+            <wp:cNvGraphicFramePr>
+              <a:graphicFrameLocks xmlns:a="http://schemas.openxmlformats.org/drawingml/2006/main" noChangeAspect="1"/>
+            </wp:cNvGraphicFramePr>
+            <a:graphic xmlns:a="http://schemas.openxmlformats.org/drawingml/2006/main">
+              <a:graphicData uri="http://schemas.openxmlformats.org/drawingml/2006/picture">
+                <pic:pic xmlns:pic="http://schemas.openxmlformats.org/drawingml/2006/picture">
+                  <pic:nvPicPr>
+                    <pic:cNvPr id="701767713" name="Picture 1" descr="A screenshot of a computer&#10;&#10;AI-generated content may be incorrect."/>
+                    <pic:cNvPicPr/>
+                  </pic:nvPicPr>
+                  <pic:blipFill>
+                    <a:blip r:embed="rId51"/>
+                    <a:stretch>
+                      <a:fillRect/>
+                    </a:stretch>
+                  </pic:blipFill>
+                  <pic:spPr>
+                    <a:xfrm>
+                      <a:off x="0" y="0"/>
+                      <a:ext cx="3559512" cy="1278044"/>
+                    </a:xfrm>
+                    <a:prstGeom prst="rect">
+                      <a:avLst/>
+                    </a:prstGeom>
+                  </pic:spPr>
+                </pic:pic>
+              </a:graphicData>
+            </a:graphic>
+          </wp:inline>
+        </w:drawing>
+      </w:r>
+    </w:p>
+    <w:p>
+      <w:pPr>
+        <w:pStyle w:val="ListParagraph"/>
+        <w:numPr>
+          <w:ilvl w:val="2"/>
+          <w:numId w:val="1"/>
+        </w:numPr>
+        <w:jc w:val="both"/>
+        <w:rPr>
+          <w:b/>
+          <w:bCs/>
+        </w:rPr>
+      </w:pPr>
+      <w:r>
+        <w:rPr>
+          <w:b/>
+          <w:bCs/>
+        </w:rPr>
+        <w:t xml:space="preserve">Step </w:t>
+      </w:r>
+      <w:r>
+        <w:rPr>
+          <w:b/>
+          <w:bCs/>
+        </w:rPr>
+        <w:t>6</w:t>
+      </w:r>
+      <w:r>
+        <w:rPr>
+          <w:b/>
+          <w:bCs/>
+        </w:rPr>
+        <w:t>:</w:t>
+      </w:r>
+      <w:r>
+        <w:rPr>
+          <w:b/>
+          <w:bCs/>
+        </w:rPr>
+        <w:t xml:space="preserve">  Add Class file or application code to “</w:t>
+      </w:r>
+      <w:proofErr w:type="spellStart"/>
+      <w:r>
+        <w:rPr>
+          <w:b/>
+          <w:bCs/>
+        </w:rPr>
+        <w:t>src</w:t>
+      </w:r>
+      <w:proofErr w:type="spellEnd"/>
+      <w:r>
+        <w:rPr>
+          <w:b/>
+          <w:bCs/>
+        </w:rPr>
+        <w:t xml:space="preserve">”. </w:t>
+      </w:r>
+    </w:p>
+    <w:p>
+      <w:pPr>
+        <w:pStyle w:val="ListParagraph"/>
+        <w:ind w:left="2160"/>
+        <w:jc w:val="both"/>
+        <w:rPr>
+          <w:b/>
+          <w:bCs/>
+        </w:rPr>
+      </w:pPr>
+      <w:r>
+        <w:rPr>
+          <w:b/>
+          <w:bCs/>
+        </w:rPr>
+        <w:t>Right click on “</w:t>
+      </w:r>
+      <w:proofErr w:type="spellStart"/>
+      <w:r>
+        <w:rPr>
+          <w:b/>
+          <w:bCs/>
+        </w:rPr>
+        <w:t>src</w:t>
+      </w:r>
+      <w:proofErr w:type="spellEnd"/>
+      <w:r>
+        <w:rPr>
+          <w:b/>
+          <w:bCs/>
+        </w:rPr>
+        <w:t>” &gt; New &gt; Select “Class”</w:t>
+      </w:r>
+    </w:p>
+    <w:p>
+      <w:pPr>
+        <w:pStyle w:val="ListParagraph"/>
+        <w:ind w:left="2160"/>
+        <w:jc w:val="both"/>
+        <w:rPr>
+          <w:b/>
+          <w:bCs/>
+        </w:rPr>
+      </w:pPr>
+      <w:r>
+        <w:rPr>
+          <w:b/>
+          <w:bCs/>
+        </w:rPr>
+        <w:drawing>
+          <wp:inline distT="0" distB="0" distL="0" distR="0" wp14:anchorId="340690B3" wp14:editId="7AE9E303">
+            <wp:extent cx="5279098" cy="2146300"/>
+            <wp:effectExtent l="0" t="0" r="0" b="6350"/>
+            <wp:docPr id="189610743" name="Picture 1" descr="A screenshot of a computer&#10;&#10;AI-generated content may be incorrect."/>
+            <wp:cNvGraphicFramePr>
+              <a:graphicFrameLocks xmlns:a="http://schemas.openxmlformats.org/drawingml/2006/main" noChangeAspect="1"/>
+            </wp:cNvGraphicFramePr>
+            <a:graphic xmlns:a="http://schemas.openxmlformats.org/drawingml/2006/main">
+              <a:graphicData uri="http://schemas.openxmlformats.org/drawingml/2006/picture">
+                <pic:pic xmlns:pic="http://schemas.openxmlformats.org/drawingml/2006/picture">
+                  <pic:nvPicPr>
+                    <pic:cNvPr id="1111211277" name="Picture 1" descr="A screenshot of a computer&#10;&#10;AI-generated content may be incorrect."/>
+                    <pic:cNvPicPr/>
+                  </pic:nvPicPr>
+                  <pic:blipFill>
+                    <a:blip r:embed="rId35"/>
+                    <a:stretch>
+                      <a:fillRect/>
+                    </a:stretch>
+                  </pic:blipFill>
+                  <pic:spPr>
+                    <a:xfrm>
+                      <a:off x="0" y="0"/>
+                      <a:ext cx="5281146" cy="2147133"/>
+                    </a:xfrm>
+                    <a:prstGeom prst="rect">
+                      <a:avLst/>
+                    </a:prstGeom>
+                  </pic:spPr>
+                </pic:pic>
+              </a:graphicData>
+            </a:graphic>
+          </wp:inline>
+        </w:drawing>
+      </w:r>
+    </w:p>
+    <w:p>
+      <w:pPr>
+        <w:pStyle w:val="ListParagraph"/>
+        <w:ind w:left="2160"/>
+        <w:jc w:val="both"/>
+        <w:rPr>
+          <w:b/>
+          <w:bCs/>
+        </w:rPr>
+      </w:pPr>
+    </w:p>
+    <w:p>
+      <w:pPr>
+        <w:pStyle w:val="ListParagraph"/>
+        <w:numPr>
+          <w:ilvl w:val="2"/>
+          <w:numId w:val="1"/>
+        </w:numPr>
+        <w:jc w:val="both"/>
+        <w:rPr>
+          <w:b/>
+          <w:bCs/>
+        </w:rPr>
+      </w:pPr>
+      <w:r>
+        <w:rPr>
+          <w:b/>
+          <w:bCs/>
+        </w:rPr>
+        <w:t xml:space="preserve">Step </w:t>
+      </w:r>
+      <w:r>
+        <w:rPr>
+          <w:b/>
+          <w:bCs/>
+        </w:rPr>
+        <w:t>7</w:t>
+      </w:r>
+      <w:r>
+        <w:rPr>
+          <w:b/>
+          <w:bCs/>
+        </w:rPr>
+        <w:t>:</w:t>
+      </w:r>
+      <w:r>
+        <w:rPr>
+          <w:b/>
+          <w:bCs/>
+        </w:rPr>
+        <w:t xml:space="preserve">  Provide Package  name next to “Package:” field and </w:t>
+      </w:r>
+    </w:p>
+    <w:p>
+      <w:pPr>
+        <w:pStyle w:val="ListParagraph"/>
+        <w:ind w:left="2160"/>
+        <w:jc w:val="both"/>
+        <w:rPr>
+          <w:b/>
+          <w:bCs/>
+        </w:rPr>
+      </w:pPr>
+      <w:r>
+        <w:rPr>
+          <w:b/>
+          <w:bCs/>
+        </w:rPr>
+        <w:t>class name next to “Name:” field.</w:t>
+      </w:r>
+      <w:r>
+        <w:rPr>
+          <w:b/>
+          <w:bCs/>
+        </w:rPr>
+        <w:t xml:space="preserve"> &gt; Click on “Finish”</w:t>
+      </w:r>
+    </w:p>
+    <w:p>
+      <w:pPr>
+        <w:pStyle w:val="ListParagraph"/>
+        <w:ind w:left="2160"/>
+        <w:jc w:val="both"/>
+        <w:rPr>
+          <w:b/>
+          <w:bCs/>
+        </w:rPr>
+      </w:pPr>
+      <w:r>
+        <w:rPr>
+          <w:b/>
+          <w:bCs/>
+        </w:rPr>
+        <w:drawing>
+          <wp:inline distT="0" distB="0" distL="0" distR="0" wp14:anchorId="692E8278" wp14:editId="1BFF5CE2">
+            <wp:extent cx="3954905" cy="4165600"/>
+            <wp:effectExtent l="0" t="0" r="7620" b="6350"/>
+            <wp:docPr id="209647108" name="Picture 1" descr="A screenshot of a computer&#10;&#10;AI-generated content may be incorrect."/>
+            <wp:cNvGraphicFramePr>
+              <a:graphicFrameLocks xmlns:a="http://schemas.openxmlformats.org/drawingml/2006/main" noChangeAspect="1"/>
+            </wp:cNvGraphicFramePr>
+            <a:graphic xmlns:a="http://schemas.openxmlformats.org/drawingml/2006/main">
+              <a:graphicData uri="http://schemas.openxmlformats.org/drawingml/2006/picture">
+                <pic:pic xmlns:pic="http://schemas.openxmlformats.org/drawingml/2006/picture">
+                  <pic:nvPicPr>
+                    <pic:cNvPr id="209647108" name="Picture 1" descr="A screenshot of a computer&#10;&#10;AI-generated content may be incorrect."/>
+                    <pic:cNvPicPr/>
+                  </pic:nvPicPr>
+                  <pic:blipFill>
+                    <a:blip r:embed="rId52"/>
+                    <a:stretch>
+                      <a:fillRect/>
+                    </a:stretch>
+                  </pic:blipFill>
+                  <pic:spPr>
+                    <a:xfrm>
+                      <a:off x="0" y="0"/>
+                      <a:ext cx="3964802" cy="4176025"/>
+                    </a:xfrm>
+                    <a:prstGeom prst="rect">
+                      <a:avLst/>
+                    </a:prstGeom>
+                  </pic:spPr>
+                </pic:pic>
+              </a:graphicData>
+            </a:graphic>
+          </wp:inline>
+        </w:drawing>
+      </w:r>
+    </w:p>
+    <w:p>
+      <w:pPr>
+        <w:pStyle w:val="ListParagraph"/>
+        <w:ind w:left="2160"/>
+        <w:jc w:val="both"/>
+        <w:rPr>
+          <w:b/>
+          <w:bCs/>
+        </w:rPr>
+      </w:pPr>
+      <w:r>
+        <w:rPr>
+          <w:b/>
+          <w:bCs/>
+        </w:rPr>
+        <w:lastRenderedPageBreak/>
+        <w:t>It will create Java file under “</w:t>
+      </w:r>
+      <w:proofErr w:type="spellStart"/>
+      <w:r>
+        <w:rPr>
+          <w:b/>
+          <w:bCs/>
+        </w:rPr>
+        <w:t>src</w:t>
+      </w:r>
+      <w:proofErr w:type="spellEnd"/>
+      <w:r>
+        <w:rPr>
+          <w:b/>
+          <w:bCs/>
+        </w:rPr>
+        <w:t>” folder</w:t>
+      </w:r>
+    </w:p>
+    <w:p>
+      <w:pPr>
+        <w:pStyle w:val="ListParagraph"/>
+        <w:ind w:left="2160"/>
+        <w:jc w:val="both"/>
+        <w:rPr>
+          <w:b/>
+          <w:bCs/>
+        </w:rPr>
+      </w:pPr>
+      <w:r>
+        <w:rPr>
+          <w:b/>
+          <w:bCs/>
+        </w:rPr>
+        <w:drawing>
+          <wp:inline distT="0" distB="0" distL="0" distR="0" wp14:anchorId="329070E7" wp14:editId="15330E65">
+            <wp:extent cx="1981200" cy="1080190"/>
+            <wp:effectExtent l="0" t="0" r="0" b="5715"/>
+            <wp:docPr id="1638873738" name="Picture 1" descr="A screenshot of a computer program&#10;&#10;AI-generated content may be incorrect."/>
+            <wp:cNvGraphicFramePr>
+              <a:graphicFrameLocks xmlns:a="http://schemas.openxmlformats.org/drawingml/2006/main" noChangeAspect="1"/>
+            </wp:cNvGraphicFramePr>
+            <a:graphic xmlns:a="http://schemas.openxmlformats.org/drawingml/2006/main">
+              <a:graphicData uri="http://schemas.openxmlformats.org/drawingml/2006/picture">
+                <pic:pic xmlns:pic="http://schemas.openxmlformats.org/drawingml/2006/picture">
+                  <pic:nvPicPr>
+                    <pic:cNvPr id="1638873738" name="Picture 1" descr="A screenshot of a computer program&#10;&#10;AI-generated content may be incorrect."/>
+                    <pic:cNvPicPr/>
+                  </pic:nvPicPr>
+                  <pic:blipFill>
+                    <a:blip r:embed="rId53"/>
+                    <a:stretch>
+                      <a:fillRect/>
+                    </a:stretch>
+                  </pic:blipFill>
+                  <pic:spPr>
+                    <a:xfrm>
+                      <a:off x="0" y="0"/>
+                      <a:ext cx="2000219" cy="1090560"/>
+                    </a:xfrm>
+                    <a:prstGeom prst="rect">
+                      <a:avLst/>
+                    </a:prstGeom>
+                  </pic:spPr>
+                </pic:pic>
+              </a:graphicData>
+            </a:graphic>
+          </wp:inline>
+        </w:drawing>
+      </w:r>
+    </w:p>
+    <w:p>
+      <w:pPr>
+        <w:pStyle w:val="ListParagraph"/>
+        <w:numPr>
+          <w:ilvl w:val="2"/>
+          <w:numId w:val="1"/>
+        </w:numPr>
+        <w:jc w:val="both"/>
+        <w:rPr>
+          <w:b/>
+          <w:bCs/>
+        </w:rPr>
+      </w:pPr>
+      <w:r>
+        <w:rPr>
+          <w:b/>
+          <w:bCs/>
+        </w:rPr>
+        <w:t xml:space="preserve">Step </w:t>
+      </w:r>
+      <w:r>
+        <w:rPr>
+          <w:b/>
+          <w:bCs/>
+        </w:rPr>
+        <w:t>8</w:t>
+      </w:r>
+      <w:r>
+        <w:rPr>
+          <w:b/>
+          <w:bCs/>
+        </w:rPr>
+        <w:t>:</w:t>
+      </w:r>
+      <w:r>
+        <w:rPr>
+          <w:b/>
+          <w:bCs/>
+        </w:rPr>
+        <w:t xml:space="preserve">  Add Test code file to “test” folder. </w:t>
+      </w:r>
+    </w:p>
+    <w:p>
+      <w:pPr>
+        <w:pStyle w:val="ListParagraph"/>
+        <w:ind w:left="2160"/>
+        <w:jc w:val="both"/>
+        <w:rPr>
+          <w:b/>
+          <w:bCs/>
+        </w:rPr>
+      </w:pPr>
+      <w:r>
+        <w:rPr>
+          <w:b/>
+          <w:bCs/>
+        </w:rPr>
+        <w:t>Right click on class file from “</w:t>
+      </w:r>
+      <w:proofErr w:type="spellStart"/>
+      <w:r>
+        <w:rPr>
+          <w:b/>
+          <w:bCs/>
+        </w:rPr>
+        <w:t>src</w:t>
+      </w:r>
+      <w:proofErr w:type="spellEnd"/>
+      <w:r>
+        <w:rPr>
+          <w:b/>
+          <w:bCs/>
+        </w:rPr>
+        <w:t>” folder on which we want to write a test &gt; New &gt; Select “Other…”</w:t>
+      </w:r>
+    </w:p>
+    <w:p>
+      <w:pPr>
+        <w:pStyle w:val="ListParagraph"/>
+        <w:ind w:left="2160"/>
+        <w:jc w:val="both"/>
+        <w:rPr>
+          <w:b/>
+          <w:bCs/>
+        </w:rPr>
+      </w:pPr>
+      <w:r>
+        <w:rPr>
+          <w:b/>
+          <w:bCs/>
+        </w:rPr>
+        <w:drawing>
+          <wp:inline distT="0" distB="0" distL="0" distR="0" wp14:anchorId="3A24D8AE" wp14:editId="27959B30">
+            <wp:extent cx="3327400" cy="2349571"/>
+            <wp:effectExtent l="0" t="0" r="6350" b="0"/>
+            <wp:docPr id="493690121" name="Picture 1" descr="A screenshot of a computer&#10;&#10;AI-generated content may be incorrect."/>
+            <wp:cNvGraphicFramePr>
+              <a:graphicFrameLocks xmlns:a="http://schemas.openxmlformats.org/drawingml/2006/main" noChangeAspect="1"/>
+            </wp:cNvGraphicFramePr>
+            <a:graphic xmlns:a="http://schemas.openxmlformats.org/drawingml/2006/main">
+              <a:graphicData uri="http://schemas.openxmlformats.org/drawingml/2006/picture">
+                <pic:pic xmlns:pic="http://schemas.openxmlformats.org/drawingml/2006/picture">
+                  <pic:nvPicPr>
+                    <pic:cNvPr id="1228731398" name="Picture 1" descr="A screenshot of a computer&#10;&#10;AI-generated content may be incorrect."/>
+                    <pic:cNvPicPr/>
+                  </pic:nvPicPr>
+                  <pic:blipFill>
+                    <a:blip r:embed="rId38"/>
+                    <a:stretch>
+                      <a:fillRect/>
+                    </a:stretch>
+                  </pic:blipFill>
+                  <pic:spPr>
+                    <a:xfrm>
+                      <a:off x="0" y="0"/>
+                      <a:ext cx="3338480" cy="2357395"/>
+                    </a:xfrm>
+                    <a:prstGeom prst="rect">
+                      <a:avLst/>
+                    </a:prstGeom>
+                  </pic:spPr>
+                </pic:pic>
+              </a:graphicData>
+            </a:graphic>
+          </wp:inline>
+        </w:drawing>
+      </w:r>
+    </w:p>
+    <w:p>
+      <w:pPr>
+        <w:pStyle w:val="ListParagraph"/>
+        <w:ind w:left="2160"/>
+        <w:jc w:val="both"/>
+        <w:rPr>
+          <w:b/>
+          <w:bCs/>
+        </w:rPr>
+      </w:pPr>
+    </w:p>
+    <w:p>
+      <w:pPr>
+        <w:pStyle w:val="ListParagraph"/>
+        <w:numPr>
+          <w:ilvl w:val="2"/>
+          <w:numId w:val="1"/>
+        </w:numPr>
+        <w:jc w:val="both"/>
+        <w:rPr>
+          <w:b/>
+          <w:bCs/>
+        </w:rPr>
+      </w:pPr>
+      <w:r>
+        <w:rPr>
+          <w:b/>
+          <w:bCs/>
+        </w:rPr>
+        <w:t xml:space="preserve">Step </w:t>
+      </w:r>
+      <w:r>
+        <w:rPr>
+          <w:b/>
+          <w:bCs/>
+        </w:rPr>
+        <w:t>9</w:t>
+      </w:r>
+      <w:r>
+        <w:rPr>
+          <w:b/>
+          <w:bCs/>
+        </w:rPr>
+        <w:t>:</w:t>
+      </w:r>
+      <w:r>
+        <w:rPr>
+          <w:b/>
+          <w:bCs/>
+        </w:rPr>
+        <w:t xml:space="preserve">  Search for “JUnit Test Case” &gt; Click on “Next”.</w:t>
+      </w:r>
+    </w:p>
+    <w:p>
+      <w:pPr>
+        <w:pStyle w:val="ListParagraph"/>
+        <w:ind w:left="2160"/>
+        <w:jc w:val="both"/>
+        <w:rPr>
+          <w:b/>
+          <w:bCs/>
+        </w:rPr>
+      </w:pPr>
+      <w:r>
+        <w:rPr>
+          <w:b/>
+          <w:bCs/>
+        </w:rPr>
+        <w:drawing>
+          <wp:inline distT="0" distB="0" distL="0" distR="0" wp14:anchorId="3EFD9578" wp14:editId="215BE833">
+            <wp:extent cx="5065055" cy="4165600"/>
+            <wp:effectExtent l="0" t="0" r="2540" b="6350"/>
+            <wp:docPr id="1835590314" name="Picture 1" descr="A screenshot of a computer program&#10;&#10;AI-generated content may be incorrect."/>
+            <wp:cNvGraphicFramePr>
+              <a:graphicFrameLocks xmlns:a="http://schemas.openxmlformats.org/drawingml/2006/main" noChangeAspect="1"/>
+            </wp:cNvGraphicFramePr>
+            <a:graphic xmlns:a="http://schemas.openxmlformats.org/drawingml/2006/main">
+              <a:graphicData uri="http://schemas.openxmlformats.org/drawingml/2006/picture">
+                <pic:pic xmlns:pic="http://schemas.openxmlformats.org/drawingml/2006/picture">
+                  <pic:nvPicPr>
+                    <pic:cNvPr id="1800162766" name="Picture 1" descr="A screenshot of a computer program&#10;&#10;AI-generated content may be incorrect."/>
+                    <pic:cNvPicPr/>
+                  </pic:nvPicPr>
+                  <pic:blipFill>
+                    <a:blip r:embed="rId39"/>
+                    <a:stretch>
+                      <a:fillRect/>
+                    </a:stretch>
+                  </pic:blipFill>
+                  <pic:spPr>
+                    <a:xfrm>
+                      <a:off x="0" y="0"/>
+                      <a:ext cx="5072709" cy="4171895"/>
+                    </a:xfrm>
+                    <a:prstGeom prst="rect">
+                      <a:avLst/>
+                    </a:prstGeom>
+                  </pic:spPr>
+                </pic:pic>
+              </a:graphicData>
+            </a:graphic>
+          </wp:inline>
+        </w:drawing>
+      </w:r>
+    </w:p>
+    <w:p>
+      <w:pPr>
+        <w:pStyle w:val="ListParagraph"/>
+        <w:numPr>
+          <w:ilvl w:val="2"/>
+          <w:numId w:val="1"/>
+        </w:numPr>
+        <w:jc w:val="both"/>
+        <w:rPr>
+          <w:b/>
+          <w:bCs/>
+        </w:rPr>
+      </w:pPr>
+      <w:r>
+        <w:rPr>
+          <w:b/>
+          <w:bCs/>
+        </w:rPr>
+        <w:br w:type="page"/>
+      </w:r>
+      <w:r>
+        <w:rPr>
+          <w:b/>
+          <w:bCs/>
+        </w:rPr>
+        <w:lastRenderedPageBreak/>
+        <w:t xml:space="preserve">Step </w:t>
+      </w:r>
+      <w:r>
+        <w:rPr>
+          <w:b/>
+          <w:bCs/>
+        </w:rPr>
+        <w:t>9</w:t>
+      </w:r>
+      <w:r>
+        <w:rPr>
+          <w:b/>
+          <w:bCs/>
+        </w:rPr>
+        <w:t>:</w:t>
+      </w:r>
+      <w:r>
+        <w:rPr>
+          <w:b/>
+          <w:bCs/>
+        </w:rPr>
+        <w:t xml:space="preserve">  Provide Package  name next to “Package:” field and </w:t>
+      </w:r>
+    </w:p>
+    <w:p>
+      <w:pPr>
+        <w:pStyle w:val="ListParagraph"/>
+        <w:ind w:left="2160"/>
+        <w:jc w:val="both"/>
+        <w:rPr>
+          <w:b/>
+          <w:bCs/>
+        </w:rPr>
+      </w:pPr>
+      <w:r>
+        <w:rPr>
+          <w:b/>
+          <w:bCs/>
+        </w:rPr>
+        <w:t xml:space="preserve">Test file name next to “Name:” field. &gt; </w:t>
+      </w:r>
+    </w:p>
+    <w:p>
+      <w:pPr>
+        <w:pStyle w:val="ListParagraph"/>
+        <w:ind w:left="2160"/>
+        <w:jc w:val="both"/>
+        <w:rPr>
+          <w:b/>
+          <w:bCs/>
+        </w:rPr>
+      </w:pPr>
+      <w:r>
+        <w:rPr>
+          <w:b/>
+          <w:bCs/>
+        </w:rPr>
+        <w:t>Change “Source Folder” to “test” folder instead of “</w:t>
+      </w:r>
+      <w:proofErr w:type="spellStart"/>
+      <w:r>
+        <w:rPr>
+          <w:b/>
+          <w:bCs/>
+        </w:rPr>
+        <w:t>src</w:t>
+      </w:r>
+      <w:proofErr w:type="spellEnd"/>
+      <w:r>
+        <w:rPr>
+          <w:b/>
+          <w:bCs/>
+        </w:rPr>
+        <w:t>” by clicking on “Browse”</w:t>
+      </w:r>
+    </w:p>
+    <w:p>
+      <w:pPr>
+        <w:pStyle w:val="ListParagraph"/>
+        <w:ind w:left="2160"/>
+        <w:jc w:val="both"/>
+        <w:rPr>
+          <w:b/>
+          <w:bCs/>
+        </w:rPr>
+      </w:pPr>
+      <w:r>
+        <w:rPr>
+          <w:b/>
+          <w:bCs/>
+        </w:rPr>
+        <w:t>Click on “Finish”</w:t>
+      </w:r>
+    </w:p>
+    <w:p>
+      <w:pPr>
+        <w:pStyle w:val="ListParagraph"/>
+        <w:ind w:left="2160"/>
+        <w:jc w:val="both"/>
+        <w:rPr>
+          <w:b/>
+          <w:bCs/>
+        </w:rPr>
+      </w:pPr>
+      <w:r>
+        <w:rPr>
+          <w:b/>
+          <w:bCs/>
+        </w:rPr>
+        <w:t>Must select “New JUnit Jupiter test”</w:t>
+      </w:r>
+      <w:r>
+        <w:rPr>
+          <w:b/>
+          <w:bCs/>
+        </w:rPr>
+        <w:t xml:space="preserve"> and it is referring to JUnit 5</w:t>
+      </w:r>
+    </w:p>
+    <w:p>
+      <w:pPr>
+        <w:pStyle w:val="ListParagraph"/>
+        <w:ind w:left="2160"/>
+        <w:jc w:val="both"/>
+        <w:rPr>
+          <w:b/>
+          <w:bCs/>
+        </w:rPr>
+      </w:pPr>
+      <w:r>
+        <w:rPr>
+          <w:b/>
+          <w:bCs/>
+        </w:rPr>
+        <w:drawing>
+          <wp:inline distT="0" distB="0" distL="0" distR="0" wp14:anchorId="251C5272" wp14:editId="6E529F5C">
+            <wp:extent cx="5130800" cy="4925796"/>
+            <wp:effectExtent l="0" t="0" r="0" b="8255"/>
+            <wp:docPr id="511497579" name="Picture 1" descr="A screenshot of a computer&#10;&#10;AI-generated content may be incorrect."/>
+            <wp:cNvGraphicFramePr>
+              <a:graphicFrameLocks xmlns:a="http://schemas.openxmlformats.org/drawingml/2006/main" noChangeAspect="1"/>
+            </wp:cNvGraphicFramePr>
+            <a:graphic xmlns:a="http://schemas.openxmlformats.org/drawingml/2006/main">
+              <a:graphicData uri="http://schemas.openxmlformats.org/drawingml/2006/picture">
+                <pic:pic xmlns:pic="http://schemas.openxmlformats.org/drawingml/2006/picture">
+                  <pic:nvPicPr>
+                    <pic:cNvPr id="511497579" name="Picture 1" descr="A screenshot of a computer&#10;&#10;AI-generated content may be incorrect."/>
+                    <pic:cNvPicPr/>
+                  </pic:nvPicPr>
+                  <pic:blipFill>
+                    <a:blip r:embed="rId54"/>
+                    <a:stretch>
+                      <a:fillRect/>
+                    </a:stretch>
+                  </pic:blipFill>
+                  <pic:spPr>
+                    <a:xfrm>
+                      <a:off x="0" y="0"/>
+                      <a:ext cx="5132773" cy="4927690"/>
+                    </a:xfrm>
+                    <a:prstGeom prst="rect">
+                      <a:avLst/>
+                    </a:prstGeom>
+                  </pic:spPr>
+                </pic:pic>
+              </a:graphicData>
+            </a:graphic>
+          </wp:inline>
+        </w:drawing>
+      </w:r>
+    </w:p>
+    <w:p>
+      <w:pPr>
+        <w:pStyle w:val="ListParagraph"/>
+        <w:ind w:left="2160"/>
+        <w:jc w:val="both"/>
+        <w:rPr>
+          <w:b/>
+          <w:bCs/>
+        </w:rPr>
+      </w:pPr>
+      <w:r>
+        <w:rPr>
+          <w:b/>
+          <w:bCs/>
+        </w:rPr>
+        <w:t>It will create a test code file under test folder.</w:t>
+      </w:r>
+    </w:p>
+    <w:p>
+      <w:pPr>
+        <w:pStyle w:val="ListParagraph"/>
+        <w:ind w:left="2160"/>
+        <w:jc w:val="both"/>
+        <w:rPr>
+          <w:b/>
+          <w:bCs/>
+        </w:rPr>
+      </w:pPr>
+      <w:r>
+        <w:rPr>
+          <w:b/>
+          <w:bCs/>
+        </w:rPr>
+        <w:drawing>
+          <wp:inline distT="0" distB="0" distL="0" distR="0" wp14:anchorId="34593D3E" wp14:editId="5E8F5035">
+            <wp:extent cx="2968148" cy="2438400"/>
+            <wp:effectExtent l="0" t="0" r="3810" b="0"/>
+            <wp:docPr id="1014198837" name="Picture 1" descr="A screenshot of a computer program&#10;&#10;AI-generated content may be incorrect."/>
+            <wp:cNvGraphicFramePr>
+              <a:graphicFrameLocks xmlns:a="http://schemas.openxmlformats.org/drawingml/2006/main" noChangeAspect="1"/>
+            </wp:cNvGraphicFramePr>
+            <a:graphic xmlns:a="http://schemas.openxmlformats.org/drawingml/2006/main">
+              <a:graphicData uri="http://schemas.openxmlformats.org/drawingml/2006/picture">
+                <pic:pic xmlns:pic="http://schemas.openxmlformats.org/drawingml/2006/picture">
+                  <pic:nvPicPr>
+                    <pic:cNvPr id="2007121445" name="Picture 1" descr="A screenshot of a computer program&#10;&#10;AI-generated content may be incorrect."/>
+                    <pic:cNvPicPr/>
+                  </pic:nvPicPr>
+                  <pic:blipFill>
+                    <a:blip r:embed="rId41"/>
+                    <a:stretch>
+                      <a:fillRect/>
+                    </a:stretch>
+                  </pic:blipFill>
+                  <pic:spPr>
+                    <a:xfrm>
+                      <a:off x="0" y="0"/>
+                      <a:ext cx="2972112" cy="2441657"/>
                     </a:xfrm>
                     <a:prstGeom prst="rect">
                       <a:avLst/>

</xml_diff>